<commit_message>
descrição de requisitos no projeto
</commit_message>
<xml_diff>
--- a/Parte I_Projeto de Banco de Dados I_Délio.docx
+++ b/Parte I_Projeto de Banco de Dados I_Délio.docx
@@ -1129,8 +1129,2066 @@
           <w:szCs w:val="28"/>
         </w:rPr>
       </w:pPr>
+    </w:p>
+    <w:p>
+      <w:pPr>
+        <w:rPr>
+          <w:rFonts w:ascii="Times New Roman" w:hAnsi="Times New Roman" w:cs="Times New Roman"/>
+          <w:sz w:val="28"/>
+          <w:szCs w:val="28"/>
+        </w:rPr>
+      </w:pPr>
+    </w:p>
+    <w:p>
+      <w:pPr>
+        <w:rPr>
+          <w:rFonts w:ascii="Times New Roman" w:hAnsi="Times New Roman" w:cs="Times New Roman"/>
+          <w:sz w:val="28"/>
+          <w:szCs w:val="28"/>
+        </w:rPr>
+      </w:pPr>
+    </w:p>
+    <w:p>
+      <w:pPr>
+        <w:rPr>
+          <w:rFonts w:ascii="Times New Roman" w:hAnsi="Times New Roman" w:cs="Times New Roman"/>
+          <w:sz w:val="28"/>
+          <w:szCs w:val="28"/>
+        </w:rPr>
+      </w:pPr>
+    </w:p>
+    <w:p>
+      <w:pPr>
+        <w:rPr>
+          <w:rFonts w:ascii="Times New Roman" w:hAnsi="Times New Roman" w:cs="Times New Roman"/>
+          <w:sz w:val="28"/>
+          <w:szCs w:val="28"/>
+        </w:rPr>
+      </w:pPr>
+    </w:p>
+    <w:p>
+      <w:pPr>
+        <w:rPr>
+          <w:rFonts w:ascii="Times New Roman" w:hAnsi="Times New Roman" w:cs="Times New Roman"/>
+          <w:sz w:val="28"/>
+          <w:szCs w:val="28"/>
+        </w:rPr>
+      </w:pPr>
+    </w:p>
+    <w:p>
+      <w:pPr>
+        <w:rPr>
+          <w:rFonts w:ascii="Times New Roman" w:hAnsi="Times New Roman" w:cs="Times New Roman"/>
+          <w:sz w:val="28"/>
+          <w:szCs w:val="28"/>
+        </w:rPr>
+      </w:pPr>
+    </w:p>
+    <w:p>
+      <w:pPr>
+        <w:rPr>
+          <w:rFonts w:ascii="Times New Roman" w:hAnsi="Times New Roman" w:cs="Times New Roman"/>
+          <w:sz w:val="28"/>
+          <w:szCs w:val="28"/>
+        </w:rPr>
+      </w:pPr>
+    </w:p>
+    <w:p>
+      <w:pPr>
+        <w:rPr>
+          <w:rFonts w:ascii="Times New Roman" w:hAnsi="Times New Roman" w:cs="Times New Roman"/>
+          <w:sz w:val="28"/>
+          <w:szCs w:val="28"/>
+        </w:rPr>
+      </w:pPr>
+    </w:p>
+    <w:p>
+      <w:pPr>
+        <w:rPr>
+          <w:rFonts w:ascii="Times New Roman" w:hAnsi="Times New Roman" w:cs="Times New Roman"/>
+          <w:sz w:val="28"/>
+          <w:szCs w:val="28"/>
+        </w:rPr>
+      </w:pPr>
+    </w:p>
+    <w:p>
+      <w:pPr>
+        <w:rPr>
+          <w:rFonts w:ascii="Times New Roman" w:hAnsi="Times New Roman" w:cs="Times New Roman"/>
+          <w:sz w:val="28"/>
+          <w:szCs w:val="28"/>
+        </w:rPr>
+      </w:pPr>
+    </w:p>
+    <w:p>
+      <w:pPr>
+        <w:rPr>
+          <w:rFonts w:ascii="Times New Roman" w:hAnsi="Times New Roman" w:cs="Times New Roman"/>
+          <w:sz w:val="28"/>
+          <w:szCs w:val="28"/>
+        </w:rPr>
+      </w:pPr>
+    </w:p>
+    <w:p>
+      <w:pPr>
+        <w:rPr>
+          <w:rFonts w:ascii="Times New Roman" w:hAnsi="Times New Roman" w:cs="Times New Roman"/>
+          <w:sz w:val="28"/>
+          <w:szCs w:val="28"/>
+        </w:rPr>
+      </w:pPr>
+    </w:p>
+    <w:p>
+      <w:pPr>
+        <w:rPr>
+          <w:rFonts w:ascii="Times New Roman" w:hAnsi="Times New Roman" w:cs="Times New Roman"/>
+          <w:sz w:val="28"/>
+          <w:szCs w:val="28"/>
+        </w:rPr>
+      </w:pPr>
+    </w:p>
+    <w:p>
+      <w:pPr>
+        <w:rPr>
+          <w:rFonts w:ascii="Times New Roman" w:hAnsi="Times New Roman" w:cs="Times New Roman"/>
+          <w:sz w:val="28"/>
+          <w:szCs w:val="28"/>
+        </w:rPr>
+      </w:pPr>
+    </w:p>
+    <w:p>
+      <w:pPr>
+        <w:tabs>
+          <w:tab w:val="left" w:pos="1073"/>
+        </w:tabs>
+        <w:rPr>
+          <w:rFonts w:ascii="Times New Roman" w:hAnsi="Times New Roman" w:cs="Times New Roman"/>
+          <w:sz w:val="28"/>
+          <w:szCs w:val="28"/>
+        </w:rPr>
+      </w:pPr>
+      <w:r>
+        <w:rPr>
+          <w:rFonts w:ascii="Times New Roman" w:hAnsi="Times New Roman" w:cs="Times New Roman"/>
+          <w:sz w:val="28"/>
+          <w:szCs w:val="28"/>
+        </w:rPr>
+        <w:tab/>
+      </w:r>
+    </w:p>
+    <w:p>
+      <w:pPr>
+        <w:tabs>
+          <w:tab w:val="left" w:pos="1073"/>
+        </w:tabs>
+        <w:rPr>
+          <w:rFonts w:ascii="Times New Roman" w:hAnsi="Times New Roman" w:cs="Times New Roman"/>
+          <w:sz w:val="28"/>
+          <w:szCs w:val="28"/>
+        </w:rPr>
+      </w:pPr>
+    </w:p>
+    <w:p>
+      <w:pPr>
+        <w:pStyle w:val="PargrafodaLista"/>
+        <w:numPr>
+          <w:ilvl w:val="0"/>
+          <w:numId w:val="1"/>
+        </w:numPr>
+        <w:tabs>
+          <w:tab w:val="left" w:pos="1073"/>
+        </w:tabs>
+        <w:jc w:val="both"/>
+        <w:rPr>
+          <w:rFonts w:ascii="Times New Roman" w:hAnsi="Times New Roman" w:cs="Times New Roman"/>
+          <w:sz w:val="28"/>
+          <w:szCs w:val="28"/>
+        </w:rPr>
+      </w:pPr>
+      <w:r>
+        <w:rPr>
+          <w:rFonts w:ascii="Times New Roman" w:hAnsi="Times New Roman" w:cs="Times New Roman"/>
+          <w:sz w:val="28"/>
+          <w:szCs w:val="28"/>
+        </w:rPr>
+        <w:lastRenderedPageBreak/>
+        <w:t>Levantamento de Requisitos</w:t>
+      </w:r>
+    </w:p>
+    <w:p>
+      <w:pPr>
+        <w:tabs>
+          <w:tab w:val="left" w:pos="1073"/>
+        </w:tabs>
+        <w:jc w:val="both"/>
+        <w:rPr>
+          <w:rFonts w:ascii="Times New Roman" w:hAnsi="Times New Roman" w:cs="Times New Roman"/>
+          <w:sz w:val="28"/>
+          <w:szCs w:val="28"/>
+        </w:rPr>
+      </w:pPr>
+    </w:p>
+    <w:p>
+      <w:pPr>
+        <w:pStyle w:val="PargrafodaLista"/>
+        <w:numPr>
+          <w:ilvl w:val="1"/>
+          <w:numId w:val="1"/>
+        </w:numPr>
+        <w:tabs>
+          <w:tab w:val="left" w:pos="1073"/>
+        </w:tabs>
+        <w:jc w:val="both"/>
+        <w:rPr>
+          <w:rFonts w:ascii="Times New Roman" w:hAnsi="Times New Roman" w:cs="Times New Roman"/>
+          <w:sz w:val="28"/>
+          <w:szCs w:val="28"/>
+        </w:rPr>
+      </w:pPr>
+      <w:r>
+        <w:rPr>
+          <w:rFonts w:ascii="Times New Roman" w:hAnsi="Times New Roman" w:cs="Times New Roman"/>
+          <w:sz w:val="28"/>
+          <w:szCs w:val="28"/>
+        </w:rPr>
+        <w:t>Cadastros</w:t>
+      </w:r>
+      <w:r>
+        <w:rPr>
+          <w:rFonts w:ascii="Times New Roman" w:hAnsi="Times New Roman" w:cs="Times New Roman"/>
+          <w:sz w:val="28"/>
+          <w:szCs w:val="28"/>
+        </w:rPr>
+        <w:t>:</w:t>
+      </w:r>
+    </w:p>
+    <w:p>
+      <w:pPr>
+        <w:pStyle w:val="PargrafodaLista"/>
+        <w:tabs>
+          <w:tab w:val="left" w:pos="1073"/>
+        </w:tabs>
+        <w:ind w:left="1500"/>
+        <w:jc w:val="both"/>
+        <w:rPr>
+          <w:rFonts w:ascii="Times New Roman" w:hAnsi="Times New Roman" w:cs="Times New Roman"/>
+          <w:sz w:val="28"/>
+          <w:szCs w:val="28"/>
+        </w:rPr>
+      </w:pPr>
+    </w:p>
+    <w:p>
+      <w:pPr>
+        <w:pStyle w:val="PargrafodaLista"/>
+        <w:numPr>
+          <w:ilvl w:val="0"/>
+          <w:numId w:val="3"/>
+        </w:numPr>
+        <w:tabs>
+          <w:tab w:val="left" w:pos="1701"/>
+        </w:tabs>
+        <w:ind w:left="0" w:firstLine="1800"/>
+        <w:jc w:val="both"/>
+        <w:rPr>
+          <w:rFonts w:ascii="Times New Roman" w:hAnsi="Times New Roman" w:cs="Times New Roman"/>
+          <w:sz w:val="28"/>
+          <w:szCs w:val="28"/>
+        </w:rPr>
+      </w:pPr>
+      <w:r>
+        <w:rPr>
+          <w:rFonts w:ascii="Times New Roman" w:hAnsi="Times New Roman" w:cs="Times New Roman"/>
+          <w:sz w:val="28"/>
+          <w:szCs w:val="28"/>
+        </w:rPr>
+        <w:t>Medicamentos</w:t>
+      </w:r>
+      <w:r>
+        <w:rPr>
+          <w:rFonts w:ascii="Times New Roman" w:hAnsi="Times New Roman" w:cs="Times New Roman"/>
+          <w:sz w:val="28"/>
+          <w:szCs w:val="28"/>
+        </w:rPr>
+        <w:t xml:space="preserve">: o </w:t>
+      </w:r>
+      <w:r>
+        <w:rPr>
+          <w:rFonts w:ascii="Times New Roman" w:hAnsi="Times New Roman" w:cs="Times New Roman"/>
+          <w:sz w:val="28"/>
+          <w:szCs w:val="28"/>
+        </w:rPr>
+        <w:t xml:space="preserve">sistema precisará </w:t>
+      </w:r>
+      <w:r>
+        <w:rPr>
+          <w:rFonts w:ascii="Times New Roman" w:hAnsi="Times New Roman" w:cs="Times New Roman"/>
+          <w:sz w:val="28"/>
+          <w:szCs w:val="28"/>
+        </w:rPr>
+        <w:t>de um cadastro de medicamentos contendo:</w:t>
+      </w:r>
+      <w:r>
+        <w:rPr>
+          <w:rFonts w:ascii="Times New Roman" w:hAnsi="Times New Roman" w:cs="Times New Roman"/>
+          <w:sz w:val="28"/>
+          <w:szCs w:val="28"/>
+        </w:rPr>
+        <w:t xml:space="preserve"> </w:t>
+      </w:r>
+      <w:r>
+        <w:rPr>
+          <w:rFonts w:ascii="Times New Roman" w:hAnsi="Times New Roman" w:cs="Times New Roman"/>
+          <w:sz w:val="28"/>
+          <w:szCs w:val="28"/>
+        </w:rPr>
+        <w:t>o código</w:t>
+      </w:r>
+      <w:r>
+        <w:rPr>
+          <w:rFonts w:ascii="Times New Roman" w:hAnsi="Times New Roman" w:cs="Times New Roman"/>
+          <w:sz w:val="28"/>
+          <w:szCs w:val="28"/>
+        </w:rPr>
+        <w:t xml:space="preserve">, o nome, a validade, a quantidade em estoque, </w:t>
+      </w:r>
+      <w:r>
+        <w:rPr>
+          <w:rFonts w:ascii="Times New Roman" w:hAnsi="Times New Roman" w:cs="Times New Roman"/>
+          <w:sz w:val="28"/>
+          <w:szCs w:val="28"/>
+        </w:rPr>
+        <w:t>o fabricante, o valor</w:t>
+      </w:r>
+      <w:r>
+        <w:rPr>
+          <w:rFonts w:ascii="Times New Roman" w:hAnsi="Times New Roman" w:cs="Times New Roman"/>
+          <w:sz w:val="28"/>
+          <w:szCs w:val="28"/>
+        </w:rPr>
+        <w:t xml:space="preserve">, </w:t>
+      </w:r>
+      <w:proofErr w:type="gramStart"/>
+      <w:r>
+        <w:rPr>
+          <w:rFonts w:ascii="Times New Roman" w:hAnsi="Times New Roman" w:cs="Times New Roman"/>
+          <w:sz w:val="28"/>
+          <w:szCs w:val="28"/>
+        </w:rPr>
+        <w:t>o</w:t>
+      </w:r>
+      <w:r>
+        <w:rPr>
+          <w:rFonts w:ascii="Times New Roman" w:hAnsi="Times New Roman" w:cs="Times New Roman"/>
+          <w:sz w:val="28"/>
+          <w:szCs w:val="28"/>
+        </w:rPr>
+        <w:t>(</w:t>
+      </w:r>
+      <w:proofErr w:type="gramEnd"/>
+      <w:r>
+        <w:rPr>
+          <w:rFonts w:ascii="Times New Roman" w:hAnsi="Times New Roman" w:cs="Times New Roman"/>
+          <w:sz w:val="28"/>
+          <w:szCs w:val="28"/>
+        </w:rPr>
+        <w:t>s)</w:t>
+      </w:r>
+      <w:r>
+        <w:rPr>
+          <w:rFonts w:ascii="Times New Roman" w:hAnsi="Times New Roman" w:cs="Times New Roman"/>
+          <w:sz w:val="28"/>
+          <w:szCs w:val="28"/>
+        </w:rPr>
+        <w:t xml:space="preserve"> princípio</w:t>
+      </w:r>
+      <w:r>
+        <w:rPr>
+          <w:rFonts w:ascii="Times New Roman" w:hAnsi="Times New Roman" w:cs="Times New Roman"/>
+          <w:sz w:val="28"/>
+          <w:szCs w:val="28"/>
+        </w:rPr>
+        <w:t>(s)</w:t>
+      </w:r>
+      <w:r>
+        <w:rPr>
+          <w:rFonts w:ascii="Times New Roman" w:hAnsi="Times New Roman" w:cs="Times New Roman"/>
+          <w:sz w:val="28"/>
+          <w:szCs w:val="28"/>
+        </w:rPr>
+        <w:t xml:space="preserve"> ativo e informar se é ético, genérico </w:t>
+      </w:r>
+      <w:r>
+        <w:rPr>
+          <w:rFonts w:ascii="Times New Roman" w:hAnsi="Times New Roman" w:cs="Times New Roman"/>
+          <w:sz w:val="28"/>
+          <w:szCs w:val="28"/>
+        </w:rPr>
+        <w:t>ou similar;</w:t>
+      </w:r>
+      <w:r>
+        <w:rPr>
+          <w:rFonts w:ascii="Times New Roman" w:hAnsi="Times New Roman" w:cs="Times New Roman"/>
+          <w:sz w:val="28"/>
+          <w:szCs w:val="28"/>
+        </w:rPr>
+        <w:t xml:space="preserve"> em caso de genérico ou similar </w:t>
+      </w:r>
+      <w:r>
+        <w:rPr>
+          <w:rFonts w:ascii="Times New Roman" w:hAnsi="Times New Roman" w:cs="Times New Roman"/>
+          <w:sz w:val="28"/>
+          <w:szCs w:val="28"/>
+        </w:rPr>
+        <w:t>o medicamento deve informar que medicamento lhe serve de referência</w:t>
+      </w:r>
+      <w:r>
+        <w:rPr>
+          <w:rFonts w:ascii="Times New Roman" w:hAnsi="Times New Roman" w:cs="Times New Roman"/>
+          <w:sz w:val="28"/>
+          <w:szCs w:val="28"/>
+        </w:rPr>
+        <w:t>;</w:t>
+      </w:r>
+      <w:r>
+        <w:rPr>
+          <w:rFonts w:ascii="Times New Roman" w:hAnsi="Times New Roman" w:cs="Times New Roman"/>
+          <w:sz w:val="28"/>
+          <w:szCs w:val="28"/>
+        </w:rPr>
+        <w:t xml:space="preserve"> </w:t>
+      </w:r>
+    </w:p>
+    <w:p>
+      <w:pPr>
+        <w:pStyle w:val="PargrafodaLista"/>
+        <w:numPr>
+          <w:ilvl w:val="0"/>
+          <w:numId w:val="3"/>
+        </w:numPr>
+        <w:tabs>
+          <w:tab w:val="left" w:pos="1701"/>
+        </w:tabs>
+        <w:ind w:left="0" w:firstLine="1800"/>
+        <w:jc w:val="both"/>
+        <w:rPr>
+          <w:rFonts w:ascii="Times New Roman" w:hAnsi="Times New Roman" w:cs="Times New Roman"/>
+          <w:sz w:val="28"/>
+          <w:szCs w:val="28"/>
+        </w:rPr>
+      </w:pPr>
+      <w:r>
+        <w:rPr>
+          <w:rFonts w:ascii="Times New Roman" w:hAnsi="Times New Roman" w:cs="Times New Roman"/>
+          <w:sz w:val="28"/>
+          <w:szCs w:val="28"/>
+        </w:rPr>
+        <w:t>Perfumes e cosméticos: serão cadastrados no sistema perfumes e cosméticos com: código, nome, validade,</w:t>
+      </w:r>
+      <w:r>
+        <w:rPr>
+          <w:rFonts w:ascii="Times New Roman" w:hAnsi="Times New Roman" w:cs="Times New Roman"/>
+          <w:sz w:val="28"/>
+          <w:szCs w:val="28"/>
+        </w:rPr>
+        <w:t xml:space="preserve"> quan</w:t>
+      </w:r>
+      <w:r>
+        <w:rPr>
+          <w:rFonts w:ascii="Times New Roman" w:hAnsi="Times New Roman" w:cs="Times New Roman"/>
+          <w:sz w:val="28"/>
+          <w:szCs w:val="28"/>
+        </w:rPr>
+        <w:t>tidade em estoque, fabricante, valor, fragrância</w:t>
+      </w:r>
+      <w:r>
+        <w:rPr>
+          <w:rFonts w:ascii="Times New Roman" w:hAnsi="Times New Roman" w:cs="Times New Roman"/>
+          <w:sz w:val="28"/>
+          <w:szCs w:val="28"/>
+        </w:rPr>
+        <w:t>, tipo, textura e o local em que o produto deve ser aplicado no corpo</w:t>
+      </w:r>
+      <w:r>
+        <w:rPr>
+          <w:rFonts w:ascii="Times New Roman" w:hAnsi="Times New Roman" w:cs="Times New Roman"/>
+          <w:sz w:val="28"/>
+          <w:szCs w:val="28"/>
+        </w:rPr>
+        <w:t>;</w:t>
+      </w:r>
+    </w:p>
+    <w:p>
+      <w:pPr>
+        <w:pStyle w:val="PargrafodaLista"/>
+        <w:numPr>
+          <w:ilvl w:val="0"/>
+          <w:numId w:val="3"/>
+        </w:numPr>
+        <w:tabs>
+          <w:tab w:val="left" w:pos="1701"/>
+        </w:tabs>
+        <w:ind w:left="0" w:firstLine="1800"/>
+        <w:jc w:val="both"/>
+        <w:rPr>
+          <w:rFonts w:ascii="Times New Roman" w:hAnsi="Times New Roman" w:cs="Times New Roman"/>
+          <w:sz w:val="28"/>
+          <w:szCs w:val="28"/>
+        </w:rPr>
+      </w:pPr>
+      <w:r>
+        <w:rPr>
+          <w:rFonts w:ascii="Times New Roman" w:hAnsi="Times New Roman" w:cs="Times New Roman"/>
+          <w:sz w:val="28"/>
+          <w:szCs w:val="28"/>
+        </w:rPr>
+        <w:t xml:space="preserve">Outros produtos: </w:t>
+      </w:r>
+      <w:r>
+        <w:rPr>
+          <w:rFonts w:ascii="Times New Roman" w:hAnsi="Times New Roman" w:cs="Times New Roman"/>
+          <w:sz w:val="28"/>
+          <w:szCs w:val="28"/>
+        </w:rPr>
+        <w:t xml:space="preserve">o </w:t>
+      </w:r>
+      <w:r>
+        <w:rPr>
+          <w:rFonts w:ascii="Times New Roman" w:hAnsi="Times New Roman" w:cs="Times New Roman"/>
+          <w:sz w:val="28"/>
+          <w:szCs w:val="28"/>
+        </w:rPr>
+        <w:t xml:space="preserve">sistema precisará </w:t>
+      </w:r>
+      <w:r>
+        <w:rPr>
+          <w:rFonts w:ascii="Times New Roman" w:hAnsi="Times New Roman" w:cs="Times New Roman"/>
+          <w:sz w:val="28"/>
+          <w:szCs w:val="28"/>
+        </w:rPr>
+        <w:t>outros produtos além de perfumes cosméticos e medicamentos de forma simples, sendo necessário conter neste cadastro apenas</w:t>
+      </w:r>
+      <w:r>
+        <w:rPr>
+          <w:rFonts w:ascii="Times New Roman" w:hAnsi="Times New Roman" w:cs="Times New Roman"/>
+          <w:sz w:val="28"/>
+          <w:szCs w:val="28"/>
+        </w:rPr>
+        <w:t>:</w:t>
+      </w:r>
+      <w:r>
+        <w:rPr>
+          <w:rFonts w:ascii="Times New Roman" w:hAnsi="Times New Roman" w:cs="Times New Roman"/>
+          <w:sz w:val="28"/>
+          <w:szCs w:val="28"/>
+        </w:rPr>
+        <w:t xml:space="preserve"> </w:t>
+      </w:r>
+      <w:r>
+        <w:rPr>
+          <w:rFonts w:ascii="Times New Roman" w:hAnsi="Times New Roman" w:cs="Times New Roman"/>
+          <w:sz w:val="28"/>
+          <w:szCs w:val="28"/>
+        </w:rPr>
+        <w:t xml:space="preserve">o código, o nome, a validade, a quantidade em estoque, </w:t>
+      </w:r>
+      <w:r>
+        <w:rPr>
+          <w:rFonts w:ascii="Times New Roman" w:hAnsi="Times New Roman" w:cs="Times New Roman"/>
+          <w:sz w:val="28"/>
+          <w:szCs w:val="28"/>
+        </w:rPr>
+        <w:t>o fabricante e</w:t>
+      </w:r>
+      <w:r>
+        <w:rPr>
+          <w:rFonts w:ascii="Times New Roman" w:hAnsi="Times New Roman" w:cs="Times New Roman"/>
+          <w:sz w:val="28"/>
+          <w:szCs w:val="28"/>
+        </w:rPr>
+        <w:t xml:space="preserve"> o valor</w:t>
+      </w:r>
+      <w:r>
+        <w:rPr>
+          <w:rFonts w:ascii="Times New Roman" w:hAnsi="Times New Roman" w:cs="Times New Roman"/>
+          <w:sz w:val="28"/>
+          <w:szCs w:val="28"/>
+        </w:rPr>
+        <w:t xml:space="preserve"> </w:t>
+      </w:r>
+      <w:r>
+        <w:rPr>
+          <w:rFonts w:ascii="Times New Roman" w:hAnsi="Times New Roman" w:cs="Times New Roman"/>
+          <w:sz w:val="28"/>
+          <w:szCs w:val="28"/>
+        </w:rPr>
+        <w:t>do produto;</w:t>
+      </w:r>
+    </w:p>
+    <w:p>
+      <w:pPr>
+        <w:pStyle w:val="PargrafodaLista"/>
+        <w:numPr>
+          <w:ilvl w:val="0"/>
+          <w:numId w:val="3"/>
+        </w:numPr>
+        <w:tabs>
+          <w:tab w:val="left" w:pos="1701"/>
+        </w:tabs>
+        <w:ind w:left="0" w:firstLine="1800"/>
+        <w:jc w:val="both"/>
+        <w:rPr>
+          <w:rFonts w:ascii="Times New Roman" w:hAnsi="Times New Roman" w:cs="Times New Roman"/>
+          <w:sz w:val="28"/>
+          <w:szCs w:val="28"/>
+        </w:rPr>
+      </w:pPr>
+      <w:r>
+        <w:rPr>
+          <w:rFonts w:ascii="Times New Roman" w:hAnsi="Times New Roman" w:cs="Times New Roman"/>
+          <w:sz w:val="28"/>
+          <w:szCs w:val="28"/>
+        </w:rPr>
+        <w:t>Cliente: o sistema armazenará do cliente os seguintes dados: código do cliente, CPF, nome, endereço e os seus números de telefones. O endereço será apenas para uma possível localização em caso de cobrança residencial</w:t>
+      </w:r>
+      <w:r>
+        <w:rPr>
+          <w:rFonts w:ascii="Times New Roman" w:hAnsi="Times New Roman" w:cs="Times New Roman"/>
+          <w:sz w:val="28"/>
+          <w:szCs w:val="28"/>
+        </w:rPr>
+        <w:t xml:space="preserve"> e o CPF opcional</w:t>
+      </w:r>
+      <w:r>
+        <w:rPr>
+          <w:rFonts w:ascii="Times New Roman" w:hAnsi="Times New Roman" w:cs="Times New Roman"/>
+          <w:sz w:val="28"/>
+          <w:szCs w:val="28"/>
+        </w:rPr>
+        <w:t>;</w:t>
+      </w:r>
+    </w:p>
+    <w:p>
+      <w:pPr>
+        <w:pStyle w:val="PargrafodaLista"/>
+        <w:numPr>
+          <w:ilvl w:val="0"/>
+          <w:numId w:val="3"/>
+        </w:numPr>
+        <w:tabs>
+          <w:tab w:val="left" w:pos="1701"/>
+        </w:tabs>
+        <w:ind w:left="0" w:firstLine="1800"/>
+        <w:jc w:val="both"/>
+        <w:rPr>
+          <w:rFonts w:ascii="Times New Roman" w:hAnsi="Times New Roman" w:cs="Times New Roman"/>
+          <w:sz w:val="28"/>
+          <w:szCs w:val="28"/>
+        </w:rPr>
+      </w:pPr>
+      <w:r>
+        <w:rPr>
+          <w:rFonts w:ascii="Times New Roman" w:hAnsi="Times New Roman" w:cs="Times New Roman"/>
+          <w:sz w:val="28"/>
+          <w:szCs w:val="28"/>
+        </w:rPr>
+        <w:t xml:space="preserve">Gerente: </w:t>
+      </w:r>
+      <w:r>
+        <w:rPr>
+          <w:rFonts w:ascii="Times New Roman" w:hAnsi="Times New Roman" w:cs="Times New Roman"/>
+          <w:sz w:val="28"/>
+          <w:szCs w:val="28"/>
+        </w:rPr>
+        <w:t xml:space="preserve">o sistema armazenará do </w:t>
+      </w:r>
+      <w:r>
+        <w:rPr>
+          <w:rFonts w:ascii="Times New Roman" w:hAnsi="Times New Roman" w:cs="Times New Roman"/>
+          <w:sz w:val="28"/>
+          <w:szCs w:val="28"/>
+        </w:rPr>
+        <w:t>gerente</w:t>
+      </w:r>
+      <w:r>
+        <w:rPr>
+          <w:rFonts w:ascii="Times New Roman" w:hAnsi="Times New Roman" w:cs="Times New Roman"/>
+          <w:sz w:val="28"/>
+          <w:szCs w:val="28"/>
+        </w:rPr>
+        <w:t xml:space="preserve"> os seguintes dados: matricula, cpf, nome, seus números </w:t>
+      </w:r>
+      <w:r>
+        <w:rPr>
+          <w:rFonts w:ascii="Times New Roman" w:hAnsi="Times New Roman" w:cs="Times New Roman"/>
+          <w:sz w:val="28"/>
+          <w:szCs w:val="28"/>
+        </w:rPr>
+        <w:t xml:space="preserve">de telefones e </w:t>
+      </w:r>
+      <w:r>
+        <w:rPr>
+          <w:rFonts w:ascii="Times New Roman" w:hAnsi="Times New Roman" w:cs="Times New Roman"/>
+          <w:sz w:val="28"/>
+          <w:szCs w:val="28"/>
+        </w:rPr>
+        <w:t>o valor do salário</w:t>
+      </w:r>
+      <w:r>
+        <w:rPr>
+          <w:rFonts w:ascii="Times New Roman" w:hAnsi="Times New Roman" w:cs="Times New Roman"/>
+          <w:sz w:val="28"/>
+          <w:szCs w:val="28"/>
+        </w:rPr>
+        <w:t>;</w:t>
+      </w:r>
+    </w:p>
+    <w:p>
+      <w:pPr>
+        <w:pStyle w:val="PargrafodaLista"/>
+        <w:numPr>
+          <w:ilvl w:val="0"/>
+          <w:numId w:val="3"/>
+        </w:numPr>
+        <w:tabs>
+          <w:tab w:val="left" w:pos="1701"/>
+        </w:tabs>
+        <w:ind w:left="0" w:firstLine="1800"/>
+        <w:jc w:val="both"/>
+        <w:rPr>
+          <w:rFonts w:ascii="Times New Roman" w:hAnsi="Times New Roman" w:cs="Times New Roman"/>
+          <w:sz w:val="28"/>
+          <w:szCs w:val="28"/>
+        </w:rPr>
+      </w:pPr>
+      <w:r>
+        <w:rPr>
+          <w:rFonts w:ascii="Times New Roman" w:hAnsi="Times New Roman" w:cs="Times New Roman"/>
+          <w:sz w:val="28"/>
+          <w:szCs w:val="28"/>
+        </w:rPr>
+        <w:t xml:space="preserve">Farmacêutico: </w:t>
+      </w:r>
+      <w:r>
+        <w:rPr>
+          <w:rFonts w:ascii="Times New Roman" w:hAnsi="Times New Roman" w:cs="Times New Roman"/>
+          <w:sz w:val="28"/>
+          <w:szCs w:val="28"/>
+        </w:rPr>
+        <w:t xml:space="preserve">o sistema armazenará do </w:t>
+      </w:r>
+      <w:r>
+        <w:rPr>
+          <w:rFonts w:ascii="Times New Roman" w:hAnsi="Times New Roman" w:cs="Times New Roman"/>
+          <w:sz w:val="28"/>
+          <w:szCs w:val="28"/>
+        </w:rPr>
+        <w:t>farmacêutico</w:t>
+      </w:r>
+      <w:r>
+        <w:rPr>
+          <w:rFonts w:ascii="Times New Roman" w:hAnsi="Times New Roman" w:cs="Times New Roman"/>
+          <w:sz w:val="28"/>
+          <w:szCs w:val="28"/>
+        </w:rPr>
+        <w:t xml:space="preserve"> os seguintes dados: matricula, cpf, nome, seus números de tele</w:t>
+      </w:r>
+      <w:r>
+        <w:rPr>
+          <w:rFonts w:ascii="Times New Roman" w:hAnsi="Times New Roman" w:cs="Times New Roman"/>
+          <w:sz w:val="28"/>
+          <w:szCs w:val="28"/>
+        </w:rPr>
+        <w:t xml:space="preserve">fones, </w:t>
+      </w:r>
+      <w:r>
+        <w:rPr>
+          <w:rFonts w:ascii="Times New Roman" w:hAnsi="Times New Roman" w:cs="Times New Roman"/>
+          <w:sz w:val="28"/>
+          <w:szCs w:val="28"/>
+        </w:rPr>
+        <w:t>o valor do salário</w:t>
+      </w:r>
+      <w:r>
+        <w:rPr>
+          <w:rFonts w:ascii="Times New Roman" w:hAnsi="Times New Roman" w:cs="Times New Roman"/>
+          <w:sz w:val="28"/>
+          <w:szCs w:val="28"/>
+        </w:rPr>
+        <w:t xml:space="preserve"> e o seu número de registro no Conselho Regional de Farmácia</w:t>
+      </w:r>
+      <w:r>
+        <w:rPr>
+          <w:rFonts w:ascii="Times New Roman" w:hAnsi="Times New Roman" w:cs="Times New Roman"/>
+          <w:sz w:val="28"/>
+          <w:szCs w:val="28"/>
+        </w:rPr>
+        <w:t>;</w:t>
+      </w:r>
+    </w:p>
+    <w:p>
+      <w:pPr>
+        <w:pStyle w:val="PargrafodaLista"/>
+        <w:numPr>
+          <w:ilvl w:val="0"/>
+          <w:numId w:val="3"/>
+        </w:numPr>
+        <w:tabs>
+          <w:tab w:val="left" w:pos="1701"/>
+        </w:tabs>
+        <w:ind w:left="0" w:firstLine="1800"/>
+        <w:jc w:val="both"/>
+        <w:rPr>
+          <w:rFonts w:ascii="Times New Roman" w:hAnsi="Times New Roman" w:cs="Times New Roman"/>
+          <w:sz w:val="28"/>
+          <w:szCs w:val="28"/>
+        </w:rPr>
+      </w:pPr>
+      <w:r>
+        <w:rPr>
+          <w:rFonts w:ascii="Times New Roman" w:hAnsi="Times New Roman" w:cs="Times New Roman"/>
+          <w:sz w:val="28"/>
+          <w:szCs w:val="28"/>
+        </w:rPr>
+        <w:t xml:space="preserve">Balconista: </w:t>
+      </w:r>
+      <w:r>
+        <w:rPr>
+          <w:rFonts w:ascii="Times New Roman" w:hAnsi="Times New Roman" w:cs="Times New Roman"/>
+          <w:sz w:val="28"/>
+          <w:szCs w:val="28"/>
+        </w:rPr>
+        <w:t xml:space="preserve">o sistema armazenará </w:t>
+      </w:r>
+      <w:r>
+        <w:rPr>
+          <w:rFonts w:ascii="Times New Roman" w:hAnsi="Times New Roman" w:cs="Times New Roman"/>
+          <w:sz w:val="28"/>
+          <w:szCs w:val="28"/>
+        </w:rPr>
+        <w:t>dos balconistas</w:t>
+      </w:r>
+      <w:r>
+        <w:rPr>
+          <w:rFonts w:ascii="Times New Roman" w:hAnsi="Times New Roman" w:cs="Times New Roman"/>
+          <w:sz w:val="28"/>
+          <w:szCs w:val="28"/>
+        </w:rPr>
+        <w:t xml:space="preserve"> os seguintes dados: matricula, cpf, nome, seus números de tele</w:t>
+      </w:r>
+      <w:r>
+        <w:rPr>
+          <w:rFonts w:ascii="Times New Roman" w:hAnsi="Times New Roman" w:cs="Times New Roman"/>
+          <w:sz w:val="28"/>
+          <w:szCs w:val="28"/>
+        </w:rPr>
+        <w:t>fones,</w:t>
+      </w:r>
+      <w:r>
+        <w:rPr>
+          <w:rFonts w:ascii="Times New Roman" w:hAnsi="Times New Roman" w:cs="Times New Roman"/>
+          <w:sz w:val="28"/>
+          <w:szCs w:val="28"/>
+        </w:rPr>
+        <w:t xml:space="preserve"> o valor do salário</w:t>
+      </w:r>
+      <w:r>
+        <w:rPr>
+          <w:rFonts w:ascii="Times New Roman" w:hAnsi="Times New Roman" w:cs="Times New Roman"/>
+          <w:sz w:val="28"/>
+          <w:szCs w:val="28"/>
+        </w:rPr>
+        <w:t xml:space="preserve"> e o adicional noturno e horas extras</w:t>
+      </w:r>
+      <w:r>
+        <w:rPr>
+          <w:rFonts w:ascii="Times New Roman" w:hAnsi="Times New Roman" w:cs="Times New Roman"/>
+          <w:sz w:val="28"/>
+          <w:szCs w:val="28"/>
+        </w:rPr>
+        <w:t>;</w:t>
+      </w:r>
+    </w:p>
+    <w:p>
+      <w:pPr>
+        <w:pStyle w:val="PargrafodaLista"/>
+        <w:numPr>
+          <w:ilvl w:val="0"/>
+          <w:numId w:val="3"/>
+        </w:numPr>
+        <w:tabs>
+          <w:tab w:val="left" w:pos="1701"/>
+        </w:tabs>
+        <w:ind w:left="0" w:firstLine="1800"/>
+        <w:jc w:val="both"/>
+        <w:rPr>
+          <w:rFonts w:ascii="Times New Roman" w:hAnsi="Times New Roman" w:cs="Times New Roman"/>
+          <w:sz w:val="28"/>
+          <w:szCs w:val="28"/>
+        </w:rPr>
+      </w:pPr>
+      <w:r>
+        <w:rPr>
+          <w:rFonts w:ascii="Times New Roman" w:hAnsi="Times New Roman" w:cs="Times New Roman"/>
+          <w:sz w:val="28"/>
+          <w:szCs w:val="28"/>
+        </w:rPr>
+        <w:t>Demais f</w:t>
+      </w:r>
+      <w:r>
+        <w:rPr>
+          <w:rFonts w:ascii="Times New Roman" w:hAnsi="Times New Roman" w:cs="Times New Roman"/>
+          <w:sz w:val="28"/>
+          <w:szCs w:val="28"/>
+        </w:rPr>
+        <w:t>uncionário: o sistema armazenará do</w:t>
+      </w:r>
+      <w:r>
+        <w:rPr>
+          <w:rFonts w:ascii="Times New Roman" w:hAnsi="Times New Roman" w:cs="Times New Roman"/>
+          <w:sz w:val="28"/>
+          <w:szCs w:val="28"/>
+        </w:rPr>
+        <w:t>s</w:t>
+      </w:r>
+      <w:r>
+        <w:rPr>
+          <w:rFonts w:ascii="Times New Roman" w:hAnsi="Times New Roman" w:cs="Times New Roman"/>
+          <w:sz w:val="28"/>
+          <w:szCs w:val="28"/>
+        </w:rPr>
+        <w:t xml:space="preserve"> </w:t>
+      </w:r>
+      <w:r>
+        <w:rPr>
+          <w:rFonts w:ascii="Times New Roman" w:hAnsi="Times New Roman" w:cs="Times New Roman"/>
+          <w:sz w:val="28"/>
+          <w:szCs w:val="28"/>
+        </w:rPr>
+        <w:t xml:space="preserve">demais </w:t>
+      </w:r>
+      <w:r>
+        <w:rPr>
+          <w:rFonts w:ascii="Times New Roman" w:hAnsi="Times New Roman" w:cs="Times New Roman"/>
+          <w:sz w:val="28"/>
+          <w:szCs w:val="28"/>
+        </w:rPr>
+        <w:t>funcionário os seguintes dados: matricula, cpf, nome, seus números de telefones e o valor do salário</w:t>
+      </w:r>
+      <w:r>
+        <w:rPr>
+          <w:rFonts w:ascii="Times New Roman" w:hAnsi="Times New Roman" w:cs="Times New Roman"/>
+          <w:sz w:val="28"/>
+          <w:szCs w:val="28"/>
+        </w:rPr>
+        <w:t>;</w:t>
+      </w:r>
+      <w:r>
+        <w:rPr>
+          <w:rFonts w:ascii="Times New Roman" w:hAnsi="Times New Roman" w:cs="Times New Roman"/>
+          <w:sz w:val="28"/>
+          <w:szCs w:val="28"/>
+        </w:rPr>
+        <w:t xml:space="preserve"> </w:t>
+      </w:r>
+    </w:p>
+    <w:p>
+      <w:pPr>
+        <w:pStyle w:val="PargrafodaLista"/>
+        <w:numPr>
+          <w:ilvl w:val="0"/>
+          <w:numId w:val="3"/>
+        </w:numPr>
+        <w:tabs>
+          <w:tab w:val="left" w:pos="1701"/>
+        </w:tabs>
+        <w:ind w:left="0" w:firstLine="1800"/>
+        <w:jc w:val="both"/>
+        <w:rPr>
+          <w:rFonts w:ascii="Times New Roman" w:hAnsi="Times New Roman" w:cs="Times New Roman"/>
+          <w:sz w:val="28"/>
+          <w:szCs w:val="28"/>
+        </w:rPr>
+      </w:pPr>
+      <w:r>
+        <w:rPr>
+          <w:rFonts w:ascii="Times New Roman" w:hAnsi="Times New Roman" w:cs="Times New Roman"/>
+          <w:sz w:val="28"/>
+          <w:szCs w:val="28"/>
+        </w:rPr>
+        <w:t>Dependentes: o sistema armazenará também os dados dos dependentes caso os funcionários tenham e neste constará o nome, par</w:t>
+      </w:r>
+      <w:r>
+        <w:rPr>
+          <w:rFonts w:ascii="Times New Roman" w:hAnsi="Times New Roman" w:cs="Times New Roman"/>
+          <w:sz w:val="28"/>
+          <w:szCs w:val="28"/>
+        </w:rPr>
+        <w:t>entesco e a data de nascimento;</w:t>
+      </w:r>
+    </w:p>
+    <w:p>
+      <w:pPr>
+        <w:pStyle w:val="PargrafodaLista"/>
+        <w:numPr>
+          <w:ilvl w:val="0"/>
+          <w:numId w:val="3"/>
+        </w:numPr>
+        <w:tabs>
+          <w:tab w:val="left" w:pos="1701"/>
+        </w:tabs>
+        <w:ind w:left="0" w:firstLine="1800"/>
+        <w:jc w:val="both"/>
+        <w:rPr>
+          <w:rFonts w:ascii="Times New Roman" w:hAnsi="Times New Roman" w:cs="Times New Roman"/>
+          <w:sz w:val="28"/>
+          <w:szCs w:val="28"/>
+        </w:rPr>
+      </w:pPr>
+      <w:r>
+        <w:rPr>
+          <w:rFonts w:ascii="Times New Roman" w:hAnsi="Times New Roman" w:cs="Times New Roman"/>
+          <w:sz w:val="28"/>
+          <w:szCs w:val="28"/>
+        </w:rPr>
+        <w:t xml:space="preserve">Fornecedor: será armazenado do fornecedor o nome, número do CNPJ, números de telefones e um e-mail. </w:t>
+      </w:r>
+    </w:p>
+    <w:p>
+      <w:pPr>
+        <w:pStyle w:val="PargrafodaLista"/>
+        <w:tabs>
+          <w:tab w:val="left" w:pos="1701"/>
+        </w:tabs>
+        <w:ind w:left="1800"/>
+        <w:jc w:val="both"/>
+        <w:rPr>
+          <w:rFonts w:ascii="Times New Roman" w:hAnsi="Times New Roman" w:cs="Times New Roman"/>
+          <w:sz w:val="28"/>
+          <w:szCs w:val="28"/>
+        </w:rPr>
+      </w:pPr>
+    </w:p>
+    <w:p>
+      <w:pPr>
+        <w:pStyle w:val="PargrafodaLista"/>
+        <w:tabs>
+          <w:tab w:val="left" w:pos="1701"/>
+        </w:tabs>
+        <w:ind w:left="1800"/>
+        <w:jc w:val="both"/>
+        <w:rPr>
+          <w:rFonts w:ascii="Times New Roman" w:hAnsi="Times New Roman" w:cs="Times New Roman"/>
+          <w:sz w:val="28"/>
+          <w:szCs w:val="28"/>
+        </w:rPr>
+      </w:pPr>
+    </w:p>
+    <w:p>
+      <w:pPr>
+        <w:pStyle w:val="PargrafodaLista"/>
+        <w:numPr>
+          <w:ilvl w:val="1"/>
+          <w:numId w:val="1"/>
+        </w:numPr>
+        <w:tabs>
+          <w:tab w:val="left" w:pos="1073"/>
+        </w:tabs>
+        <w:jc w:val="both"/>
+        <w:rPr>
+          <w:rFonts w:ascii="Times New Roman" w:hAnsi="Times New Roman" w:cs="Times New Roman"/>
+          <w:sz w:val="28"/>
+          <w:szCs w:val="28"/>
+        </w:rPr>
+      </w:pPr>
+      <w:r>
+        <w:rPr>
+          <w:rFonts w:ascii="Times New Roman" w:hAnsi="Times New Roman" w:cs="Times New Roman"/>
+          <w:sz w:val="28"/>
+          <w:szCs w:val="28"/>
+        </w:rPr>
+        <w:lastRenderedPageBreak/>
+        <w:t xml:space="preserve">Registros: </w:t>
+      </w:r>
+    </w:p>
+    <w:p>
+      <w:pPr>
+        <w:pStyle w:val="PargrafodaLista"/>
+        <w:numPr>
+          <w:ilvl w:val="0"/>
+          <w:numId w:val="4"/>
+        </w:numPr>
+        <w:tabs>
+          <w:tab w:val="left" w:pos="1073"/>
+        </w:tabs>
+        <w:ind w:left="0" w:firstLine="1701"/>
+        <w:jc w:val="both"/>
+        <w:rPr>
+          <w:rFonts w:ascii="Times New Roman" w:hAnsi="Times New Roman" w:cs="Times New Roman"/>
+          <w:sz w:val="28"/>
+          <w:szCs w:val="28"/>
+        </w:rPr>
+      </w:pPr>
+      <w:r>
+        <w:rPr>
+          <w:rFonts w:ascii="Times New Roman" w:hAnsi="Times New Roman" w:cs="Times New Roman"/>
+          <w:sz w:val="28"/>
+          <w:szCs w:val="28"/>
+        </w:rPr>
+        <w:t>Compras: devem ser registrados o um código de compra,</w:t>
+      </w:r>
+      <w:r>
+        <w:rPr>
+          <w:rFonts w:ascii="Times New Roman" w:hAnsi="Times New Roman" w:cs="Times New Roman"/>
+          <w:sz w:val="28"/>
+          <w:szCs w:val="28"/>
+        </w:rPr>
+        <w:t xml:space="preserve"> os produtos comprados, o cliente que realizou a compra, o balconista que despachou,</w:t>
+      </w:r>
+      <w:r>
+        <w:rPr>
+          <w:rFonts w:ascii="Times New Roman" w:hAnsi="Times New Roman" w:cs="Times New Roman"/>
+          <w:sz w:val="28"/>
+          <w:szCs w:val="28"/>
+        </w:rPr>
+        <w:t xml:space="preserve"> data, h</w:t>
+      </w:r>
+      <w:r>
+        <w:rPr>
+          <w:rFonts w:ascii="Times New Roman" w:hAnsi="Times New Roman" w:cs="Times New Roman"/>
+          <w:sz w:val="28"/>
+          <w:szCs w:val="28"/>
+        </w:rPr>
+        <w:t>ora,</w:t>
+      </w:r>
+      <w:r>
+        <w:rPr>
+          <w:rFonts w:ascii="Times New Roman" w:hAnsi="Times New Roman" w:cs="Times New Roman"/>
+          <w:sz w:val="28"/>
+          <w:szCs w:val="28"/>
+        </w:rPr>
+        <w:t xml:space="preserve"> valor</w:t>
+      </w:r>
+      <w:r>
+        <w:rPr>
+          <w:rFonts w:ascii="Times New Roman" w:hAnsi="Times New Roman" w:cs="Times New Roman"/>
+          <w:sz w:val="28"/>
+          <w:szCs w:val="28"/>
+        </w:rPr>
+        <w:t>,</w:t>
+      </w:r>
+      <w:r>
+        <w:rPr>
+          <w:rFonts w:ascii="Times New Roman" w:hAnsi="Times New Roman" w:cs="Times New Roman"/>
+          <w:sz w:val="28"/>
+          <w:szCs w:val="28"/>
+        </w:rPr>
+        <w:t xml:space="preserve"> se teve pagamento avista</w:t>
+      </w:r>
+      <w:r>
+        <w:rPr>
+          <w:rFonts w:ascii="Times New Roman" w:hAnsi="Times New Roman" w:cs="Times New Roman"/>
+          <w:sz w:val="28"/>
+          <w:szCs w:val="28"/>
+        </w:rPr>
+        <w:t>, se teve desconto,</w:t>
+      </w:r>
+      <w:r>
+        <w:rPr>
+          <w:rFonts w:ascii="Times New Roman" w:hAnsi="Times New Roman" w:cs="Times New Roman"/>
+          <w:sz w:val="28"/>
+          <w:szCs w:val="28"/>
+        </w:rPr>
+        <w:t xml:space="preserve"> se foi no débito, cartão ou cheque</w:t>
+      </w:r>
+      <w:r>
+        <w:rPr>
+          <w:rFonts w:ascii="Times New Roman" w:hAnsi="Times New Roman" w:cs="Times New Roman"/>
+          <w:sz w:val="28"/>
+          <w:szCs w:val="28"/>
+        </w:rPr>
+        <w:t>;</w:t>
+      </w:r>
+    </w:p>
+    <w:p>
+      <w:pPr>
+        <w:pStyle w:val="PargrafodaLista"/>
+        <w:numPr>
+          <w:ilvl w:val="0"/>
+          <w:numId w:val="4"/>
+        </w:numPr>
+        <w:tabs>
+          <w:tab w:val="left" w:pos="1073"/>
+        </w:tabs>
+        <w:ind w:left="0" w:firstLine="1701"/>
+        <w:jc w:val="both"/>
+        <w:rPr>
+          <w:rFonts w:ascii="Times New Roman" w:hAnsi="Times New Roman" w:cs="Times New Roman"/>
+          <w:sz w:val="28"/>
+          <w:szCs w:val="28"/>
+        </w:rPr>
+      </w:pPr>
+      <w:r>
+        <w:rPr>
+          <w:rFonts w:ascii="Times New Roman" w:hAnsi="Times New Roman" w:cs="Times New Roman"/>
+          <w:sz w:val="28"/>
+          <w:szCs w:val="28"/>
+        </w:rPr>
+        <w:t>Débitos: será registrado aqui</w:t>
+      </w:r>
+      <w:r>
+        <w:rPr>
+          <w:rFonts w:ascii="Times New Roman" w:hAnsi="Times New Roman" w:cs="Times New Roman"/>
+          <w:sz w:val="28"/>
+          <w:szCs w:val="28"/>
+        </w:rPr>
+        <w:t xml:space="preserve"> o cliente que contraiu o debito,</w:t>
+      </w:r>
+      <w:r>
+        <w:rPr>
+          <w:rFonts w:ascii="Times New Roman" w:hAnsi="Times New Roman" w:cs="Times New Roman"/>
+          <w:sz w:val="28"/>
+          <w:szCs w:val="28"/>
+        </w:rPr>
+        <w:t xml:space="preserve"> as compras que geraram o debito,</w:t>
+      </w:r>
+      <w:r>
+        <w:rPr>
+          <w:rFonts w:ascii="Times New Roman" w:hAnsi="Times New Roman" w:cs="Times New Roman"/>
+          <w:sz w:val="28"/>
+          <w:szCs w:val="28"/>
+        </w:rPr>
+        <w:t xml:space="preserve"> o</w:t>
+      </w:r>
+      <w:r>
+        <w:rPr>
+          <w:rFonts w:ascii="Times New Roman" w:hAnsi="Times New Roman" w:cs="Times New Roman"/>
+          <w:sz w:val="28"/>
+          <w:szCs w:val="28"/>
+        </w:rPr>
+        <w:t xml:space="preserve"> valor do débito, o númer</w:t>
+      </w:r>
+      <w:r>
+        <w:rPr>
+          <w:rFonts w:ascii="Times New Roman" w:hAnsi="Times New Roman" w:cs="Times New Roman"/>
+          <w:sz w:val="28"/>
+          <w:szCs w:val="28"/>
+        </w:rPr>
+        <w:t>o de parcelas,</w:t>
+      </w:r>
+      <w:r>
+        <w:rPr>
+          <w:rFonts w:ascii="Times New Roman" w:hAnsi="Times New Roman" w:cs="Times New Roman"/>
+          <w:sz w:val="28"/>
+          <w:szCs w:val="28"/>
+        </w:rPr>
+        <w:t xml:space="preserve"> o saldo</w:t>
+      </w:r>
+      <w:r>
+        <w:rPr>
+          <w:rFonts w:ascii="Times New Roman" w:hAnsi="Times New Roman" w:cs="Times New Roman"/>
+          <w:sz w:val="28"/>
+          <w:szCs w:val="28"/>
+        </w:rPr>
+        <w:t xml:space="preserve"> do cliente e os pagamentos</w:t>
+      </w:r>
+      <w:r>
+        <w:rPr>
+          <w:rFonts w:ascii="Times New Roman" w:hAnsi="Times New Roman" w:cs="Times New Roman"/>
+          <w:sz w:val="28"/>
+          <w:szCs w:val="28"/>
+        </w:rPr>
+        <w:t>;</w:t>
+      </w:r>
+    </w:p>
+    <w:p>
+      <w:pPr>
+        <w:pStyle w:val="PargrafodaLista"/>
+        <w:numPr>
+          <w:ilvl w:val="0"/>
+          <w:numId w:val="4"/>
+        </w:numPr>
+        <w:tabs>
+          <w:tab w:val="left" w:pos="1073"/>
+        </w:tabs>
+        <w:ind w:left="0" w:firstLine="1701"/>
+        <w:jc w:val="both"/>
+        <w:rPr>
+          <w:rFonts w:ascii="Times New Roman" w:hAnsi="Times New Roman" w:cs="Times New Roman"/>
+          <w:sz w:val="28"/>
+          <w:szCs w:val="28"/>
+        </w:rPr>
+      </w:pPr>
+      <w:r>
+        <w:rPr>
+          <w:rFonts w:ascii="Times New Roman" w:hAnsi="Times New Roman" w:cs="Times New Roman"/>
+          <w:sz w:val="28"/>
+          <w:szCs w:val="28"/>
+        </w:rPr>
+        <w:t>Pagamentos:</w:t>
+      </w:r>
+      <w:r>
+        <w:rPr>
+          <w:rFonts w:ascii="Times New Roman" w:hAnsi="Times New Roman" w:cs="Times New Roman"/>
+          <w:sz w:val="28"/>
+          <w:szCs w:val="28"/>
+        </w:rPr>
+        <w:t xml:space="preserve"> será registrado aqui a data, o valor, o troco e o tipo s</w:t>
+      </w:r>
+      <w:r>
+        <w:rPr>
+          <w:rFonts w:ascii="Times New Roman" w:hAnsi="Times New Roman" w:cs="Times New Roman"/>
+          <w:sz w:val="28"/>
+          <w:szCs w:val="28"/>
+        </w:rPr>
+        <w:t>e em dinheiro, cartão ou cheque;</w:t>
+      </w:r>
+    </w:p>
+    <w:p>
+      <w:pPr>
+        <w:pStyle w:val="PargrafodaLista"/>
+        <w:numPr>
+          <w:ilvl w:val="0"/>
+          <w:numId w:val="4"/>
+        </w:numPr>
+        <w:tabs>
+          <w:tab w:val="left" w:pos="1073"/>
+        </w:tabs>
+        <w:ind w:left="0" w:firstLine="1701"/>
+        <w:jc w:val="both"/>
+        <w:rPr>
+          <w:rFonts w:ascii="Times New Roman" w:hAnsi="Times New Roman" w:cs="Times New Roman"/>
+          <w:sz w:val="28"/>
+          <w:szCs w:val="28"/>
+        </w:rPr>
+      </w:pPr>
+      <w:r>
+        <w:rPr>
+          <w:rFonts w:ascii="Times New Roman" w:hAnsi="Times New Roman" w:cs="Times New Roman"/>
+          <w:sz w:val="28"/>
+          <w:szCs w:val="28"/>
+        </w:rPr>
+        <w:t>Pedidos:</w:t>
+      </w:r>
+      <w:r>
+        <w:rPr>
+          <w:rFonts w:ascii="Times New Roman" w:hAnsi="Times New Roman" w:cs="Times New Roman"/>
+          <w:sz w:val="28"/>
+          <w:szCs w:val="28"/>
+        </w:rPr>
+        <w:t xml:space="preserve"> constará neste registro a data do pedido, o </w:t>
+      </w:r>
+      <w:r>
+        <w:rPr>
+          <w:rFonts w:ascii="Times New Roman" w:hAnsi="Times New Roman" w:cs="Times New Roman"/>
+          <w:sz w:val="28"/>
+          <w:szCs w:val="28"/>
+        </w:rPr>
+        <w:t>número</w:t>
+      </w:r>
+      <w:r>
+        <w:rPr>
+          <w:rFonts w:ascii="Times New Roman" w:hAnsi="Times New Roman" w:cs="Times New Roman"/>
+          <w:sz w:val="28"/>
+          <w:szCs w:val="28"/>
+        </w:rPr>
+        <w:t xml:space="preserve"> do protocolo, a data </w:t>
+      </w:r>
+      <w:r>
+        <w:rPr>
+          <w:rFonts w:ascii="Times New Roman" w:hAnsi="Times New Roman" w:cs="Times New Roman"/>
+          <w:sz w:val="28"/>
+          <w:szCs w:val="28"/>
+        </w:rPr>
+        <w:t xml:space="preserve">da entrega, o valor do pedido, </w:t>
+      </w:r>
+      <w:r>
+        <w:rPr>
+          <w:rFonts w:ascii="Times New Roman" w:hAnsi="Times New Roman" w:cs="Times New Roman"/>
+          <w:sz w:val="28"/>
+          <w:szCs w:val="28"/>
+        </w:rPr>
+        <w:t>os produtos</w:t>
+      </w:r>
+      <w:r>
+        <w:rPr>
+          <w:rFonts w:ascii="Times New Roman" w:hAnsi="Times New Roman" w:cs="Times New Roman"/>
+          <w:sz w:val="28"/>
+          <w:szCs w:val="28"/>
+        </w:rPr>
+        <w:t>, o fornecedor, e o gerente que fez o pedido</w:t>
+      </w:r>
+      <w:r>
+        <w:rPr>
+          <w:rFonts w:ascii="Times New Roman" w:hAnsi="Times New Roman" w:cs="Times New Roman"/>
+          <w:sz w:val="28"/>
+          <w:szCs w:val="28"/>
+        </w:rPr>
+        <w:t>.</w:t>
+      </w:r>
+    </w:p>
+    <w:p>
+      <w:pPr>
+        <w:pStyle w:val="PargrafodaLista"/>
+        <w:tabs>
+          <w:tab w:val="left" w:pos="1073"/>
+        </w:tabs>
+        <w:ind w:left="1701"/>
+        <w:jc w:val="both"/>
+        <w:rPr>
+          <w:rFonts w:ascii="Times New Roman" w:hAnsi="Times New Roman" w:cs="Times New Roman"/>
+          <w:sz w:val="28"/>
+          <w:szCs w:val="28"/>
+        </w:rPr>
+      </w:pPr>
+    </w:p>
+    <w:p>
+      <w:pPr>
+        <w:pStyle w:val="PargrafodaLista"/>
+        <w:numPr>
+          <w:ilvl w:val="1"/>
+          <w:numId w:val="1"/>
+        </w:numPr>
+        <w:tabs>
+          <w:tab w:val="left" w:pos="1073"/>
+        </w:tabs>
+        <w:jc w:val="both"/>
+        <w:rPr>
+          <w:rFonts w:ascii="Times New Roman" w:hAnsi="Times New Roman" w:cs="Times New Roman"/>
+          <w:sz w:val="28"/>
+          <w:szCs w:val="28"/>
+        </w:rPr>
+      </w:pPr>
+      <w:r>
+        <w:rPr>
+          <w:rFonts w:ascii="Times New Roman" w:hAnsi="Times New Roman" w:cs="Times New Roman"/>
+          <w:sz w:val="28"/>
+          <w:szCs w:val="28"/>
+        </w:rPr>
+        <w:t xml:space="preserve">Atividades: </w:t>
+      </w:r>
+    </w:p>
+    <w:p>
+      <w:pPr>
+        <w:pStyle w:val="PargrafodaLista"/>
+        <w:numPr>
+          <w:ilvl w:val="0"/>
+          <w:numId w:val="5"/>
+        </w:numPr>
+        <w:tabs>
+          <w:tab w:val="left" w:pos="1073"/>
+        </w:tabs>
+        <w:ind w:left="0" w:firstLine="1701"/>
+        <w:jc w:val="both"/>
+        <w:rPr>
+          <w:rFonts w:ascii="Times New Roman" w:hAnsi="Times New Roman" w:cs="Times New Roman"/>
+          <w:sz w:val="28"/>
+          <w:szCs w:val="28"/>
+        </w:rPr>
+      </w:pPr>
+      <w:r>
+        <w:rPr>
+          <w:rFonts w:ascii="Times New Roman" w:hAnsi="Times New Roman" w:cs="Times New Roman"/>
+          <w:sz w:val="28"/>
+          <w:szCs w:val="28"/>
+        </w:rPr>
+        <w:t>Gerente: libera um valor de credito especifico para cada cliente para que esse possa comprar no débito</w:t>
+      </w:r>
+      <w:r>
+        <w:rPr>
+          <w:rFonts w:ascii="Times New Roman" w:hAnsi="Times New Roman" w:cs="Times New Roman"/>
+          <w:sz w:val="28"/>
+          <w:szCs w:val="28"/>
+        </w:rPr>
+        <w:t>, fa</w:t>
+      </w:r>
+      <w:r>
+        <w:rPr>
+          <w:rFonts w:ascii="Times New Roman" w:hAnsi="Times New Roman" w:cs="Times New Roman"/>
+          <w:sz w:val="28"/>
+          <w:szCs w:val="28"/>
+        </w:rPr>
+        <w:t xml:space="preserve">z pedidos </w:t>
+      </w:r>
+      <w:r>
+        <w:rPr>
+          <w:rFonts w:ascii="Times New Roman" w:hAnsi="Times New Roman" w:cs="Times New Roman"/>
+          <w:sz w:val="28"/>
+          <w:szCs w:val="28"/>
+        </w:rPr>
+        <w:t>para suprir a falta de produtos na farmácia.</w:t>
+      </w:r>
+    </w:p>
+    <w:p>
+      <w:pPr>
+        <w:pStyle w:val="PargrafodaLista"/>
+        <w:numPr>
+          <w:ilvl w:val="0"/>
+          <w:numId w:val="5"/>
+        </w:numPr>
+        <w:tabs>
+          <w:tab w:val="left" w:pos="1073"/>
+        </w:tabs>
+        <w:ind w:left="0" w:firstLine="1701"/>
+        <w:jc w:val="both"/>
+        <w:rPr>
+          <w:rFonts w:ascii="Times New Roman" w:hAnsi="Times New Roman" w:cs="Times New Roman"/>
+          <w:sz w:val="28"/>
+          <w:szCs w:val="28"/>
+        </w:rPr>
+      </w:pPr>
+      <w:r>
+        <w:rPr>
+          <w:rFonts w:ascii="Times New Roman" w:hAnsi="Times New Roman" w:cs="Times New Roman"/>
+          <w:sz w:val="28"/>
+          <w:szCs w:val="28"/>
+        </w:rPr>
+        <w:t>Cliente: realiza compras e pode adquirir débito caso o mesmo tenha credito.</w:t>
+      </w:r>
+    </w:p>
+    <w:p>
+      <w:pPr>
+        <w:pStyle w:val="PargrafodaLista"/>
+        <w:numPr>
+          <w:ilvl w:val="0"/>
+          <w:numId w:val="5"/>
+        </w:numPr>
+        <w:tabs>
+          <w:tab w:val="left" w:pos="1073"/>
+        </w:tabs>
+        <w:ind w:left="0" w:firstLine="1701"/>
+        <w:jc w:val="both"/>
+        <w:rPr>
+          <w:rFonts w:ascii="Times New Roman" w:hAnsi="Times New Roman" w:cs="Times New Roman"/>
+          <w:sz w:val="28"/>
+          <w:szCs w:val="28"/>
+        </w:rPr>
+      </w:pPr>
+      <w:r>
+        <w:rPr>
+          <w:rFonts w:ascii="Times New Roman" w:hAnsi="Times New Roman" w:cs="Times New Roman"/>
+          <w:sz w:val="28"/>
+          <w:szCs w:val="28"/>
+        </w:rPr>
+        <w:t>Balconista:</w:t>
+      </w:r>
+      <w:r>
+        <w:rPr>
+          <w:rFonts w:ascii="Times New Roman" w:hAnsi="Times New Roman" w:cs="Times New Roman"/>
+          <w:sz w:val="28"/>
+          <w:szCs w:val="28"/>
+        </w:rPr>
+        <w:t xml:space="preserve"> despacha compras;</w:t>
+      </w:r>
+    </w:p>
+    <w:p>
+      <w:pPr>
+        <w:pStyle w:val="PargrafodaLista"/>
+        <w:numPr>
+          <w:ilvl w:val="0"/>
+          <w:numId w:val="5"/>
+        </w:numPr>
+        <w:tabs>
+          <w:tab w:val="left" w:pos="1073"/>
+        </w:tabs>
+        <w:ind w:left="0" w:firstLine="1701"/>
+        <w:jc w:val="both"/>
+        <w:rPr>
+          <w:rFonts w:ascii="Times New Roman" w:hAnsi="Times New Roman" w:cs="Times New Roman"/>
+          <w:sz w:val="28"/>
+          <w:szCs w:val="28"/>
+        </w:rPr>
+      </w:pPr>
+      <w:r>
+        <w:rPr>
+          <w:rFonts w:ascii="Times New Roman" w:hAnsi="Times New Roman" w:cs="Times New Roman"/>
+          <w:sz w:val="28"/>
+          <w:szCs w:val="28"/>
+        </w:rPr>
+        <w:t>Fornecedor:</w:t>
+      </w:r>
+      <w:r>
+        <w:rPr>
+          <w:rFonts w:ascii="Times New Roman" w:hAnsi="Times New Roman" w:cs="Times New Roman"/>
+          <w:sz w:val="28"/>
+          <w:szCs w:val="28"/>
+        </w:rPr>
+        <w:t xml:space="preserve"> fornece os produtos a</w:t>
+      </w:r>
+      <w:r>
+        <w:rPr>
+          <w:rFonts w:ascii="Times New Roman" w:hAnsi="Times New Roman" w:cs="Times New Roman"/>
+          <w:sz w:val="28"/>
+          <w:szCs w:val="28"/>
+        </w:rPr>
+        <w:t>os pedidos.</w:t>
+      </w:r>
+    </w:p>
+    <w:p>
+      <w:pPr>
+        <w:pStyle w:val="PargrafodaLista"/>
+        <w:tabs>
+          <w:tab w:val="left" w:pos="1073"/>
+        </w:tabs>
+        <w:ind w:left="1500"/>
+        <w:jc w:val="both"/>
+        <w:rPr>
+          <w:rFonts w:ascii="Times New Roman" w:hAnsi="Times New Roman" w:cs="Times New Roman"/>
+          <w:sz w:val="28"/>
+          <w:szCs w:val="28"/>
+        </w:rPr>
+      </w:pPr>
+    </w:p>
+    <w:p>
+      <w:pPr>
+        <w:pStyle w:val="PargrafodaLista"/>
+        <w:numPr>
+          <w:ilvl w:val="1"/>
+          <w:numId w:val="1"/>
+        </w:numPr>
+        <w:tabs>
+          <w:tab w:val="left" w:pos="1073"/>
+        </w:tabs>
+        <w:jc w:val="both"/>
+        <w:rPr>
+          <w:rFonts w:ascii="Times New Roman" w:hAnsi="Times New Roman" w:cs="Times New Roman"/>
+          <w:sz w:val="28"/>
+          <w:szCs w:val="28"/>
+        </w:rPr>
+      </w:pPr>
+      <w:r>
+        <w:rPr>
+          <w:rFonts w:ascii="Times New Roman" w:hAnsi="Times New Roman" w:cs="Times New Roman"/>
+          <w:sz w:val="28"/>
+          <w:szCs w:val="28"/>
+        </w:rPr>
+        <w:t>Consultas</w:t>
+      </w:r>
+      <w:r>
+        <w:rPr>
+          <w:rFonts w:ascii="Times New Roman" w:hAnsi="Times New Roman" w:cs="Times New Roman"/>
+          <w:sz w:val="28"/>
+          <w:szCs w:val="28"/>
+        </w:rPr>
+        <w:t>:</w:t>
+      </w:r>
+      <w:r>
+        <w:rPr>
+          <w:rFonts w:ascii="Times New Roman" w:hAnsi="Times New Roman" w:cs="Times New Roman"/>
+          <w:sz w:val="28"/>
+          <w:szCs w:val="28"/>
+        </w:rPr>
+        <w:t xml:space="preserve"> </w:t>
+      </w:r>
+    </w:p>
+    <w:p>
+      <w:pPr>
+        <w:pStyle w:val="PargrafodaLista"/>
+        <w:numPr>
+          <w:ilvl w:val="0"/>
+          <w:numId w:val="6"/>
+        </w:numPr>
+        <w:tabs>
+          <w:tab w:val="left" w:pos="1073"/>
+        </w:tabs>
+        <w:ind w:left="0" w:firstLine="1701"/>
+        <w:jc w:val="both"/>
+        <w:rPr>
+          <w:rFonts w:ascii="Times New Roman" w:hAnsi="Times New Roman" w:cs="Times New Roman"/>
+          <w:sz w:val="28"/>
+          <w:szCs w:val="28"/>
+        </w:rPr>
+      </w:pPr>
+      <w:r>
+        <w:rPr>
+          <w:rFonts w:ascii="Times New Roman" w:hAnsi="Times New Roman" w:cs="Times New Roman"/>
+          <w:sz w:val="28"/>
+          <w:szCs w:val="28"/>
+        </w:rPr>
+        <w:t>Produtos</w:t>
+      </w:r>
+      <w:r>
+        <w:rPr>
+          <w:rFonts w:ascii="Times New Roman" w:hAnsi="Times New Roman" w:cs="Times New Roman"/>
+          <w:sz w:val="28"/>
+          <w:szCs w:val="28"/>
+        </w:rPr>
+        <w:t>: consultar produtos para saber se têm na farmácia, o preço e a sua quantidade em estoque;</w:t>
+      </w:r>
+    </w:p>
+    <w:p>
+      <w:pPr>
+        <w:pStyle w:val="PargrafodaLista"/>
+        <w:numPr>
+          <w:ilvl w:val="0"/>
+          <w:numId w:val="6"/>
+        </w:numPr>
+        <w:tabs>
+          <w:tab w:val="left" w:pos="1073"/>
+        </w:tabs>
+        <w:ind w:left="0" w:firstLine="1701"/>
+        <w:jc w:val="both"/>
+        <w:rPr>
+          <w:rFonts w:ascii="Times New Roman" w:hAnsi="Times New Roman" w:cs="Times New Roman"/>
+          <w:sz w:val="28"/>
+          <w:szCs w:val="28"/>
+        </w:rPr>
+      </w:pPr>
+      <w:r>
+        <w:rPr>
+          <w:rFonts w:ascii="Times New Roman" w:hAnsi="Times New Roman" w:cs="Times New Roman"/>
+          <w:sz w:val="28"/>
+          <w:szCs w:val="28"/>
+        </w:rPr>
+        <w:t>Medicamentos</w:t>
+      </w:r>
+      <w:r>
+        <w:rPr>
+          <w:rFonts w:ascii="Times New Roman" w:hAnsi="Times New Roman" w:cs="Times New Roman"/>
+          <w:sz w:val="28"/>
+          <w:szCs w:val="28"/>
+        </w:rPr>
+        <w:t>: consultar medicamentos pelo seu princípio ativo, saber se tem genérico ou similar e quais são;</w:t>
+      </w:r>
+    </w:p>
+    <w:p>
+      <w:pPr>
+        <w:pStyle w:val="PargrafodaLista"/>
+        <w:numPr>
+          <w:ilvl w:val="0"/>
+          <w:numId w:val="6"/>
+        </w:numPr>
+        <w:tabs>
+          <w:tab w:val="left" w:pos="1073"/>
+        </w:tabs>
+        <w:ind w:left="0" w:firstLine="1701"/>
+        <w:jc w:val="both"/>
+        <w:rPr>
+          <w:rFonts w:ascii="Times New Roman" w:hAnsi="Times New Roman" w:cs="Times New Roman"/>
+          <w:sz w:val="28"/>
+          <w:szCs w:val="28"/>
+        </w:rPr>
+      </w:pPr>
+      <w:r>
+        <w:rPr>
+          <w:rFonts w:ascii="Times New Roman" w:hAnsi="Times New Roman" w:cs="Times New Roman"/>
+          <w:sz w:val="28"/>
+          <w:szCs w:val="28"/>
+        </w:rPr>
+        <w:t>Cosméticos</w:t>
+      </w:r>
+      <w:r>
+        <w:rPr>
+          <w:rFonts w:ascii="Times New Roman" w:hAnsi="Times New Roman" w:cs="Times New Roman"/>
+          <w:sz w:val="28"/>
+          <w:szCs w:val="28"/>
+        </w:rPr>
+        <w:t>: consultar cosméticos por tipo;</w:t>
+      </w:r>
+    </w:p>
+    <w:p>
+      <w:pPr>
+        <w:pStyle w:val="PargrafodaLista"/>
+        <w:numPr>
+          <w:ilvl w:val="0"/>
+          <w:numId w:val="6"/>
+        </w:numPr>
+        <w:tabs>
+          <w:tab w:val="left" w:pos="1073"/>
+        </w:tabs>
+        <w:ind w:left="0" w:firstLine="1701"/>
+        <w:jc w:val="both"/>
+        <w:rPr>
+          <w:rFonts w:ascii="Times New Roman" w:hAnsi="Times New Roman" w:cs="Times New Roman"/>
+          <w:sz w:val="28"/>
+          <w:szCs w:val="28"/>
+        </w:rPr>
+      </w:pPr>
+      <w:r>
+        <w:rPr>
+          <w:rFonts w:ascii="Times New Roman" w:hAnsi="Times New Roman" w:cs="Times New Roman"/>
+          <w:sz w:val="28"/>
+          <w:szCs w:val="28"/>
+        </w:rPr>
+        <w:t>Clientes</w:t>
+      </w:r>
+      <w:r>
+        <w:rPr>
+          <w:rFonts w:ascii="Times New Roman" w:hAnsi="Times New Roman" w:cs="Times New Roman"/>
+          <w:sz w:val="28"/>
+          <w:szCs w:val="28"/>
+        </w:rPr>
+        <w:t>: consultar cliente para realizar compra em débito e saber se o mesmo tem saldo;</w:t>
+      </w:r>
+    </w:p>
+    <w:p>
+      <w:pPr>
+        <w:pStyle w:val="PargrafodaLista"/>
+        <w:numPr>
+          <w:ilvl w:val="0"/>
+          <w:numId w:val="6"/>
+        </w:numPr>
+        <w:tabs>
+          <w:tab w:val="left" w:pos="1073"/>
+        </w:tabs>
+        <w:ind w:left="0" w:firstLine="1701"/>
+        <w:jc w:val="both"/>
+        <w:rPr>
+          <w:rFonts w:ascii="Times New Roman" w:hAnsi="Times New Roman" w:cs="Times New Roman"/>
+          <w:sz w:val="28"/>
+          <w:szCs w:val="28"/>
+        </w:rPr>
+      </w:pPr>
+      <w:r>
+        <w:rPr>
+          <w:rFonts w:ascii="Times New Roman" w:hAnsi="Times New Roman" w:cs="Times New Roman"/>
+          <w:sz w:val="28"/>
+          <w:szCs w:val="28"/>
+        </w:rPr>
+        <w:t>Débitos</w:t>
+      </w:r>
+      <w:r>
+        <w:rPr>
+          <w:rFonts w:ascii="Times New Roman" w:hAnsi="Times New Roman" w:cs="Times New Roman"/>
+          <w:sz w:val="28"/>
+          <w:szCs w:val="28"/>
+        </w:rPr>
+        <w:t>: consultar débitos para saber quais estão em atraso e quais os clientes inadimplentes;</w:t>
+      </w:r>
+    </w:p>
+    <w:p>
+      <w:pPr>
+        <w:pStyle w:val="PargrafodaLista"/>
+        <w:numPr>
+          <w:ilvl w:val="0"/>
+          <w:numId w:val="6"/>
+        </w:numPr>
+        <w:tabs>
+          <w:tab w:val="left" w:pos="1073"/>
+        </w:tabs>
+        <w:ind w:left="0" w:firstLine="1701"/>
+        <w:jc w:val="both"/>
+        <w:rPr>
+          <w:rFonts w:ascii="Times New Roman" w:hAnsi="Times New Roman" w:cs="Times New Roman"/>
+          <w:sz w:val="28"/>
+          <w:szCs w:val="28"/>
+        </w:rPr>
+      </w:pPr>
+      <w:r>
+        <w:rPr>
+          <w:rFonts w:ascii="Times New Roman" w:hAnsi="Times New Roman" w:cs="Times New Roman"/>
+          <w:sz w:val="28"/>
+          <w:szCs w:val="28"/>
+        </w:rPr>
+        <w:t>Pedidos</w:t>
+      </w:r>
+      <w:r>
+        <w:rPr>
+          <w:rFonts w:ascii="Times New Roman" w:hAnsi="Times New Roman" w:cs="Times New Roman"/>
+          <w:sz w:val="28"/>
+          <w:szCs w:val="28"/>
+        </w:rPr>
+        <w:t>: consultar pedidos para saber quais os produtos que foram inseridos e quais as datas do pedido e da entrega;</w:t>
+      </w:r>
+      <w:r>
+        <w:rPr>
+          <w:rFonts w:ascii="Times New Roman" w:hAnsi="Times New Roman" w:cs="Times New Roman"/>
+          <w:sz w:val="28"/>
+          <w:szCs w:val="28"/>
+        </w:rPr>
+        <w:t xml:space="preserve"> </w:t>
+      </w:r>
+    </w:p>
+    <w:p>
+      <w:pPr>
+        <w:pStyle w:val="PargrafodaLista"/>
+        <w:numPr>
+          <w:ilvl w:val="0"/>
+          <w:numId w:val="6"/>
+        </w:numPr>
+        <w:tabs>
+          <w:tab w:val="left" w:pos="1073"/>
+        </w:tabs>
+        <w:ind w:left="0" w:firstLine="1701"/>
+        <w:jc w:val="both"/>
+        <w:rPr>
+          <w:rFonts w:ascii="Times New Roman" w:hAnsi="Times New Roman" w:cs="Times New Roman"/>
+          <w:sz w:val="28"/>
+          <w:szCs w:val="28"/>
+        </w:rPr>
+      </w:pPr>
+      <w:r>
+        <w:rPr>
+          <w:rFonts w:ascii="Times New Roman" w:hAnsi="Times New Roman" w:cs="Times New Roman"/>
+          <w:sz w:val="28"/>
+          <w:szCs w:val="28"/>
+        </w:rPr>
+        <w:t>Compras</w:t>
+      </w:r>
+      <w:r>
+        <w:rPr>
+          <w:rFonts w:ascii="Times New Roman" w:hAnsi="Times New Roman" w:cs="Times New Roman"/>
+          <w:sz w:val="28"/>
+          <w:szCs w:val="28"/>
+        </w:rPr>
+        <w:t xml:space="preserve">: </w:t>
+      </w:r>
+      <w:r>
+        <w:rPr>
+          <w:rFonts w:ascii="Times New Roman" w:hAnsi="Times New Roman" w:cs="Times New Roman"/>
+          <w:sz w:val="28"/>
+          <w:szCs w:val="28"/>
+        </w:rPr>
+        <w:t>consultar compras para verificar produtos comprados em caso de alguma divergência;</w:t>
+      </w:r>
+    </w:p>
+    <w:p>
+      <w:pPr>
+        <w:pStyle w:val="PargrafodaLista"/>
+        <w:numPr>
+          <w:ilvl w:val="0"/>
+          <w:numId w:val="6"/>
+        </w:numPr>
+        <w:tabs>
+          <w:tab w:val="left" w:pos="1073"/>
+        </w:tabs>
+        <w:ind w:left="0" w:firstLine="1701"/>
+        <w:jc w:val="both"/>
+        <w:rPr>
+          <w:rFonts w:ascii="Times New Roman" w:hAnsi="Times New Roman" w:cs="Times New Roman"/>
+          <w:sz w:val="28"/>
+          <w:szCs w:val="28"/>
+        </w:rPr>
+      </w:pPr>
+      <w:r>
+        <w:rPr>
+          <w:rFonts w:ascii="Times New Roman" w:hAnsi="Times New Roman" w:cs="Times New Roman"/>
+          <w:sz w:val="28"/>
+          <w:szCs w:val="28"/>
+        </w:rPr>
+        <w:t>Pagamentos</w:t>
+      </w:r>
+      <w:r>
+        <w:rPr>
+          <w:rFonts w:ascii="Times New Roman" w:hAnsi="Times New Roman" w:cs="Times New Roman"/>
+          <w:sz w:val="28"/>
+          <w:szCs w:val="28"/>
+        </w:rPr>
+        <w:t xml:space="preserve">: consultar pagamentos para verificar total em caixa, formas de pagamentos ou eventuais divergências em </w:t>
+      </w:r>
+      <w:proofErr w:type="spellStart"/>
+      <w:r>
+        <w:rPr>
+          <w:rFonts w:ascii="Times New Roman" w:hAnsi="Times New Roman" w:cs="Times New Roman"/>
+          <w:sz w:val="28"/>
+          <w:szCs w:val="28"/>
+        </w:rPr>
+        <w:t>troco</w:t>
+      </w:r>
+      <w:proofErr w:type="spellEnd"/>
+      <w:r>
+        <w:rPr>
+          <w:rFonts w:ascii="Times New Roman" w:hAnsi="Times New Roman" w:cs="Times New Roman"/>
+          <w:sz w:val="28"/>
+          <w:szCs w:val="28"/>
+        </w:rPr>
+        <w:t>;</w:t>
+      </w:r>
+    </w:p>
+    <w:p>
+      <w:pPr>
+        <w:pStyle w:val="PargrafodaLista"/>
+        <w:numPr>
+          <w:ilvl w:val="0"/>
+          <w:numId w:val="6"/>
+        </w:numPr>
+        <w:tabs>
+          <w:tab w:val="left" w:pos="1073"/>
+        </w:tabs>
+        <w:ind w:left="0" w:firstLine="1701"/>
+        <w:jc w:val="both"/>
+        <w:rPr>
+          <w:rFonts w:ascii="Times New Roman" w:hAnsi="Times New Roman" w:cs="Times New Roman"/>
+          <w:sz w:val="28"/>
+          <w:szCs w:val="28"/>
+        </w:rPr>
+      </w:pPr>
+      <w:r>
+        <w:rPr>
+          <w:rFonts w:ascii="Times New Roman" w:hAnsi="Times New Roman" w:cs="Times New Roman"/>
+          <w:sz w:val="28"/>
+          <w:szCs w:val="28"/>
+        </w:rPr>
+        <w:lastRenderedPageBreak/>
+        <w:t>Fornecedor</w:t>
+      </w:r>
+      <w:r>
+        <w:rPr>
+          <w:rFonts w:ascii="Times New Roman" w:hAnsi="Times New Roman" w:cs="Times New Roman"/>
+          <w:sz w:val="28"/>
+          <w:szCs w:val="28"/>
+        </w:rPr>
+        <w:t xml:space="preserve">: </w:t>
+      </w:r>
+      <w:r>
+        <w:rPr>
+          <w:rFonts w:ascii="Times New Roman" w:hAnsi="Times New Roman" w:cs="Times New Roman"/>
+          <w:sz w:val="28"/>
+          <w:szCs w:val="28"/>
+        </w:rPr>
+        <w:t>consultar quais produtos são fornecidos pelo fornecedor e pedidos feitos a este fornecedor;</w:t>
+      </w:r>
       <w:bookmarkStart w:id="0" w:name="_GoBack"/>
       <w:bookmarkEnd w:id="0"/>
+    </w:p>
+    <w:p>
+      <w:pPr>
+        <w:pStyle w:val="PargrafodaLista"/>
+        <w:numPr>
+          <w:ilvl w:val="0"/>
+          <w:numId w:val="6"/>
+        </w:numPr>
+        <w:tabs>
+          <w:tab w:val="left" w:pos="1073"/>
+        </w:tabs>
+        <w:ind w:left="0" w:firstLine="1701"/>
+        <w:jc w:val="both"/>
+        <w:rPr>
+          <w:rFonts w:ascii="Times New Roman" w:hAnsi="Times New Roman" w:cs="Times New Roman"/>
+          <w:sz w:val="28"/>
+          <w:szCs w:val="28"/>
+        </w:rPr>
+      </w:pPr>
+      <w:r>
+        <w:rPr>
+          <w:rFonts w:ascii="Times New Roman" w:hAnsi="Times New Roman" w:cs="Times New Roman"/>
+          <w:sz w:val="28"/>
+          <w:szCs w:val="28"/>
+        </w:rPr>
+        <w:t>Balconista</w:t>
+      </w:r>
+      <w:r>
+        <w:rPr>
+          <w:rFonts w:ascii="Times New Roman" w:hAnsi="Times New Roman" w:cs="Times New Roman"/>
+          <w:sz w:val="28"/>
+          <w:szCs w:val="28"/>
+        </w:rPr>
+        <w:t>: consultar qual a balconista que está sendo mais solicitada e quais os tipos de produtos que mais vendidos por este.</w:t>
+      </w:r>
+    </w:p>
+    <w:p>
+      <w:pPr>
+        <w:pStyle w:val="PargrafodaLista"/>
+        <w:tabs>
+          <w:tab w:val="left" w:pos="1073"/>
+        </w:tabs>
+        <w:ind w:left="1701"/>
+        <w:jc w:val="both"/>
+        <w:rPr>
+          <w:rFonts w:ascii="Times New Roman" w:hAnsi="Times New Roman" w:cs="Times New Roman"/>
+          <w:sz w:val="28"/>
+          <w:szCs w:val="28"/>
+        </w:rPr>
+      </w:pPr>
     </w:p>
     <w:sectPr>
       <w:pgSz w:w="11906" w:h="16838"/>
@@ -1196,9 +3254,9 @@
 <w:numbering xmlns:wpc="http://schemas.microsoft.com/office/word/2010/wordprocessingCanvas" xmlns:mc="http://schemas.openxmlformats.org/markup-compatibility/2006" xmlns:o="urn:schemas-microsoft-com:office:office" xmlns:r="http://schemas.openxmlformats.org/officeDocument/2006/relationships" xmlns:m="http://schemas.openxmlformats.org/officeDocument/2006/math" xmlns:v="urn:schemas-microsoft-com:vml" xmlns:wp14="http://schemas.microsoft.com/office/word/2010/wordprocessingDrawing" xmlns:wp="http://schemas.openxmlformats.org/drawingml/2006/wordprocessingDrawing" xmlns:w10="urn:schemas-microsoft-com:office:word" xmlns:w="http://schemas.openxmlformats.org/wordprocessingml/2006/main" xmlns:w14="http://schemas.microsoft.com/office/word/2010/wordml" xmlns:w15="http://schemas.microsoft.com/office/word/2012/wordml" xmlns:wpg="http://schemas.microsoft.com/office/word/2010/wordprocessingGroup" xmlns:wpi="http://schemas.microsoft.com/office/word/2010/wordprocessingInk" xmlns:wne="http://schemas.microsoft.com/office/word/2006/wordml" xmlns:wps="http://schemas.microsoft.com/office/word/2010/wordprocessingShape" mc:Ignorable="w14 w15 wp14">
   <w:abstractNum w:abstractNumId="0" w15:restartNumberingAfterBreak="0">
     <w:nsid w:val="11ED51AE"/>
-    <w:multiLevelType w:val="hybridMultilevel"/>
-    <w:tmpl w:val="16225764"/>
-    <w:lvl w:ilvl="0" w:tplc="0416000F">
+    <w:multiLevelType w:val="multilevel"/>
+    <w:tmpl w:val="786E9BF6"/>
+    <w:lvl w:ilvl="0">
       <w:start w:val="1"/>
       <w:numFmt w:val="decimal"/>
       <w:lvlText w:val="%1."/>
@@ -1210,13 +3268,134 @@
         <w:rFonts w:hint="default"/>
       </w:rPr>
     </w:lvl>
+    <w:lvl w:ilvl="1">
+      <w:start w:val="1"/>
+      <w:numFmt w:val="decimal"/>
+      <w:isLgl/>
+      <w:lvlText w:val="%1.%2"/>
+      <w:lvlJc w:val="left"/>
+      <w:pPr>
+        <w:ind w:left="1500" w:hanging="420"/>
+      </w:pPr>
+      <w:rPr>
+        <w:rFonts w:hint="default"/>
+      </w:rPr>
+    </w:lvl>
+    <w:lvl w:ilvl="2">
+      <w:start w:val="1"/>
+      <w:numFmt w:val="decimal"/>
+      <w:isLgl/>
+      <w:lvlText w:val="%1.%2.%3"/>
+      <w:lvlJc w:val="left"/>
+      <w:pPr>
+        <w:ind w:left="2520" w:hanging="720"/>
+      </w:pPr>
+      <w:rPr>
+        <w:rFonts w:hint="default"/>
+      </w:rPr>
+    </w:lvl>
+    <w:lvl w:ilvl="3">
+      <w:start w:val="1"/>
+      <w:numFmt w:val="decimal"/>
+      <w:isLgl/>
+      <w:lvlText w:val="%1.%2.%3.%4"/>
+      <w:lvlJc w:val="left"/>
+      <w:pPr>
+        <w:ind w:left="3600" w:hanging="1080"/>
+      </w:pPr>
+      <w:rPr>
+        <w:rFonts w:hint="default"/>
+      </w:rPr>
+    </w:lvl>
+    <w:lvl w:ilvl="4">
+      <w:start w:val="1"/>
+      <w:numFmt w:val="decimal"/>
+      <w:isLgl/>
+      <w:lvlText w:val="%1.%2.%3.%4.%5"/>
+      <w:lvlJc w:val="left"/>
+      <w:pPr>
+        <w:ind w:left="4320" w:hanging="1080"/>
+      </w:pPr>
+      <w:rPr>
+        <w:rFonts w:hint="default"/>
+      </w:rPr>
+    </w:lvl>
+    <w:lvl w:ilvl="5">
+      <w:start w:val="1"/>
+      <w:numFmt w:val="decimal"/>
+      <w:isLgl/>
+      <w:lvlText w:val="%1.%2.%3.%4.%5.%6"/>
+      <w:lvlJc w:val="left"/>
+      <w:pPr>
+        <w:ind w:left="5400" w:hanging="1440"/>
+      </w:pPr>
+      <w:rPr>
+        <w:rFonts w:hint="default"/>
+      </w:rPr>
+    </w:lvl>
+    <w:lvl w:ilvl="6">
+      <w:start w:val="1"/>
+      <w:numFmt w:val="decimal"/>
+      <w:isLgl/>
+      <w:lvlText w:val="%1.%2.%3.%4.%5.%6.%7"/>
+      <w:lvlJc w:val="left"/>
+      <w:pPr>
+        <w:ind w:left="6120" w:hanging="1440"/>
+      </w:pPr>
+      <w:rPr>
+        <w:rFonts w:hint="default"/>
+      </w:rPr>
+    </w:lvl>
+    <w:lvl w:ilvl="7">
+      <w:start w:val="1"/>
+      <w:numFmt w:val="decimal"/>
+      <w:isLgl/>
+      <w:lvlText w:val="%1.%2.%3.%4.%5.%6.%7.%8"/>
+      <w:lvlJc w:val="left"/>
+      <w:pPr>
+        <w:ind w:left="7200" w:hanging="1800"/>
+      </w:pPr>
+      <w:rPr>
+        <w:rFonts w:hint="default"/>
+      </w:rPr>
+    </w:lvl>
+    <w:lvl w:ilvl="8">
+      <w:start w:val="1"/>
+      <w:numFmt w:val="decimal"/>
+      <w:isLgl/>
+      <w:lvlText w:val="%1.%2.%3.%4.%5.%6.%7.%8.%9"/>
+      <w:lvlJc w:val="left"/>
+      <w:pPr>
+        <w:ind w:left="8280" w:hanging="2160"/>
+      </w:pPr>
+      <w:rPr>
+        <w:rFonts w:hint="default"/>
+      </w:rPr>
+    </w:lvl>
+  </w:abstractNum>
+  <w:abstractNum w:abstractNumId="1" w15:restartNumberingAfterBreak="0">
+    <w:nsid w:val="21BC6D26"/>
+    <w:multiLevelType w:val="hybridMultilevel"/>
+    <w:tmpl w:val="03E2581A"/>
+    <w:lvl w:ilvl="0" w:tplc="1A50C376">
+      <w:start w:val="1"/>
+      <w:numFmt w:val="lowerLetter"/>
+      <w:lvlText w:val="%1."/>
+      <w:lvlJc w:val="left"/>
+      <w:pPr>
+        <w:ind w:left="1860" w:hanging="360"/>
+      </w:pPr>
+      <w:rPr>
+        <w:rFonts w:hint="default"/>
+      </w:rPr>
+    </w:lvl>
     <w:lvl w:ilvl="1" w:tplc="04160019" w:tentative="1">
       <w:start w:val="1"/>
       <w:numFmt w:val="lowerLetter"/>
       <w:lvlText w:val="%2."/>
       <w:lvlJc w:val="left"/>
       <w:pPr>
-        <w:ind w:left="1440" w:hanging="360"/>
+        <w:ind w:left="2580" w:hanging="360"/>
       </w:pPr>
     </w:lvl>
     <w:lvl w:ilvl="2" w:tplc="0416001B" w:tentative="1">
@@ -1225,7 +3404,7 @@
       <w:lvlText w:val="%3."/>
       <w:lvlJc w:val="right"/>
       <w:pPr>
-        <w:ind w:left="2160" w:hanging="180"/>
+        <w:ind w:left="3300" w:hanging="180"/>
       </w:pPr>
     </w:lvl>
     <w:lvl w:ilvl="3" w:tplc="0416000F" w:tentative="1">
@@ -1234,7 +3413,7 @@
       <w:lvlText w:val="%4."/>
       <w:lvlJc w:val="left"/>
       <w:pPr>
-        <w:ind w:left="2880" w:hanging="360"/>
+        <w:ind w:left="4020" w:hanging="360"/>
       </w:pPr>
     </w:lvl>
     <w:lvl w:ilvl="4" w:tplc="04160019" w:tentative="1">
@@ -1243,7 +3422,7 @@
       <w:lvlText w:val="%5."/>
       <w:lvlJc w:val="left"/>
       <w:pPr>
-        <w:ind w:left="3600" w:hanging="360"/>
+        <w:ind w:left="4740" w:hanging="360"/>
       </w:pPr>
     </w:lvl>
     <w:lvl w:ilvl="5" w:tplc="0416001B" w:tentative="1">
@@ -1252,7 +3431,7 @@
       <w:lvlText w:val="%6."/>
       <w:lvlJc w:val="right"/>
       <w:pPr>
-        <w:ind w:left="4320" w:hanging="180"/>
+        <w:ind w:left="5460" w:hanging="180"/>
       </w:pPr>
     </w:lvl>
     <w:lvl w:ilvl="6" w:tplc="0416000F" w:tentative="1">
@@ -1261,7 +3440,7 @@
       <w:lvlText w:val="%7."/>
       <w:lvlJc w:val="left"/>
       <w:pPr>
-        <w:ind w:left="5040" w:hanging="360"/>
+        <w:ind w:left="6180" w:hanging="360"/>
       </w:pPr>
     </w:lvl>
     <w:lvl w:ilvl="7" w:tplc="04160019" w:tentative="1">
@@ -1270,7 +3449,7 @@
       <w:lvlText w:val="%8."/>
       <w:lvlJc w:val="left"/>
       <w:pPr>
-        <w:ind w:left="5760" w:hanging="360"/>
+        <w:ind w:left="6900" w:hanging="360"/>
       </w:pPr>
     </w:lvl>
     <w:lvl w:ilvl="8" w:tplc="0416001B" w:tentative="1">
@@ -1279,12 +3458,380 @@
       <w:lvlText w:val="%9."/>
       <w:lvlJc w:val="right"/>
       <w:pPr>
-        <w:ind w:left="6480" w:hanging="180"/>
+        <w:ind w:left="7620" w:hanging="180"/>
+      </w:pPr>
+    </w:lvl>
+  </w:abstractNum>
+  <w:abstractNum w:abstractNumId="2" w15:restartNumberingAfterBreak="0">
+    <w:nsid w:val="3C7106A0"/>
+    <w:multiLevelType w:val="hybridMultilevel"/>
+    <w:tmpl w:val="8150788A"/>
+    <w:lvl w:ilvl="0" w:tplc="1C56681C">
+      <w:start w:val="1"/>
+      <w:numFmt w:val="lowerLetter"/>
+      <w:lvlText w:val="%1."/>
+      <w:lvlJc w:val="left"/>
+      <w:pPr>
+        <w:ind w:left="1860" w:hanging="360"/>
+      </w:pPr>
+      <w:rPr>
+        <w:rFonts w:hint="default"/>
+      </w:rPr>
+    </w:lvl>
+    <w:lvl w:ilvl="1" w:tplc="04160019" w:tentative="1">
+      <w:start w:val="1"/>
+      <w:numFmt w:val="lowerLetter"/>
+      <w:lvlText w:val="%2."/>
+      <w:lvlJc w:val="left"/>
+      <w:pPr>
+        <w:ind w:left="2580" w:hanging="360"/>
+      </w:pPr>
+    </w:lvl>
+    <w:lvl w:ilvl="2" w:tplc="0416001B" w:tentative="1">
+      <w:start w:val="1"/>
+      <w:numFmt w:val="lowerRoman"/>
+      <w:lvlText w:val="%3."/>
+      <w:lvlJc w:val="right"/>
+      <w:pPr>
+        <w:ind w:left="3300" w:hanging="180"/>
+      </w:pPr>
+    </w:lvl>
+    <w:lvl w:ilvl="3" w:tplc="0416000F" w:tentative="1">
+      <w:start w:val="1"/>
+      <w:numFmt w:val="decimal"/>
+      <w:lvlText w:val="%4."/>
+      <w:lvlJc w:val="left"/>
+      <w:pPr>
+        <w:ind w:left="4020" w:hanging="360"/>
+      </w:pPr>
+    </w:lvl>
+    <w:lvl w:ilvl="4" w:tplc="04160019" w:tentative="1">
+      <w:start w:val="1"/>
+      <w:numFmt w:val="lowerLetter"/>
+      <w:lvlText w:val="%5."/>
+      <w:lvlJc w:val="left"/>
+      <w:pPr>
+        <w:ind w:left="4740" w:hanging="360"/>
+      </w:pPr>
+    </w:lvl>
+    <w:lvl w:ilvl="5" w:tplc="0416001B" w:tentative="1">
+      <w:start w:val="1"/>
+      <w:numFmt w:val="lowerRoman"/>
+      <w:lvlText w:val="%6."/>
+      <w:lvlJc w:val="right"/>
+      <w:pPr>
+        <w:ind w:left="5460" w:hanging="180"/>
+      </w:pPr>
+    </w:lvl>
+    <w:lvl w:ilvl="6" w:tplc="0416000F" w:tentative="1">
+      <w:start w:val="1"/>
+      <w:numFmt w:val="decimal"/>
+      <w:lvlText w:val="%7."/>
+      <w:lvlJc w:val="left"/>
+      <w:pPr>
+        <w:ind w:left="6180" w:hanging="360"/>
+      </w:pPr>
+    </w:lvl>
+    <w:lvl w:ilvl="7" w:tplc="04160019" w:tentative="1">
+      <w:start w:val="1"/>
+      <w:numFmt w:val="lowerLetter"/>
+      <w:lvlText w:val="%8."/>
+      <w:lvlJc w:val="left"/>
+      <w:pPr>
+        <w:ind w:left="6900" w:hanging="360"/>
+      </w:pPr>
+    </w:lvl>
+    <w:lvl w:ilvl="8" w:tplc="0416001B" w:tentative="1">
+      <w:start w:val="1"/>
+      <w:numFmt w:val="lowerRoman"/>
+      <w:lvlText w:val="%9."/>
+      <w:lvlJc w:val="right"/>
+      <w:pPr>
+        <w:ind w:left="7620" w:hanging="180"/>
+      </w:pPr>
+    </w:lvl>
+  </w:abstractNum>
+  <w:abstractNum w:abstractNumId="3" w15:restartNumberingAfterBreak="0">
+    <w:nsid w:val="5D1C3A80"/>
+    <w:multiLevelType w:val="hybridMultilevel"/>
+    <w:tmpl w:val="4FFE1D9A"/>
+    <w:lvl w:ilvl="0" w:tplc="E938AE40">
+      <w:start w:val="1"/>
+      <w:numFmt w:val="lowerLetter"/>
+      <w:lvlText w:val="%1."/>
+      <w:lvlJc w:val="left"/>
+      <w:pPr>
+        <w:ind w:left="1860" w:hanging="360"/>
+      </w:pPr>
+      <w:rPr>
+        <w:rFonts w:hint="default"/>
+      </w:rPr>
+    </w:lvl>
+    <w:lvl w:ilvl="1" w:tplc="04160019" w:tentative="1">
+      <w:start w:val="1"/>
+      <w:numFmt w:val="lowerLetter"/>
+      <w:lvlText w:val="%2."/>
+      <w:lvlJc w:val="left"/>
+      <w:pPr>
+        <w:ind w:left="2580" w:hanging="360"/>
+      </w:pPr>
+    </w:lvl>
+    <w:lvl w:ilvl="2" w:tplc="0416001B" w:tentative="1">
+      <w:start w:val="1"/>
+      <w:numFmt w:val="lowerRoman"/>
+      <w:lvlText w:val="%3."/>
+      <w:lvlJc w:val="right"/>
+      <w:pPr>
+        <w:ind w:left="3300" w:hanging="180"/>
+      </w:pPr>
+    </w:lvl>
+    <w:lvl w:ilvl="3" w:tplc="0416000F" w:tentative="1">
+      <w:start w:val="1"/>
+      <w:numFmt w:val="decimal"/>
+      <w:lvlText w:val="%4."/>
+      <w:lvlJc w:val="left"/>
+      <w:pPr>
+        <w:ind w:left="4020" w:hanging="360"/>
+      </w:pPr>
+    </w:lvl>
+    <w:lvl w:ilvl="4" w:tplc="04160019" w:tentative="1">
+      <w:start w:val="1"/>
+      <w:numFmt w:val="lowerLetter"/>
+      <w:lvlText w:val="%5."/>
+      <w:lvlJc w:val="left"/>
+      <w:pPr>
+        <w:ind w:left="4740" w:hanging="360"/>
+      </w:pPr>
+    </w:lvl>
+    <w:lvl w:ilvl="5" w:tplc="0416001B" w:tentative="1">
+      <w:start w:val="1"/>
+      <w:numFmt w:val="lowerRoman"/>
+      <w:lvlText w:val="%6."/>
+      <w:lvlJc w:val="right"/>
+      <w:pPr>
+        <w:ind w:left="5460" w:hanging="180"/>
+      </w:pPr>
+    </w:lvl>
+    <w:lvl w:ilvl="6" w:tplc="0416000F" w:tentative="1">
+      <w:start w:val="1"/>
+      <w:numFmt w:val="decimal"/>
+      <w:lvlText w:val="%7."/>
+      <w:lvlJc w:val="left"/>
+      <w:pPr>
+        <w:ind w:left="6180" w:hanging="360"/>
+      </w:pPr>
+    </w:lvl>
+    <w:lvl w:ilvl="7" w:tplc="04160019" w:tentative="1">
+      <w:start w:val="1"/>
+      <w:numFmt w:val="lowerLetter"/>
+      <w:lvlText w:val="%8."/>
+      <w:lvlJc w:val="left"/>
+      <w:pPr>
+        <w:ind w:left="6900" w:hanging="360"/>
+      </w:pPr>
+    </w:lvl>
+    <w:lvl w:ilvl="8" w:tplc="0416001B" w:tentative="1">
+      <w:start w:val="1"/>
+      <w:numFmt w:val="lowerRoman"/>
+      <w:lvlText w:val="%9."/>
+      <w:lvlJc w:val="right"/>
+      <w:pPr>
+        <w:ind w:left="7620" w:hanging="180"/>
+      </w:pPr>
+    </w:lvl>
+  </w:abstractNum>
+  <w:abstractNum w:abstractNumId="4" w15:restartNumberingAfterBreak="0">
+    <w:nsid w:val="65FC4DF3"/>
+    <w:multiLevelType w:val="hybridMultilevel"/>
+    <w:tmpl w:val="C9B0193A"/>
+    <w:lvl w:ilvl="0" w:tplc="4B464AB0">
+      <w:start w:val="1"/>
+      <w:numFmt w:val="lowerLetter"/>
+      <w:lvlText w:val="%1."/>
+      <w:lvlJc w:val="left"/>
+      <w:pPr>
+        <w:ind w:left="2160" w:hanging="360"/>
+      </w:pPr>
+      <w:rPr>
+        <w:rFonts w:hint="default"/>
+      </w:rPr>
+    </w:lvl>
+    <w:lvl w:ilvl="1" w:tplc="04160019" w:tentative="1">
+      <w:start w:val="1"/>
+      <w:numFmt w:val="lowerLetter"/>
+      <w:lvlText w:val="%2."/>
+      <w:lvlJc w:val="left"/>
+      <w:pPr>
+        <w:ind w:left="2880" w:hanging="360"/>
+      </w:pPr>
+    </w:lvl>
+    <w:lvl w:ilvl="2" w:tplc="0416001B" w:tentative="1">
+      <w:start w:val="1"/>
+      <w:numFmt w:val="lowerRoman"/>
+      <w:lvlText w:val="%3."/>
+      <w:lvlJc w:val="right"/>
+      <w:pPr>
+        <w:ind w:left="3600" w:hanging="180"/>
+      </w:pPr>
+    </w:lvl>
+    <w:lvl w:ilvl="3" w:tplc="0416000F" w:tentative="1">
+      <w:start w:val="1"/>
+      <w:numFmt w:val="decimal"/>
+      <w:lvlText w:val="%4."/>
+      <w:lvlJc w:val="left"/>
+      <w:pPr>
+        <w:ind w:left="4320" w:hanging="360"/>
+      </w:pPr>
+    </w:lvl>
+    <w:lvl w:ilvl="4" w:tplc="04160019" w:tentative="1">
+      <w:start w:val="1"/>
+      <w:numFmt w:val="lowerLetter"/>
+      <w:lvlText w:val="%5."/>
+      <w:lvlJc w:val="left"/>
+      <w:pPr>
+        <w:ind w:left="5040" w:hanging="360"/>
+      </w:pPr>
+    </w:lvl>
+    <w:lvl w:ilvl="5" w:tplc="0416001B" w:tentative="1">
+      <w:start w:val="1"/>
+      <w:numFmt w:val="lowerRoman"/>
+      <w:lvlText w:val="%6."/>
+      <w:lvlJc w:val="right"/>
+      <w:pPr>
+        <w:ind w:left="5760" w:hanging="180"/>
+      </w:pPr>
+    </w:lvl>
+    <w:lvl w:ilvl="6" w:tplc="0416000F" w:tentative="1">
+      <w:start w:val="1"/>
+      <w:numFmt w:val="decimal"/>
+      <w:lvlText w:val="%7."/>
+      <w:lvlJc w:val="left"/>
+      <w:pPr>
+        <w:ind w:left="6480" w:hanging="360"/>
+      </w:pPr>
+    </w:lvl>
+    <w:lvl w:ilvl="7" w:tplc="04160019" w:tentative="1">
+      <w:start w:val="1"/>
+      <w:numFmt w:val="lowerLetter"/>
+      <w:lvlText w:val="%8."/>
+      <w:lvlJc w:val="left"/>
+      <w:pPr>
+        <w:ind w:left="7200" w:hanging="360"/>
+      </w:pPr>
+    </w:lvl>
+    <w:lvl w:ilvl="8" w:tplc="0416001B" w:tentative="1">
+      <w:start w:val="1"/>
+      <w:numFmt w:val="lowerRoman"/>
+      <w:lvlText w:val="%9."/>
+      <w:lvlJc w:val="right"/>
+      <w:pPr>
+        <w:ind w:left="7920" w:hanging="180"/>
+      </w:pPr>
+    </w:lvl>
+  </w:abstractNum>
+  <w:abstractNum w:abstractNumId="5" w15:restartNumberingAfterBreak="0">
+    <w:nsid w:val="72660652"/>
+    <w:multiLevelType w:val="multilevel"/>
+    <w:tmpl w:val="0416001D"/>
+    <w:lvl w:ilvl="0">
+      <w:start w:val="1"/>
+      <w:numFmt w:val="decimal"/>
+      <w:lvlText w:val="%1)"/>
+      <w:lvlJc w:val="left"/>
+      <w:pPr>
+        <w:ind w:left="360" w:hanging="360"/>
+      </w:pPr>
+    </w:lvl>
+    <w:lvl w:ilvl="1">
+      <w:start w:val="1"/>
+      <w:numFmt w:val="lowerLetter"/>
+      <w:lvlText w:val="%2)"/>
+      <w:lvlJc w:val="left"/>
+      <w:pPr>
+        <w:ind w:left="720" w:hanging="360"/>
+      </w:pPr>
+    </w:lvl>
+    <w:lvl w:ilvl="2">
+      <w:start w:val="1"/>
+      <w:numFmt w:val="lowerRoman"/>
+      <w:lvlText w:val="%3)"/>
+      <w:lvlJc w:val="left"/>
+      <w:pPr>
+        <w:ind w:left="1080" w:hanging="360"/>
+      </w:pPr>
+    </w:lvl>
+    <w:lvl w:ilvl="3">
+      <w:start w:val="1"/>
+      <w:numFmt w:val="decimal"/>
+      <w:lvlText w:val="(%4)"/>
+      <w:lvlJc w:val="left"/>
+      <w:pPr>
+        <w:ind w:left="1440" w:hanging="360"/>
+      </w:pPr>
+    </w:lvl>
+    <w:lvl w:ilvl="4">
+      <w:start w:val="1"/>
+      <w:numFmt w:val="lowerLetter"/>
+      <w:lvlText w:val="(%5)"/>
+      <w:lvlJc w:val="left"/>
+      <w:pPr>
+        <w:ind w:left="1800" w:hanging="360"/>
+      </w:pPr>
+    </w:lvl>
+    <w:lvl w:ilvl="5">
+      <w:start w:val="1"/>
+      <w:numFmt w:val="lowerRoman"/>
+      <w:lvlText w:val="(%6)"/>
+      <w:lvlJc w:val="left"/>
+      <w:pPr>
+        <w:ind w:left="2160" w:hanging="360"/>
+      </w:pPr>
+    </w:lvl>
+    <w:lvl w:ilvl="6">
+      <w:start w:val="1"/>
+      <w:numFmt w:val="decimal"/>
+      <w:lvlText w:val="%7."/>
+      <w:lvlJc w:val="left"/>
+      <w:pPr>
+        <w:ind w:left="2520" w:hanging="360"/>
+      </w:pPr>
+    </w:lvl>
+    <w:lvl w:ilvl="7">
+      <w:start w:val="1"/>
+      <w:numFmt w:val="lowerLetter"/>
+      <w:lvlText w:val="%8."/>
+      <w:lvlJc w:val="left"/>
+      <w:pPr>
+        <w:ind w:left="2880" w:hanging="360"/>
+      </w:pPr>
+    </w:lvl>
+    <w:lvl w:ilvl="8">
+      <w:start w:val="1"/>
+      <w:numFmt w:val="lowerRoman"/>
+      <w:lvlText w:val="%9."/>
+      <w:lvlJc w:val="left"/>
+      <w:pPr>
+        <w:ind w:left="3240" w:hanging="360"/>
       </w:pPr>
     </w:lvl>
   </w:abstractNum>
   <w:num w:numId="1">
     <w:abstractNumId w:val="0"/>
+  </w:num>
+  <w:num w:numId="2">
+    <w:abstractNumId w:val="5"/>
+  </w:num>
+  <w:num w:numId="3">
+    <w:abstractNumId w:val="4"/>
+  </w:num>
+  <w:num w:numId="4">
+    <w:abstractNumId w:val="2"/>
+  </w:num>
+  <w:num w:numId="5">
+    <w:abstractNumId w:val="3"/>
+  </w:num>
+  <w:num w:numId="6">
+    <w:abstractNumId w:val="1"/>
   </w:num>
 </w:numbering>
 </file>
@@ -2050,7 +4597,7 @@
 </file>
 
 <file path=customXml/itemProps1.xml><?xml version="1.0" encoding="utf-8"?>
-<ds:datastoreItem xmlns:ds="http://schemas.openxmlformats.org/officeDocument/2006/customXml" ds:itemID="{35E0ACDF-F163-40B2-8662-F3B18E3A1A60}">
+<ds:datastoreItem xmlns:ds="http://schemas.openxmlformats.org/officeDocument/2006/customXml" ds:itemID="{C923AA5E-8BCA-4528-8731-D374ED2FD511}">
   <ds:schemaRefs>
     <ds:schemaRef ds:uri="http://schemas.openxmlformats.org/officeDocument/2006/bibliography"/>
   </ds:schemaRefs>

</xml_diff>

<commit_message>
Acréscimo da entidade duplicata
</commit_message>
<xml_diff>
--- a/Parte I_Projeto de Banco de Dados I_Délio.docx
+++ b/Parte I_Projeto de Banco de Dados I_Délio.docx
@@ -632,31 +632,13 @@
           <w:szCs w:val="20"/>
         </w:rPr>
       </w:pPr>
-      <w:proofErr w:type="gramStart"/>
       <w:r>
         <w:rPr>
           <w:rFonts w:ascii="Times New Roman" w:hAnsi="Times New Roman" w:cs="Times New Roman"/>
           <w:sz w:val="20"/>
           <w:szCs w:val="20"/>
         </w:rPr>
-        <w:t>Prof. Dr. Fá</w:t>
-      </w:r>
-      <w:r>
-        <w:rPr>
-          <w:rFonts w:ascii="Times New Roman" w:hAnsi="Times New Roman" w:cs="Times New Roman"/>
-          <w:sz w:val="20"/>
-          <w:szCs w:val="20"/>
-        </w:rPr>
-        <w:t>bio</w:t>
-      </w:r>
-      <w:proofErr w:type="gramEnd"/>
-      <w:r>
-        <w:rPr>
-          <w:rFonts w:ascii="Times New Roman" w:hAnsi="Times New Roman" w:cs="Times New Roman"/>
-          <w:sz w:val="20"/>
-          <w:szCs w:val="20"/>
-        </w:rPr>
-        <w:t xml:space="preserve"> Gomes de Andrade </w:t>
+        <w:t xml:space="preserve">Prof. Dr. Fábio Gomes de Andrade </w:t>
       </w:r>
     </w:p>
     <w:p>
@@ -1465,33 +1447,15 @@
           <w:sz w:val="28"/>
           <w:szCs w:val="28"/>
         </w:rPr>
-        <w:t xml:space="preserve">, </w:t>
-      </w:r>
-      <w:proofErr w:type="gramStart"/>
-      <w:r>
-        <w:rPr>
-          <w:rFonts w:ascii="Times New Roman" w:hAnsi="Times New Roman" w:cs="Times New Roman"/>
-          <w:sz w:val="28"/>
-          <w:szCs w:val="28"/>
-        </w:rPr>
-        <w:t>o</w:t>
-      </w:r>
-      <w:r>
-        <w:rPr>
-          <w:rFonts w:ascii="Times New Roman" w:hAnsi="Times New Roman" w:cs="Times New Roman"/>
-          <w:sz w:val="28"/>
-          <w:szCs w:val="28"/>
-        </w:rPr>
-        <w:t>(</w:t>
-      </w:r>
-      <w:proofErr w:type="gramEnd"/>
-      <w:r>
-        <w:rPr>
-          <w:rFonts w:ascii="Times New Roman" w:hAnsi="Times New Roman" w:cs="Times New Roman"/>
-          <w:sz w:val="28"/>
-          <w:szCs w:val="28"/>
-        </w:rPr>
-        <w:t>s)</w:t>
+        <w:t>, o</w:t>
+      </w:r>
+      <w:r>
+        <w:rPr>
+          <w:rFonts w:ascii="Times New Roman" w:hAnsi="Times New Roman" w:cs="Times New Roman"/>
+          <w:sz w:val="28"/>
+          <w:szCs w:val="28"/>
+        </w:rPr>
+        <w:t>(s)</w:t>
       </w:r>
       <w:r>
         <w:rPr>
@@ -1582,23 +1546,7 @@
           <w:sz w:val="28"/>
           <w:szCs w:val="28"/>
         </w:rPr>
-        <w:t>Perfumes e cosméticos: serão cadastrados no sistema perfumes e cosméticos com: código, nome, validade,</w:t>
-      </w:r>
-      <w:r>
-        <w:rPr>
-          <w:rFonts w:ascii="Times New Roman" w:hAnsi="Times New Roman" w:cs="Times New Roman"/>
-          <w:sz w:val="28"/>
-          <w:szCs w:val="28"/>
-        </w:rPr>
-        <w:t xml:space="preserve"> quan</w:t>
-      </w:r>
-      <w:r>
-        <w:rPr>
-          <w:rFonts w:ascii="Times New Roman" w:hAnsi="Times New Roman" w:cs="Times New Roman"/>
-          <w:sz w:val="28"/>
-          <w:szCs w:val="28"/>
-        </w:rPr>
-        <w:t>tidade em estoque, fabricante, valor, fragrância</w:t>
+        <w:t>Perfumes e cosméticos: serão cadastrados no sistema perfumes e cosméticos com: código, nome, validade, quantidade em estoque, fabricante, valor, fragrância</w:t>
       </w:r>
       <w:r>
         <w:rPr>
@@ -1641,15 +1589,7 @@
           <w:sz w:val="28"/>
           <w:szCs w:val="28"/>
         </w:rPr>
-        <w:t xml:space="preserve">Outros produtos: </w:t>
-      </w:r>
-      <w:r>
-        <w:rPr>
-          <w:rFonts w:ascii="Times New Roman" w:hAnsi="Times New Roman" w:cs="Times New Roman"/>
-          <w:sz w:val="28"/>
-          <w:szCs w:val="28"/>
-        </w:rPr>
-        <w:t xml:space="preserve">o </w:t>
+        <w:t xml:space="preserve">Outros produtos: o </w:t>
       </w:r>
       <w:r>
         <w:rPr>
@@ -1665,15 +1605,7 @@
           <w:sz w:val="28"/>
           <w:szCs w:val="28"/>
         </w:rPr>
-        <w:t>outros produtos além de perfumes cosméticos e medicamentos de forma simples, sendo necessário conter neste cadastro apenas</w:t>
-      </w:r>
-      <w:r>
-        <w:rPr>
-          <w:rFonts w:ascii="Times New Roman" w:hAnsi="Times New Roman" w:cs="Times New Roman"/>
-          <w:sz w:val="28"/>
-          <w:szCs w:val="28"/>
-        </w:rPr>
-        <w:t>:</w:t>
+        <w:t>outros produtos além de perfumes cosméticos e medicamentos de forma simples, sendo necessário conter neste cadastro apenas:</w:t>
       </w:r>
       <w:r>
         <w:rPr>
@@ -1689,31 +1621,7 @@
           <w:sz w:val="28"/>
           <w:szCs w:val="28"/>
         </w:rPr>
-        <w:t xml:space="preserve">o código, o nome, a validade, a quantidade em estoque, </w:t>
-      </w:r>
-      <w:r>
-        <w:rPr>
-          <w:rFonts w:ascii="Times New Roman" w:hAnsi="Times New Roman" w:cs="Times New Roman"/>
-          <w:sz w:val="28"/>
-          <w:szCs w:val="28"/>
-        </w:rPr>
-        <w:t>o fabricante e</w:t>
-      </w:r>
-      <w:r>
-        <w:rPr>
-          <w:rFonts w:ascii="Times New Roman" w:hAnsi="Times New Roman" w:cs="Times New Roman"/>
-          <w:sz w:val="28"/>
-          <w:szCs w:val="28"/>
-        </w:rPr>
-        <w:t xml:space="preserve"> o valor</w:t>
-      </w:r>
-      <w:r>
-        <w:rPr>
-          <w:rFonts w:ascii="Times New Roman" w:hAnsi="Times New Roman" w:cs="Times New Roman"/>
-          <w:sz w:val="28"/>
-          <w:szCs w:val="28"/>
-        </w:rPr>
-        <w:t xml:space="preserve"> </w:t>
+        <w:t xml:space="preserve">o código, o nome, a validade, a quantidade em estoque, o fabricante e o valor </w:t>
       </w:r>
       <w:r>
         <w:rPr>
@@ -1791,47 +1699,7 @@
           <w:sz w:val="28"/>
           <w:szCs w:val="28"/>
         </w:rPr>
-        <w:t xml:space="preserve">Gerente: </w:t>
-      </w:r>
-      <w:r>
-        <w:rPr>
-          <w:rFonts w:ascii="Times New Roman" w:hAnsi="Times New Roman" w:cs="Times New Roman"/>
-          <w:sz w:val="28"/>
-          <w:szCs w:val="28"/>
-        </w:rPr>
-        <w:t xml:space="preserve">o sistema armazenará do </w:t>
-      </w:r>
-      <w:r>
-        <w:rPr>
-          <w:rFonts w:ascii="Times New Roman" w:hAnsi="Times New Roman" w:cs="Times New Roman"/>
-          <w:sz w:val="28"/>
-          <w:szCs w:val="28"/>
-        </w:rPr>
-        <w:t>gerente</w:t>
-      </w:r>
-      <w:r>
-        <w:rPr>
-          <w:rFonts w:ascii="Times New Roman" w:hAnsi="Times New Roman" w:cs="Times New Roman"/>
-          <w:sz w:val="28"/>
-          <w:szCs w:val="28"/>
-        </w:rPr>
-        <w:t xml:space="preserve"> os seguintes dados: matricula, cpf, nome, seus números </w:t>
-      </w:r>
-      <w:r>
-        <w:rPr>
-          <w:rFonts w:ascii="Times New Roman" w:hAnsi="Times New Roman" w:cs="Times New Roman"/>
-          <w:sz w:val="28"/>
-          <w:szCs w:val="28"/>
-        </w:rPr>
-        <w:t xml:space="preserve">de telefones e </w:t>
-      </w:r>
-      <w:r>
-        <w:rPr>
-          <w:rFonts w:ascii="Times New Roman" w:hAnsi="Times New Roman" w:cs="Times New Roman"/>
-          <w:sz w:val="28"/>
-          <w:szCs w:val="28"/>
-        </w:rPr>
-        <w:t>o valor do salário</w:t>
+        <w:t>Gerente: o sistema armazenará do gerente os seguintes dados: matricula, cpf, nome, seus números de telefones e o valor do salário</w:t>
       </w:r>
       <w:r>
         <w:rPr>
@@ -1866,31 +1734,7 @@
           <w:sz w:val="28"/>
           <w:szCs w:val="28"/>
         </w:rPr>
-        <w:t xml:space="preserve">Farmacêutico: </w:t>
-      </w:r>
-      <w:r>
-        <w:rPr>
-          <w:rFonts w:ascii="Times New Roman" w:hAnsi="Times New Roman" w:cs="Times New Roman"/>
-          <w:sz w:val="28"/>
-          <w:szCs w:val="28"/>
-        </w:rPr>
-        <w:t xml:space="preserve">o sistema armazenará do </w:t>
-      </w:r>
-      <w:r>
-        <w:rPr>
-          <w:rFonts w:ascii="Times New Roman" w:hAnsi="Times New Roman" w:cs="Times New Roman"/>
-          <w:sz w:val="28"/>
-          <w:szCs w:val="28"/>
-        </w:rPr>
-        <w:t>farmacêutico</w:t>
-      </w:r>
-      <w:r>
-        <w:rPr>
-          <w:rFonts w:ascii="Times New Roman" w:hAnsi="Times New Roman" w:cs="Times New Roman"/>
-          <w:sz w:val="28"/>
-          <w:szCs w:val="28"/>
-        </w:rPr>
-        <w:t xml:space="preserve"> os seguintes dados: matricula, cpf, nome, seus números de tele</w:t>
+        <w:t>Farmacêutico: o sistema armazenará do farmacêutico os seguintes dados: matricula, cpf, nome, seus números de tele</w:t>
       </w:r>
       <w:r>
         <w:rPr>
@@ -1949,55 +1793,7 @@
           <w:sz w:val="28"/>
           <w:szCs w:val="28"/>
         </w:rPr>
-        <w:t xml:space="preserve">Balconista: </w:t>
-      </w:r>
-      <w:r>
-        <w:rPr>
-          <w:rFonts w:ascii="Times New Roman" w:hAnsi="Times New Roman" w:cs="Times New Roman"/>
-          <w:sz w:val="28"/>
-          <w:szCs w:val="28"/>
-        </w:rPr>
-        <w:t xml:space="preserve">o sistema armazenará </w:t>
-      </w:r>
-      <w:r>
-        <w:rPr>
-          <w:rFonts w:ascii="Times New Roman" w:hAnsi="Times New Roman" w:cs="Times New Roman"/>
-          <w:sz w:val="28"/>
-          <w:szCs w:val="28"/>
-        </w:rPr>
-        <w:t>dos balconistas</w:t>
-      </w:r>
-      <w:r>
-        <w:rPr>
-          <w:rFonts w:ascii="Times New Roman" w:hAnsi="Times New Roman" w:cs="Times New Roman"/>
-          <w:sz w:val="28"/>
-          <w:szCs w:val="28"/>
-        </w:rPr>
-        <w:t xml:space="preserve"> os seguintes dados: matricula, cpf, nome, seus números de tele</w:t>
-      </w:r>
-      <w:r>
-        <w:rPr>
-          <w:rFonts w:ascii="Times New Roman" w:hAnsi="Times New Roman" w:cs="Times New Roman"/>
-          <w:sz w:val="28"/>
-          <w:szCs w:val="28"/>
-        </w:rPr>
-        <w:t>fones,</w:t>
-      </w:r>
-      <w:r>
-        <w:rPr>
-          <w:rFonts w:ascii="Times New Roman" w:hAnsi="Times New Roman" w:cs="Times New Roman"/>
-          <w:sz w:val="28"/>
-          <w:szCs w:val="28"/>
-        </w:rPr>
-        <w:t xml:space="preserve"> o valor do salário</w:t>
-      </w:r>
-      <w:r>
-        <w:rPr>
-          <w:rFonts w:ascii="Times New Roman" w:hAnsi="Times New Roman" w:cs="Times New Roman"/>
-          <w:sz w:val="28"/>
-          <w:szCs w:val="28"/>
-        </w:rPr>
-        <w:t xml:space="preserve"> e o adicional noturno e horas extras</w:t>
+        <w:t>Balconista: o sistema armazenará dos balconistas os seguintes dados: matricula, cpf, nome, seus números de telefones, o valor do salário e o adicional noturno e horas extras</w:t>
       </w:r>
       <w:r>
         <w:rPr>
@@ -2529,6 +2325,43 @@
     <w:p>
       <w:pPr>
         <w:pStyle w:val="PargrafodaLista"/>
+        <w:numPr>
+          <w:ilvl w:val="0"/>
+          <w:numId w:val="4"/>
+        </w:numPr>
+        <w:tabs>
+          <w:tab w:val="left" w:pos="1073"/>
+        </w:tabs>
+        <w:ind w:left="0" w:firstLine="1701"/>
+        <w:jc w:val="both"/>
+        <w:rPr>
+          <w:rFonts w:ascii="Times New Roman" w:hAnsi="Times New Roman" w:cs="Times New Roman"/>
+          <w:sz w:val="28"/>
+          <w:szCs w:val="28"/>
+        </w:rPr>
+      </w:pPr>
+      <w:r>
+        <w:rPr>
+          <w:rFonts w:ascii="Times New Roman" w:hAnsi="Times New Roman" w:cs="Times New Roman"/>
+          <w:sz w:val="28"/>
+          <w:szCs w:val="28"/>
+        </w:rPr>
+        <w:t xml:space="preserve">Duplicatas: </w:t>
+      </w:r>
+      <w:r>
+        <w:rPr>
+          <w:rFonts w:ascii="Times New Roman" w:hAnsi="Times New Roman" w:cs="Times New Roman"/>
+          <w:sz w:val="28"/>
+          <w:szCs w:val="28"/>
+        </w:rPr>
+        <w:t xml:space="preserve">constará neste registro a </w:t>
+      </w:r>
+      <w:bookmarkStart w:id="0" w:name="_GoBack"/>
+      <w:bookmarkEnd w:id="0"/>
+    </w:p>
+    <w:p>
+      <w:pPr>
+        <w:pStyle w:val="PargrafodaLista"/>
         <w:tabs>
           <w:tab w:val="left" w:pos="1073"/>
         </w:tabs>
@@ -2615,7 +2448,23 @@
           <w:sz w:val="28"/>
           <w:szCs w:val="28"/>
         </w:rPr>
-        <w:t>para suprir a falta de produtos na farmácia.</w:t>
+        <w:t>para suprir a falta de produtos na farmácia</w:t>
+      </w:r>
+      <w:r>
+        <w:rPr>
+          <w:rFonts w:ascii="Times New Roman" w:hAnsi="Times New Roman" w:cs="Times New Roman"/>
+          <w:sz w:val="28"/>
+          <w:szCs w:val="28"/>
+        </w:rPr>
+        <w:t xml:space="preserve"> e fiscaliza os balconistas</w:t>
+      </w:r>
+      <w:r>
+        <w:rPr>
+          <w:rFonts w:ascii="Times New Roman" w:hAnsi="Times New Roman" w:cs="Times New Roman"/>
+          <w:sz w:val="28"/>
+          <w:szCs w:val="28"/>
+        </w:rPr>
+        <w:t>.</w:t>
       </w:r>
     </w:p>
     <w:p>
@@ -3073,25 +2922,7 @@
           <w:sz w:val="28"/>
           <w:szCs w:val="28"/>
         </w:rPr>
-        <w:t xml:space="preserve">: consultar pagamentos para verificar total em caixa, formas de pagamentos ou eventuais divergências em </w:t>
-      </w:r>
-      <w:proofErr w:type="spellStart"/>
-      <w:r>
-        <w:rPr>
-          <w:rFonts w:ascii="Times New Roman" w:hAnsi="Times New Roman" w:cs="Times New Roman"/>
-          <w:sz w:val="28"/>
-          <w:szCs w:val="28"/>
-        </w:rPr>
-        <w:t>troco</w:t>
-      </w:r>
-      <w:proofErr w:type="spellEnd"/>
-      <w:r>
-        <w:rPr>
-          <w:rFonts w:ascii="Times New Roman" w:hAnsi="Times New Roman" w:cs="Times New Roman"/>
-          <w:sz w:val="28"/>
-          <w:szCs w:val="28"/>
-        </w:rPr>
-        <w:t>;</w:t>
+        <w:t>: consultar pagamentos para verificar total em caixa, formas de pagamentos ou eventuais divergências em troco;</w:t>
       </w:r>
     </w:p>
     <w:p>
@@ -3137,8 +2968,6 @@
         </w:rPr>
         <w:t>consultar quais produtos são fornecidos pelo fornecedor e pedidos feitos a este fornecedor;</w:t>
       </w:r>
-      <w:bookmarkStart w:id="0" w:name="_GoBack"/>
-      <w:bookmarkEnd w:id="0"/>
     </w:p>
     <w:p>
       <w:pPr>
@@ -3188,6 +3017,431 @@
           <w:sz w:val="28"/>
           <w:szCs w:val="28"/>
         </w:rPr>
+      </w:pPr>
+    </w:p>
+    <w:p/>
+    <w:p/>
+    <w:p/>
+    <w:p/>
+    <w:p/>
+    <w:p/>
+    <w:p/>
+    <w:p/>
+    <w:p/>
+    <w:p/>
+    <w:p/>
+    <w:p/>
+    <w:p/>
+    <w:p/>
+    <w:p/>
+    <w:p/>
+    <w:p/>
+    <w:p/>
+    <w:p/>
+    <w:p/>
+    <w:p/>
+    <w:p/>
+    <w:p/>
+    <w:p>
+      <w:pPr>
+        <w:tabs>
+          <w:tab w:val="left" w:pos="2438"/>
+        </w:tabs>
+      </w:pPr>
+      <w:r>
+        <w:tab/>
+      </w:r>
+    </w:p>
+    <w:p>
+      <w:pPr>
+        <w:tabs>
+          <w:tab w:val="left" w:pos="2438"/>
+        </w:tabs>
+      </w:pPr>
+    </w:p>
+    <w:p>
+      <w:pPr>
+        <w:tabs>
+          <w:tab w:val="left" w:pos="2438"/>
+        </w:tabs>
+      </w:pPr>
+    </w:p>
+    <w:p>
+      <w:pPr>
+        <w:autoSpaceDE w:val="0"/>
+        <w:autoSpaceDN w:val="0"/>
+        <w:adjustRightInd w:val="0"/>
+        <w:spacing w:after="0" w:line="240" w:lineRule="auto"/>
+        <w:rPr>
+          <w:rFonts w:ascii="Times New Roman" w:hAnsi="Times New Roman" w:cs="Times New Roman"/>
+          <w:color w:val="000000"/>
+          <w:sz w:val="24"/>
+          <w:szCs w:val="24"/>
+        </w:rPr>
+      </w:pPr>
+    </w:p>
+    <w:p>
+      <w:pPr>
+        <w:pStyle w:val="PargrafodaLista"/>
+        <w:numPr>
+          <w:ilvl w:val="0"/>
+          <w:numId w:val="1"/>
+        </w:numPr>
+        <w:autoSpaceDE w:val="0"/>
+        <w:autoSpaceDN w:val="0"/>
+        <w:adjustRightInd w:val="0"/>
+        <w:spacing w:after="0" w:line="240" w:lineRule="auto"/>
+        <w:rPr>
+          <w:rFonts w:ascii="Times New Roman" w:hAnsi="Times New Roman" w:cs="Times New Roman"/>
+          <w:color w:val="000000"/>
+          <w:sz w:val="24"/>
+          <w:szCs w:val="24"/>
+        </w:rPr>
+      </w:pPr>
+      <w:r>
+        <w:rPr>
+          <w:rFonts w:ascii="Times New Roman" w:hAnsi="Times New Roman" w:cs="Times New Roman"/>
+          <w:color w:val="000000"/>
+          <w:sz w:val="24"/>
+          <w:szCs w:val="24"/>
+        </w:rPr>
+        <w:lastRenderedPageBreak/>
+        <w:t>Dicionário Conceitual de Dados</w:t>
+      </w:r>
+    </w:p>
+    <w:p>
+      <w:pPr>
+        <w:autoSpaceDE w:val="0"/>
+        <w:autoSpaceDN w:val="0"/>
+        <w:adjustRightInd w:val="0"/>
+        <w:spacing w:after="0" w:line="240" w:lineRule="auto"/>
+        <w:rPr>
+          <w:rFonts w:ascii="Times New Roman" w:hAnsi="Times New Roman" w:cs="Times New Roman"/>
+          <w:color w:val="000000"/>
+          <w:sz w:val="24"/>
+          <w:szCs w:val="24"/>
+        </w:rPr>
+      </w:pPr>
+    </w:p>
+    <w:p>
+      <w:pPr>
+        <w:autoSpaceDE w:val="0"/>
+        <w:autoSpaceDN w:val="0"/>
+        <w:adjustRightInd w:val="0"/>
+        <w:spacing w:after="0" w:line="240" w:lineRule="auto"/>
+        <w:rPr>
+          <w:rFonts w:ascii="Times New Roman" w:hAnsi="Times New Roman" w:cs="Times New Roman"/>
+          <w:color w:val="000000"/>
+          <w:sz w:val="24"/>
+          <w:szCs w:val="24"/>
+        </w:rPr>
+      </w:pPr>
+      <w:r>
+        <w:rPr>
+          <w:rFonts w:ascii="Times New Roman" w:hAnsi="Times New Roman" w:cs="Times New Roman"/>
+          <w:color w:val="000000"/>
+          <w:sz w:val="24"/>
+          <w:szCs w:val="24"/>
+        </w:rPr>
+        <w:t>Entidade Cliente</w:t>
+      </w:r>
+    </w:p>
+    <w:p>
+      <w:pPr>
+        <w:tabs>
+          <w:tab w:val="left" w:pos="1134"/>
+        </w:tabs>
+        <w:autoSpaceDE w:val="0"/>
+        <w:autoSpaceDN w:val="0"/>
+        <w:adjustRightInd w:val="0"/>
+        <w:spacing w:after="0" w:line="240" w:lineRule="auto"/>
+        <w:rPr>
+          <w:rFonts w:ascii="Times New Roman" w:hAnsi="Times New Roman" w:cs="Times New Roman"/>
+          <w:color w:val="000000"/>
+          <w:sz w:val="24"/>
+          <w:szCs w:val="24"/>
+        </w:rPr>
+      </w:pPr>
+      <w:r>
+        <w:rPr>
+          <w:rFonts w:ascii="Times New Roman" w:hAnsi="Times New Roman" w:cs="Times New Roman"/>
+          <w:color w:val="000000"/>
+          <w:sz w:val="24"/>
+          <w:szCs w:val="24"/>
+        </w:rPr>
+        <w:tab/>
+      </w:r>
+    </w:p>
+    <w:p>
+      <w:pPr>
+        <w:tabs>
+          <w:tab w:val="left" w:pos="1134"/>
+        </w:tabs>
+        <w:autoSpaceDE w:val="0"/>
+        <w:autoSpaceDN w:val="0"/>
+        <w:adjustRightInd w:val="0"/>
+        <w:spacing w:after="0" w:line="240" w:lineRule="auto"/>
+        <w:jc w:val="both"/>
+        <w:rPr>
+          <w:rFonts w:ascii="Times New Roman" w:hAnsi="Times New Roman" w:cs="Times New Roman"/>
+          <w:color w:val="000000"/>
+          <w:sz w:val="24"/>
+          <w:szCs w:val="24"/>
+        </w:rPr>
+      </w:pPr>
+      <w:r>
+        <w:rPr>
+          <w:rFonts w:ascii="Times New Roman" w:hAnsi="Times New Roman" w:cs="Times New Roman"/>
+          <w:color w:val="000000"/>
+          <w:sz w:val="24"/>
+          <w:szCs w:val="24"/>
+        </w:rPr>
+        <w:tab/>
+        <w:t xml:space="preserve">Esta entidade foi criada para armazenar informações de identificação, contato e localização do cliente. </w:t>
+      </w:r>
+    </w:p>
+    <w:p>
+      <w:pPr>
+        <w:tabs>
+          <w:tab w:val="left" w:pos="1134"/>
+        </w:tabs>
+        <w:autoSpaceDE w:val="0"/>
+        <w:autoSpaceDN w:val="0"/>
+        <w:adjustRightInd w:val="0"/>
+        <w:spacing w:after="0" w:line="240" w:lineRule="auto"/>
+        <w:jc w:val="both"/>
+        <w:rPr>
+          <w:rFonts w:ascii="Times New Roman" w:hAnsi="Times New Roman" w:cs="Times New Roman"/>
+          <w:color w:val="000000"/>
+          <w:sz w:val="24"/>
+          <w:szCs w:val="24"/>
+        </w:rPr>
+      </w:pPr>
+    </w:p>
+    <w:p>
+      <w:pPr>
+        <w:tabs>
+          <w:tab w:val="left" w:pos="1134"/>
+        </w:tabs>
+        <w:autoSpaceDE w:val="0"/>
+        <w:autoSpaceDN w:val="0"/>
+        <w:adjustRightInd w:val="0"/>
+        <w:spacing w:after="0" w:line="240" w:lineRule="auto"/>
+        <w:jc w:val="both"/>
+        <w:rPr>
+          <w:rFonts w:ascii="Times New Roman" w:hAnsi="Times New Roman" w:cs="Times New Roman"/>
+          <w:color w:val="000000"/>
+          <w:sz w:val="24"/>
+          <w:szCs w:val="24"/>
+        </w:rPr>
+      </w:pPr>
+      <w:r>
+        <w:rPr>
+          <w:rFonts w:ascii="Times New Roman" w:hAnsi="Times New Roman" w:cs="Times New Roman"/>
+          <w:color w:val="000000"/>
+          <w:sz w:val="24"/>
+          <w:szCs w:val="24"/>
+        </w:rPr>
+        <w:t>Atributos da Entidade Cliente:</w:t>
+      </w:r>
+    </w:p>
+    <w:p>
+      <w:pPr>
+        <w:pStyle w:val="PargrafodaLista"/>
+        <w:numPr>
+          <w:ilvl w:val="0"/>
+          <w:numId w:val="7"/>
+        </w:numPr>
+        <w:tabs>
+          <w:tab w:val="left" w:pos="1134"/>
+        </w:tabs>
+        <w:autoSpaceDE w:val="0"/>
+        <w:autoSpaceDN w:val="0"/>
+        <w:adjustRightInd w:val="0"/>
+        <w:spacing w:after="0" w:line="240" w:lineRule="auto"/>
+        <w:ind w:left="0" w:firstLine="360"/>
+        <w:jc w:val="both"/>
+        <w:rPr>
+          <w:rFonts w:ascii="Times New Roman" w:hAnsi="Times New Roman" w:cs="Times New Roman"/>
+          <w:color w:val="000000"/>
+          <w:sz w:val="24"/>
+          <w:szCs w:val="24"/>
+        </w:rPr>
+      </w:pPr>
+      <w:r>
+        <w:rPr>
+          <w:rFonts w:ascii="Times New Roman" w:hAnsi="Times New Roman" w:cs="Times New Roman"/>
+          <w:color w:val="000000"/>
+          <w:sz w:val="24"/>
+          <w:szCs w:val="24"/>
+        </w:rPr>
+        <w:t>CodCl</w:t>
+      </w:r>
+      <w:r>
+        <w:rPr>
+          <w:rFonts w:ascii="Times New Roman" w:hAnsi="Times New Roman" w:cs="Times New Roman"/>
+          <w:color w:val="000000"/>
+          <w:sz w:val="24"/>
+          <w:szCs w:val="24"/>
+        </w:rPr>
+        <w:t xml:space="preserve">iente: </w:t>
+      </w:r>
+      <w:r>
+        <w:rPr>
+          <w:rFonts w:ascii="Times New Roman" w:hAnsi="Times New Roman" w:cs="Times New Roman"/>
+          <w:color w:val="000000"/>
+          <w:sz w:val="24"/>
+          <w:szCs w:val="24"/>
+        </w:rPr>
+        <w:t>criado para identificar o cliente com um código</w:t>
+      </w:r>
+      <w:r>
+        <w:rPr>
+          <w:rFonts w:ascii="Times New Roman" w:hAnsi="Times New Roman" w:cs="Times New Roman"/>
+          <w:color w:val="000000"/>
+          <w:sz w:val="24"/>
+          <w:szCs w:val="24"/>
+        </w:rPr>
+        <w:t xml:space="preserve"> especifico;</w:t>
+      </w:r>
+    </w:p>
+    <w:p>
+      <w:pPr>
+        <w:pStyle w:val="PargrafodaLista"/>
+        <w:numPr>
+          <w:ilvl w:val="0"/>
+          <w:numId w:val="7"/>
+        </w:numPr>
+        <w:tabs>
+          <w:tab w:val="left" w:pos="1134"/>
+        </w:tabs>
+        <w:autoSpaceDE w:val="0"/>
+        <w:autoSpaceDN w:val="0"/>
+        <w:adjustRightInd w:val="0"/>
+        <w:spacing w:after="0" w:line="240" w:lineRule="auto"/>
+        <w:ind w:left="0" w:firstLine="360"/>
+        <w:jc w:val="both"/>
+        <w:rPr>
+          <w:rFonts w:ascii="Times New Roman" w:hAnsi="Times New Roman" w:cs="Times New Roman"/>
+          <w:color w:val="000000"/>
+          <w:sz w:val="24"/>
+          <w:szCs w:val="24"/>
+        </w:rPr>
+      </w:pPr>
+      <w:r>
+        <w:rPr>
+          <w:rFonts w:ascii="Times New Roman" w:hAnsi="Times New Roman" w:cs="Times New Roman"/>
+          <w:color w:val="000000"/>
+          <w:sz w:val="24"/>
+          <w:szCs w:val="24"/>
+        </w:rPr>
+        <w:t>CPF: criado para registrar o número do cliente no Cadastro de Pessoa Física (CPF);</w:t>
+      </w:r>
+    </w:p>
+    <w:p>
+      <w:pPr>
+        <w:pStyle w:val="PargrafodaLista"/>
+        <w:numPr>
+          <w:ilvl w:val="0"/>
+          <w:numId w:val="7"/>
+        </w:numPr>
+        <w:tabs>
+          <w:tab w:val="left" w:pos="1134"/>
+        </w:tabs>
+        <w:autoSpaceDE w:val="0"/>
+        <w:autoSpaceDN w:val="0"/>
+        <w:adjustRightInd w:val="0"/>
+        <w:spacing w:after="0" w:line="240" w:lineRule="auto"/>
+        <w:ind w:left="0" w:firstLine="360"/>
+        <w:jc w:val="both"/>
+        <w:rPr>
+          <w:rFonts w:ascii="Times New Roman" w:hAnsi="Times New Roman" w:cs="Times New Roman"/>
+          <w:color w:val="000000"/>
+          <w:sz w:val="24"/>
+          <w:szCs w:val="24"/>
+        </w:rPr>
+      </w:pPr>
+      <w:r>
+        <w:rPr>
+          <w:rFonts w:ascii="Times New Roman" w:hAnsi="Times New Roman" w:cs="Times New Roman"/>
+          <w:color w:val="000000"/>
+          <w:sz w:val="24"/>
+          <w:szCs w:val="24"/>
+        </w:rPr>
+        <w:t>Nome: criado para registrar o nome do cliente;</w:t>
+      </w:r>
+    </w:p>
+    <w:p>
+      <w:pPr>
+        <w:pStyle w:val="PargrafodaLista"/>
+        <w:numPr>
+          <w:ilvl w:val="0"/>
+          <w:numId w:val="7"/>
+        </w:numPr>
+        <w:tabs>
+          <w:tab w:val="left" w:pos="1134"/>
+        </w:tabs>
+        <w:autoSpaceDE w:val="0"/>
+        <w:autoSpaceDN w:val="0"/>
+        <w:adjustRightInd w:val="0"/>
+        <w:spacing w:after="0" w:line="240" w:lineRule="auto"/>
+        <w:ind w:left="0" w:firstLine="360"/>
+        <w:jc w:val="both"/>
+        <w:rPr>
+          <w:rFonts w:ascii="Times New Roman" w:hAnsi="Times New Roman" w:cs="Times New Roman"/>
+          <w:color w:val="000000"/>
+          <w:sz w:val="24"/>
+          <w:szCs w:val="24"/>
+        </w:rPr>
+      </w:pPr>
+      <w:r>
+        <w:rPr>
+          <w:rFonts w:ascii="Times New Roman" w:hAnsi="Times New Roman" w:cs="Times New Roman"/>
+          <w:color w:val="000000"/>
+          <w:sz w:val="24"/>
+          <w:szCs w:val="24"/>
+        </w:rPr>
+        <w:t>Endereco: criado para registrar o endereço do cliente;</w:t>
+      </w:r>
+    </w:p>
+    <w:p>
+      <w:pPr>
+        <w:pStyle w:val="PargrafodaLista"/>
+        <w:numPr>
+          <w:ilvl w:val="0"/>
+          <w:numId w:val="7"/>
+        </w:numPr>
+        <w:tabs>
+          <w:tab w:val="left" w:pos="1134"/>
+        </w:tabs>
+        <w:autoSpaceDE w:val="0"/>
+        <w:autoSpaceDN w:val="0"/>
+        <w:adjustRightInd w:val="0"/>
+        <w:spacing w:after="0" w:line="240" w:lineRule="auto"/>
+        <w:ind w:left="0" w:firstLine="360"/>
+        <w:jc w:val="both"/>
+        <w:rPr>
+          <w:rFonts w:ascii="Times New Roman" w:hAnsi="Times New Roman" w:cs="Times New Roman"/>
+          <w:color w:val="000000"/>
+          <w:sz w:val="24"/>
+          <w:szCs w:val="24"/>
+        </w:rPr>
+      </w:pPr>
+      <w:r>
+        <w:rPr>
+          <w:rFonts w:ascii="Times New Roman" w:hAnsi="Times New Roman" w:cs="Times New Roman"/>
+          <w:color w:val="000000"/>
+          <w:sz w:val="24"/>
+          <w:szCs w:val="24"/>
+        </w:rPr>
+        <w:t>Telefone: criado para registrar todos os números de telefones que servem de contato para o cliente.</w:t>
+      </w:r>
+    </w:p>
+    <w:p>
+      <w:pPr>
+        <w:tabs>
+          <w:tab w:val="left" w:pos="2438"/>
+        </w:tabs>
       </w:pPr>
     </w:p>
     <w:sectPr>
@@ -3552,6 +3806,127 @@
     </w:lvl>
   </w:abstractNum>
   <w:abstractNum w:abstractNumId="3" w15:restartNumberingAfterBreak="0">
+    <w:nsid w:val="486B0243"/>
+    <w:multiLevelType w:val="multilevel"/>
+    <w:tmpl w:val="341C6198"/>
+    <w:lvl w:ilvl="0">
+      <w:start w:val="1"/>
+      <w:numFmt w:val="bullet"/>
+      <w:lvlText w:val="o"/>
+      <w:lvlJc w:val="left"/>
+      <w:pPr>
+        <w:ind w:left="720" w:hanging="360"/>
+      </w:pPr>
+      <w:rPr>
+        <w:rFonts w:ascii="Courier New" w:hAnsi="Courier New" w:cs="Courier New" w:hint="default"/>
+      </w:rPr>
+    </w:lvl>
+    <w:lvl w:ilvl="1">
+      <w:start w:val="1"/>
+      <w:numFmt w:val="decimal"/>
+      <w:isLgl/>
+      <w:lvlText w:val="%1.%2"/>
+      <w:lvlJc w:val="left"/>
+      <w:pPr>
+        <w:ind w:left="1500" w:hanging="420"/>
+      </w:pPr>
+      <w:rPr>
+        <w:rFonts w:hint="default"/>
+      </w:rPr>
+    </w:lvl>
+    <w:lvl w:ilvl="2">
+      <w:start w:val="1"/>
+      <w:numFmt w:val="decimal"/>
+      <w:isLgl/>
+      <w:lvlText w:val="%1.%2.%3"/>
+      <w:lvlJc w:val="left"/>
+      <w:pPr>
+        <w:ind w:left="2520" w:hanging="720"/>
+      </w:pPr>
+      <w:rPr>
+        <w:rFonts w:hint="default"/>
+      </w:rPr>
+    </w:lvl>
+    <w:lvl w:ilvl="3">
+      <w:start w:val="1"/>
+      <w:numFmt w:val="decimal"/>
+      <w:isLgl/>
+      <w:lvlText w:val="%1.%2.%3.%4"/>
+      <w:lvlJc w:val="left"/>
+      <w:pPr>
+        <w:ind w:left="3600" w:hanging="1080"/>
+      </w:pPr>
+      <w:rPr>
+        <w:rFonts w:hint="default"/>
+      </w:rPr>
+    </w:lvl>
+    <w:lvl w:ilvl="4">
+      <w:start w:val="1"/>
+      <w:numFmt w:val="decimal"/>
+      <w:isLgl/>
+      <w:lvlText w:val="%1.%2.%3.%4.%5"/>
+      <w:lvlJc w:val="left"/>
+      <w:pPr>
+        <w:ind w:left="4320" w:hanging="1080"/>
+      </w:pPr>
+      <w:rPr>
+        <w:rFonts w:hint="default"/>
+      </w:rPr>
+    </w:lvl>
+    <w:lvl w:ilvl="5">
+      <w:start w:val="1"/>
+      <w:numFmt w:val="decimal"/>
+      <w:isLgl/>
+      <w:lvlText w:val="%1.%2.%3.%4.%5.%6"/>
+      <w:lvlJc w:val="left"/>
+      <w:pPr>
+        <w:ind w:left="5400" w:hanging="1440"/>
+      </w:pPr>
+      <w:rPr>
+        <w:rFonts w:hint="default"/>
+      </w:rPr>
+    </w:lvl>
+    <w:lvl w:ilvl="6">
+      <w:start w:val="1"/>
+      <w:numFmt w:val="decimal"/>
+      <w:isLgl/>
+      <w:lvlText w:val="%1.%2.%3.%4.%5.%6.%7"/>
+      <w:lvlJc w:val="left"/>
+      <w:pPr>
+        <w:ind w:left="6120" w:hanging="1440"/>
+      </w:pPr>
+      <w:rPr>
+        <w:rFonts w:hint="default"/>
+      </w:rPr>
+    </w:lvl>
+    <w:lvl w:ilvl="7">
+      <w:start w:val="1"/>
+      <w:numFmt w:val="decimal"/>
+      <w:isLgl/>
+      <w:lvlText w:val="%1.%2.%3.%4.%5.%6.%7.%8"/>
+      <w:lvlJc w:val="left"/>
+      <w:pPr>
+        <w:ind w:left="7200" w:hanging="1800"/>
+      </w:pPr>
+      <w:rPr>
+        <w:rFonts w:hint="default"/>
+      </w:rPr>
+    </w:lvl>
+    <w:lvl w:ilvl="8">
+      <w:start w:val="1"/>
+      <w:numFmt w:val="decimal"/>
+      <w:isLgl/>
+      <w:lvlText w:val="%1.%2.%3.%4.%5.%6.%7.%8.%9"/>
+      <w:lvlJc w:val="left"/>
+      <w:pPr>
+        <w:ind w:left="8280" w:hanging="2160"/>
+      </w:pPr>
+      <w:rPr>
+        <w:rFonts w:hint="default"/>
+      </w:rPr>
+    </w:lvl>
+  </w:abstractNum>
+  <w:abstractNum w:abstractNumId="4" w15:restartNumberingAfterBreak="0">
     <w:nsid w:val="5D1C3A80"/>
     <w:multiLevelType w:val="hybridMultilevel"/>
     <w:tmpl w:val="4FFE1D9A"/>
@@ -3640,7 +4015,7 @@
       </w:pPr>
     </w:lvl>
   </w:abstractNum>
-  <w:abstractNum w:abstractNumId="4" w15:restartNumberingAfterBreak="0">
+  <w:abstractNum w:abstractNumId="5" w15:restartNumberingAfterBreak="0">
     <w:nsid w:val="65FC4DF3"/>
     <w:multiLevelType w:val="hybridMultilevel"/>
     <w:tmpl w:val="C9B0193A"/>
@@ -3729,7 +4104,7 @@
       </w:pPr>
     </w:lvl>
   </w:abstractNum>
-  <w:abstractNum w:abstractNumId="5" w15:restartNumberingAfterBreak="0">
+  <w:abstractNum w:abstractNumId="6" w15:restartNumberingAfterBreak="0">
     <w:nsid w:val="72660652"/>
     <w:multiLevelType w:val="multilevel"/>
     <w:tmpl w:val="0416001D"/>
@@ -3819,19 +4194,22 @@
     <w:abstractNumId w:val="0"/>
   </w:num>
   <w:num w:numId="2">
-    <w:abstractNumId w:val="5"/>
+    <w:abstractNumId w:val="6"/>
   </w:num>
   <w:num w:numId="3">
-    <w:abstractNumId w:val="4"/>
+    <w:abstractNumId w:val="5"/>
   </w:num>
   <w:num w:numId="4">
     <w:abstractNumId w:val="2"/>
   </w:num>
   <w:num w:numId="5">
-    <w:abstractNumId w:val="3"/>
+    <w:abstractNumId w:val="4"/>
   </w:num>
   <w:num w:numId="6">
     <w:abstractNumId w:val="1"/>
+  </w:num>
+  <w:num w:numId="7">
+    <w:abstractNumId w:val="3"/>
   </w:num>
 </w:numbering>
 </file>
@@ -4597,7 +4975,7 @@
 </file>
 
 <file path=customXml/itemProps1.xml><?xml version="1.0" encoding="utf-8"?>
-<ds:datastoreItem xmlns:ds="http://schemas.openxmlformats.org/officeDocument/2006/customXml" ds:itemID="{C923AA5E-8BCA-4528-8731-D374ED2FD511}">
+<ds:datastoreItem xmlns:ds="http://schemas.openxmlformats.org/officeDocument/2006/customXml" ds:itemID="{42E8D35F-98A4-4FEF-8B92-400F72CB2F1C}">
   <ds:schemaRefs>
     <ds:schemaRef ds:uri="http://schemas.openxmlformats.org/officeDocument/2006/bibliography"/>
   </ds:schemaRefs>

</xml_diff>

<commit_message>
indtodução ao Dicionário Conceitual de Dados
</commit_message>
<xml_diff>
--- a/Parte I_Projeto de Banco de Dados I_Délio.docx
+++ b/Parte I_Projeto de Banco de Dados I_Délio.docx
@@ -2354,10 +2354,8 @@
           <w:sz w:val="28"/>
           <w:szCs w:val="28"/>
         </w:rPr>
-        <w:t xml:space="preserve">constará neste registro a </w:t>
-      </w:r>
-      <w:bookmarkStart w:id="0" w:name="_GoBack"/>
-      <w:bookmarkEnd w:id="0"/>
+        <w:t>constará neste registro o número da duplicata de acordo com a confeccionada pelo fornecedor, o seu valor, status e vencimento;</w:t>
+      </w:r>
     </w:p>
     <w:p>
       <w:pPr>
@@ -2456,7 +2454,144 @@
           <w:sz w:val="28"/>
           <w:szCs w:val="28"/>
         </w:rPr>
-        <w:t xml:space="preserve"> e fiscaliza os balconistas</w:t>
+        <w:t xml:space="preserve">, </w:t>
+      </w:r>
+      <w:r>
+        <w:rPr>
+          <w:rFonts w:ascii="Times New Roman" w:hAnsi="Times New Roman" w:cs="Times New Roman"/>
+          <w:sz w:val="28"/>
+          <w:szCs w:val="28"/>
+        </w:rPr>
+        <w:t>fiscaliza os balconistas</w:t>
+      </w:r>
+      <w:r>
+        <w:rPr>
+          <w:rFonts w:ascii="Times New Roman" w:hAnsi="Times New Roman" w:cs="Times New Roman"/>
+          <w:sz w:val="28"/>
+          <w:szCs w:val="28"/>
+        </w:rPr>
+        <w:t xml:space="preserve"> e paga duplicata;</w:t>
+      </w:r>
+    </w:p>
+    <w:p>
+      <w:pPr>
+        <w:pStyle w:val="PargrafodaLista"/>
+        <w:numPr>
+          <w:ilvl w:val="0"/>
+          <w:numId w:val="5"/>
+        </w:numPr>
+        <w:tabs>
+          <w:tab w:val="left" w:pos="1073"/>
+        </w:tabs>
+        <w:ind w:left="0" w:firstLine="1701"/>
+        <w:jc w:val="both"/>
+        <w:rPr>
+          <w:rFonts w:ascii="Times New Roman" w:hAnsi="Times New Roman" w:cs="Times New Roman"/>
+          <w:sz w:val="28"/>
+          <w:szCs w:val="28"/>
+        </w:rPr>
+      </w:pPr>
+      <w:r>
+        <w:rPr>
+          <w:rFonts w:ascii="Times New Roman" w:hAnsi="Times New Roman" w:cs="Times New Roman"/>
+          <w:sz w:val="28"/>
+          <w:szCs w:val="28"/>
+        </w:rPr>
+        <w:t>Cliente: realiza compras e pode adquirir débito caso o mesmo tenha credito.</w:t>
+      </w:r>
+    </w:p>
+    <w:p>
+      <w:pPr>
+        <w:pStyle w:val="PargrafodaLista"/>
+        <w:numPr>
+          <w:ilvl w:val="0"/>
+          <w:numId w:val="5"/>
+        </w:numPr>
+        <w:tabs>
+          <w:tab w:val="left" w:pos="1073"/>
+        </w:tabs>
+        <w:ind w:left="0" w:firstLine="1701"/>
+        <w:jc w:val="both"/>
+        <w:rPr>
+          <w:rFonts w:ascii="Times New Roman" w:hAnsi="Times New Roman" w:cs="Times New Roman"/>
+          <w:sz w:val="28"/>
+          <w:szCs w:val="28"/>
+        </w:rPr>
+      </w:pPr>
+      <w:r>
+        <w:rPr>
+          <w:rFonts w:ascii="Times New Roman" w:hAnsi="Times New Roman" w:cs="Times New Roman"/>
+          <w:sz w:val="28"/>
+          <w:szCs w:val="28"/>
+        </w:rPr>
+        <w:t>Balconista:</w:t>
+      </w:r>
+      <w:r>
+        <w:rPr>
+          <w:rFonts w:ascii="Times New Roman" w:hAnsi="Times New Roman" w:cs="Times New Roman"/>
+          <w:sz w:val="28"/>
+          <w:szCs w:val="28"/>
+        </w:rPr>
+        <w:t xml:space="preserve"> despacha compras;</w:t>
+      </w:r>
+    </w:p>
+    <w:p>
+      <w:pPr>
+        <w:pStyle w:val="PargrafodaLista"/>
+        <w:numPr>
+          <w:ilvl w:val="0"/>
+          <w:numId w:val="5"/>
+        </w:numPr>
+        <w:tabs>
+          <w:tab w:val="left" w:pos="1073"/>
+        </w:tabs>
+        <w:ind w:left="0" w:firstLine="1701"/>
+        <w:jc w:val="both"/>
+        <w:rPr>
+          <w:rFonts w:ascii="Times New Roman" w:hAnsi="Times New Roman" w:cs="Times New Roman"/>
+          <w:sz w:val="28"/>
+          <w:szCs w:val="28"/>
+        </w:rPr>
+      </w:pPr>
+      <w:r>
+        <w:rPr>
+          <w:rFonts w:ascii="Times New Roman" w:hAnsi="Times New Roman" w:cs="Times New Roman"/>
+          <w:sz w:val="28"/>
+          <w:szCs w:val="28"/>
+        </w:rPr>
+        <w:t>Fornecedor:</w:t>
+      </w:r>
+      <w:r>
+        <w:rPr>
+          <w:rFonts w:ascii="Times New Roman" w:hAnsi="Times New Roman" w:cs="Times New Roman"/>
+          <w:sz w:val="28"/>
+          <w:szCs w:val="28"/>
+        </w:rPr>
+        <w:t xml:space="preserve"> fornece os </w:t>
+      </w:r>
+      <w:r>
+        <w:rPr>
+          <w:rFonts w:ascii="Times New Roman" w:hAnsi="Times New Roman" w:cs="Times New Roman"/>
+          <w:sz w:val="28"/>
+          <w:szCs w:val="28"/>
+        </w:rPr>
+        <w:t>pedidos com os seus respectivos produ</w:t>
+      </w:r>
+      <w:r>
+        <w:rPr>
+          <w:rFonts w:ascii="Times New Roman" w:hAnsi="Times New Roman" w:cs="Times New Roman"/>
+          <w:sz w:val="28"/>
+          <w:szCs w:val="28"/>
+        </w:rPr>
+        <w:t>tos</w:t>
+      </w:r>
+      <w:r>
+        <w:rPr>
+          <w:rFonts w:ascii="Times New Roman" w:hAnsi="Times New Roman" w:cs="Times New Roman"/>
+          <w:sz w:val="28"/>
+          <w:szCs w:val="28"/>
+        </w:rPr>
+        <w:t xml:space="preserve"> e emite duplicatas</w:t>
       </w:r>
       <w:r>
         <w:rPr>
@@ -2465,111 +2600,6 @@
           <w:szCs w:val="28"/>
         </w:rPr>
         <w:t>.</w:t>
-      </w:r>
-    </w:p>
-    <w:p>
-      <w:pPr>
-        <w:pStyle w:val="PargrafodaLista"/>
-        <w:numPr>
-          <w:ilvl w:val="0"/>
-          <w:numId w:val="5"/>
-        </w:numPr>
-        <w:tabs>
-          <w:tab w:val="left" w:pos="1073"/>
-        </w:tabs>
-        <w:ind w:left="0" w:firstLine="1701"/>
-        <w:jc w:val="both"/>
-        <w:rPr>
-          <w:rFonts w:ascii="Times New Roman" w:hAnsi="Times New Roman" w:cs="Times New Roman"/>
-          <w:sz w:val="28"/>
-          <w:szCs w:val="28"/>
-        </w:rPr>
-      </w:pPr>
-      <w:r>
-        <w:rPr>
-          <w:rFonts w:ascii="Times New Roman" w:hAnsi="Times New Roman" w:cs="Times New Roman"/>
-          <w:sz w:val="28"/>
-          <w:szCs w:val="28"/>
-        </w:rPr>
-        <w:t>Cliente: realiza compras e pode adquirir débito caso o mesmo tenha credito.</w:t>
-      </w:r>
-    </w:p>
-    <w:p>
-      <w:pPr>
-        <w:pStyle w:val="PargrafodaLista"/>
-        <w:numPr>
-          <w:ilvl w:val="0"/>
-          <w:numId w:val="5"/>
-        </w:numPr>
-        <w:tabs>
-          <w:tab w:val="left" w:pos="1073"/>
-        </w:tabs>
-        <w:ind w:left="0" w:firstLine="1701"/>
-        <w:jc w:val="both"/>
-        <w:rPr>
-          <w:rFonts w:ascii="Times New Roman" w:hAnsi="Times New Roman" w:cs="Times New Roman"/>
-          <w:sz w:val="28"/>
-          <w:szCs w:val="28"/>
-        </w:rPr>
-      </w:pPr>
-      <w:r>
-        <w:rPr>
-          <w:rFonts w:ascii="Times New Roman" w:hAnsi="Times New Roman" w:cs="Times New Roman"/>
-          <w:sz w:val="28"/>
-          <w:szCs w:val="28"/>
-        </w:rPr>
-        <w:t>Balconista:</w:t>
-      </w:r>
-      <w:r>
-        <w:rPr>
-          <w:rFonts w:ascii="Times New Roman" w:hAnsi="Times New Roman" w:cs="Times New Roman"/>
-          <w:sz w:val="28"/>
-          <w:szCs w:val="28"/>
-        </w:rPr>
-        <w:t xml:space="preserve"> despacha compras;</w:t>
-      </w:r>
-    </w:p>
-    <w:p>
-      <w:pPr>
-        <w:pStyle w:val="PargrafodaLista"/>
-        <w:numPr>
-          <w:ilvl w:val="0"/>
-          <w:numId w:val="5"/>
-        </w:numPr>
-        <w:tabs>
-          <w:tab w:val="left" w:pos="1073"/>
-        </w:tabs>
-        <w:ind w:left="0" w:firstLine="1701"/>
-        <w:jc w:val="both"/>
-        <w:rPr>
-          <w:rFonts w:ascii="Times New Roman" w:hAnsi="Times New Roman" w:cs="Times New Roman"/>
-          <w:sz w:val="28"/>
-          <w:szCs w:val="28"/>
-        </w:rPr>
-      </w:pPr>
-      <w:r>
-        <w:rPr>
-          <w:rFonts w:ascii="Times New Roman" w:hAnsi="Times New Roman" w:cs="Times New Roman"/>
-          <w:sz w:val="28"/>
-          <w:szCs w:val="28"/>
-        </w:rPr>
-        <w:t>Fornecedor:</w:t>
-      </w:r>
-      <w:r>
-        <w:rPr>
-          <w:rFonts w:ascii="Times New Roman" w:hAnsi="Times New Roman" w:cs="Times New Roman"/>
-          <w:sz w:val="28"/>
-          <w:szCs w:val="28"/>
-        </w:rPr>
-        <w:t xml:space="preserve"> fornece os produtos a</w:t>
-      </w:r>
-      <w:r>
-        <w:rPr>
-          <w:rFonts w:ascii="Times New Roman" w:hAnsi="Times New Roman" w:cs="Times New Roman"/>
-          <w:sz w:val="28"/>
-          <w:szCs w:val="28"/>
-        </w:rPr>
-        <w:t>os pedidos.</w:t>
       </w:r>
     </w:p>
     <w:p>
@@ -2914,6 +2944,7 @@
           <w:sz w:val="28"/>
           <w:szCs w:val="28"/>
         </w:rPr>
+        <w:lastRenderedPageBreak/>
         <w:t>Pagamentos</w:t>
       </w:r>
       <w:r>
@@ -2949,7 +2980,6 @@
           <w:sz w:val="28"/>
           <w:szCs w:val="28"/>
         </w:rPr>
-        <w:lastRenderedPageBreak/>
         <w:t>Fornecedor</w:t>
       </w:r>
       <w:r>
@@ -3001,7 +3031,42 @@
           <w:sz w:val="28"/>
           <w:szCs w:val="28"/>
         </w:rPr>
-        <w:t>: consultar qual a balconista que está sendo mais solicitada e quais os tipos de produtos que mais vendidos por este.</w:t>
+        <w:t>: consultar qual a balconista que está sendo mais solicitada e quais os tipos de prod</w:t>
+      </w:r>
+      <w:r>
+        <w:rPr>
+          <w:rFonts w:ascii="Times New Roman" w:hAnsi="Times New Roman" w:cs="Times New Roman"/>
+          <w:sz w:val="28"/>
+          <w:szCs w:val="28"/>
+        </w:rPr>
+        <w:t>utos que mais vendidos por este;</w:t>
+      </w:r>
+    </w:p>
+    <w:p>
+      <w:pPr>
+        <w:pStyle w:val="PargrafodaLista"/>
+        <w:numPr>
+          <w:ilvl w:val="0"/>
+          <w:numId w:val="6"/>
+        </w:numPr>
+        <w:tabs>
+          <w:tab w:val="left" w:pos="1073"/>
+        </w:tabs>
+        <w:ind w:left="0" w:firstLine="1701"/>
+        <w:jc w:val="both"/>
+        <w:rPr>
+          <w:rFonts w:ascii="Times New Roman" w:hAnsi="Times New Roman" w:cs="Times New Roman"/>
+          <w:sz w:val="28"/>
+          <w:szCs w:val="28"/>
+        </w:rPr>
+      </w:pPr>
+      <w:r>
+        <w:rPr>
+          <w:rFonts w:ascii="Times New Roman" w:hAnsi="Times New Roman" w:cs="Times New Roman"/>
+          <w:sz w:val="28"/>
+          <w:szCs w:val="28"/>
+        </w:rPr>
+        <w:t>Duplicata: consultar duplicatas para saber se foi paga ou saber quais estão em atraso e quais faltam pagar e o vencimento.</w:t>
       </w:r>
     </w:p>
     <w:p>
@@ -3105,7 +3170,6 @@
           <w:sz w:val="24"/>
           <w:szCs w:val="24"/>
         </w:rPr>
-        <w:lastRenderedPageBreak/>
         <w:t>Dicionário Conceitual de Dados</w:t>
       </w:r>
     </w:p>
@@ -3242,8 +3306,35 @@
           <w:sz w:val="24"/>
           <w:szCs w:val="24"/>
         </w:rPr>
-        <w:t>Atributos da Entidade Cliente:</w:t>
-      </w:r>
+        <w:t>Atributos da e</w:t>
+      </w:r>
+      <w:r>
+        <w:rPr>
+          <w:rFonts w:ascii="Times New Roman" w:hAnsi="Times New Roman" w:cs="Times New Roman"/>
+          <w:color w:val="000000"/>
+          <w:sz w:val="24"/>
+          <w:szCs w:val="24"/>
+        </w:rPr>
+        <w:t>ntidade Cliente:</w:t>
+      </w:r>
+    </w:p>
+    <w:p>
+      <w:pPr>
+        <w:tabs>
+          <w:tab w:val="left" w:pos="1134"/>
+        </w:tabs>
+        <w:autoSpaceDE w:val="0"/>
+        <w:autoSpaceDN w:val="0"/>
+        <w:adjustRightInd w:val="0"/>
+        <w:spacing w:after="0" w:line="240" w:lineRule="auto"/>
+        <w:jc w:val="both"/>
+        <w:rPr>
+          <w:rFonts w:ascii="Times New Roman" w:hAnsi="Times New Roman" w:cs="Times New Roman"/>
+          <w:color w:val="000000"/>
+          <w:sz w:val="24"/>
+          <w:szCs w:val="24"/>
+        </w:rPr>
+      </w:pPr>
     </w:p>
     <w:p>
       <w:pPr>
@@ -3436,6 +3527,3571 @@
         </w:rPr>
         <w:t>Telefone: criado para registrar todos os números de telefones que servem de contato para o cliente.</w:t>
       </w:r>
+    </w:p>
+    <w:p>
+      <w:pPr>
+        <w:tabs>
+          <w:tab w:val="left" w:pos="1134"/>
+        </w:tabs>
+        <w:autoSpaceDE w:val="0"/>
+        <w:autoSpaceDN w:val="0"/>
+        <w:adjustRightInd w:val="0"/>
+        <w:spacing w:after="0" w:line="240" w:lineRule="auto"/>
+        <w:jc w:val="both"/>
+        <w:rPr>
+          <w:rFonts w:ascii="Times New Roman" w:hAnsi="Times New Roman" w:cs="Times New Roman"/>
+          <w:color w:val="000000"/>
+          <w:sz w:val="24"/>
+          <w:szCs w:val="24"/>
+        </w:rPr>
+      </w:pPr>
+    </w:p>
+    <w:p>
+      <w:pPr>
+        <w:tabs>
+          <w:tab w:val="left" w:pos="1134"/>
+        </w:tabs>
+        <w:autoSpaceDE w:val="0"/>
+        <w:autoSpaceDN w:val="0"/>
+        <w:adjustRightInd w:val="0"/>
+        <w:spacing w:after="0" w:line="240" w:lineRule="auto"/>
+        <w:jc w:val="both"/>
+        <w:rPr>
+          <w:rFonts w:ascii="Times New Roman" w:hAnsi="Times New Roman" w:cs="Times New Roman"/>
+          <w:color w:val="000000"/>
+          <w:sz w:val="24"/>
+          <w:szCs w:val="24"/>
+        </w:rPr>
+      </w:pPr>
+      <w:r>
+        <w:rPr>
+          <w:rFonts w:ascii="Times New Roman" w:hAnsi="Times New Roman" w:cs="Times New Roman"/>
+          <w:color w:val="000000"/>
+          <w:sz w:val="24"/>
+          <w:szCs w:val="24"/>
+        </w:rPr>
+        <w:t>Entidade Debito</w:t>
+      </w:r>
+    </w:p>
+    <w:p>
+      <w:pPr>
+        <w:tabs>
+          <w:tab w:val="left" w:pos="1134"/>
+        </w:tabs>
+        <w:autoSpaceDE w:val="0"/>
+        <w:autoSpaceDN w:val="0"/>
+        <w:adjustRightInd w:val="0"/>
+        <w:spacing w:after="0" w:line="240" w:lineRule="auto"/>
+        <w:jc w:val="both"/>
+        <w:rPr>
+          <w:rFonts w:ascii="Times New Roman" w:hAnsi="Times New Roman" w:cs="Times New Roman"/>
+          <w:color w:val="000000"/>
+          <w:sz w:val="24"/>
+          <w:szCs w:val="24"/>
+        </w:rPr>
+      </w:pPr>
+    </w:p>
+    <w:p>
+      <w:pPr>
+        <w:tabs>
+          <w:tab w:val="left" w:pos="1134"/>
+        </w:tabs>
+        <w:autoSpaceDE w:val="0"/>
+        <w:autoSpaceDN w:val="0"/>
+        <w:adjustRightInd w:val="0"/>
+        <w:spacing w:after="0" w:line="240" w:lineRule="auto"/>
+        <w:jc w:val="both"/>
+        <w:rPr>
+          <w:rFonts w:ascii="Times New Roman" w:hAnsi="Times New Roman" w:cs="Times New Roman"/>
+          <w:color w:val="000000"/>
+          <w:sz w:val="24"/>
+          <w:szCs w:val="24"/>
+        </w:rPr>
+      </w:pPr>
+      <w:r>
+        <w:rPr>
+          <w:rFonts w:ascii="Times New Roman" w:hAnsi="Times New Roman" w:cs="Times New Roman"/>
+          <w:color w:val="000000"/>
+          <w:sz w:val="24"/>
+          <w:szCs w:val="24"/>
+        </w:rPr>
+        <w:tab/>
+        <w:t>Esta entidade foi criada para armazenar os possíveis débitos adquiridos pelo cliente, sendo assim uma entidade fraca</w:t>
+      </w:r>
+      <w:r>
+        <w:rPr>
+          <w:rFonts w:ascii="Times New Roman" w:hAnsi="Times New Roman" w:cs="Times New Roman"/>
+          <w:color w:val="000000"/>
+          <w:sz w:val="24"/>
+          <w:szCs w:val="24"/>
+        </w:rPr>
+        <w:t>,</w:t>
+      </w:r>
+      <w:r>
+        <w:rPr>
+          <w:rFonts w:ascii="Times New Roman" w:hAnsi="Times New Roman" w:cs="Times New Roman"/>
+          <w:color w:val="000000"/>
+          <w:sz w:val="24"/>
+          <w:szCs w:val="24"/>
+        </w:rPr>
+        <w:t xml:space="preserve"> pois o cliente tem a opção de fazer os </w:t>
+      </w:r>
+      <w:r>
+        <w:rPr>
+          <w:rFonts w:ascii="Times New Roman" w:hAnsi="Times New Roman" w:cs="Times New Roman"/>
+          <w:color w:val="000000"/>
+          <w:sz w:val="24"/>
+          <w:szCs w:val="24"/>
+        </w:rPr>
+        <w:t>seu pagamentos avista e não contrair</w:t>
+      </w:r>
+      <w:r>
+        <w:rPr>
+          <w:rFonts w:ascii="Times New Roman" w:hAnsi="Times New Roman" w:cs="Times New Roman"/>
+          <w:color w:val="000000"/>
+          <w:sz w:val="24"/>
+          <w:szCs w:val="24"/>
+        </w:rPr>
+        <w:t xml:space="preserve"> débito</w:t>
+      </w:r>
+      <w:r>
+        <w:rPr>
+          <w:rFonts w:ascii="Times New Roman" w:hAnsi="Times New Roman" w:cs="Times New Roman"/>
+          <w:color w:val="000000"/>
+          <w:sz w:val="24"/>
+          <w:szCs w:val="24"/>
+        </w:rPr>
+        <w:t>.</w:t>
+      </w:r>
+    </w:p>
+    <w:p>
+      <w:pPr>
+        <w:tabs>
+          <w:tab w:val="left" w:pos="1134"/>
+        </w:tabs>
+        <w:autoSpaceDE w:val="0"/>
+        <w:autoSpaceDN w:val="0"/>
+        <w:adjustRightInd w:val="0"/>
+        <w:spacing w:after="0" w:line="240" w:lineRule="auto"/>
+        <w:jc w:val="both"/>
+        <w:rPr>
+          <w:rFonts w:ascii="Times New Roman" w:hAnsi="Times New Roman" w:cs="Times New Roman"/>
+          <w:color w:val="000000"/>
+          <w:sz w:val="24"/>
+          <w:szCs w:val="24"/>
+        </w:rPr>
+      </w:pPr>
+    </w:p>
+    <w:p>
+      <w:pPr>
+        <w:tabs>
+          <w:tab w:val="left" w:pos="1134"/>
+        </w:tabs>
+        <w:autoSpaceDE w:val="0"/>
+        <w:autoSpaceDN w:val="0"/>
+        <w:adjustRightInd w:val="0"/>
+        <w:spacing w:after="0" w:line="240" w:lineRule="auto"/>
+        <w:jc w:val="both"/>
+        <w:rPr>
+          <w:rFonts w:ascii="Times New Roman" w:hAnsi="Times New Roman" w:cs="Times New Roman"/>
+          <w:color w:val="000000"/>
+          <w:sz w:val="24"/>
+          <w:szCs w:val="24"/>
+        </w:rPr>
+      </w:pPr>
+      <w:r>
+        <w:rPr>
+          <w:rFonts w:ascii="Times New Roman" w:hAnsi="Times New Roman" w:cs="Times New Roman"/>
+          <w:color w:val="000000"/>
+          <w:sz w:val="24"/>
+          <w:szCs w:val="24"/>
+        </w:rPr>
+        <w:t>Atributos da entidade Debito:</w:t>
+      </w:r>
+    </w:p>
+    <w:p>
+      <w:pPr>
+        <w:tabs>
+          <w:tab w:val="left" w:pos="1134"/>
+        </w:tabs>
+        <w:autoSpaceDE w:val="0"/>
+        <w:autoSpaceDN w:val="0"/>
+        <w:adjustRightInd w:val="0"/>
+        <w:spacing w:after="0" w:line="240" w:lineRule="auto"/>
+        <w:jc w:val="both"/>
+        <w:rPr>
+          <w:rFonts w:ascii="Times New Roman" w:hAnsi="Times New Roman" w:cs="Times New Roman"/>
+          <w:color w:val="000000"/>
+          <w:sz w:val="24"/>
+          <w:szCs w:val="24"/>
+        </w:rPr>
+      </w:pPr>
+    </w:p>
+    <w:p>
+      <w:pPr>
+        <w:pStyle w:val="PargrafodaLista"/>
+        <w:numPr>
+          <w:ilvl w:val="0"/>
+          <w:numId w:val="7"/>
+        </w:numPr>
+        <w:tabs>
+          <w:tab w:val="left" w:pos="1134"/>
+        </w:tabs>
+        <w:autoSpaceDE w:val="0"/>
+        <w:autoSpaceDN w:val="0"/>
+        <w:adjustRightInd w:val="0"/>
+        <w:spacing w:after="0" w:line="240" w:lineRule="auto"/>
+        <w:ind w:left="0" w:firstLine="360"/>
+        <w:jc w:val="both"/>
+        <w:rPr>
+          <w:rFonts w:ascii="Times New Roman" w:hAnsi="Times New Roman" w:cs="Times New Roman"/>
+          <w:color w:val="000000"/>
+          <w:sz w:val="24"/>
+          <w:szCs w:val="24"/>
+        </w:rPr>
+      </w:pPr>
+      <w:r>
+        <w:rPr>
+          <w:rFonts w:ascii="Times New Roman" w:hAnsi="Times New Roman" w:cs="Times New Roman"/>
+          <w:color w:val="000000"/>
+          <w:sz w:val="24"/>
+          <w:szCs w:val="24"/>
+        </w:rPr>
+        <w:t>Saldo</w:t>
+      </w:r>
+      <w:r>
+        <w:rPr>
+          <w:rFonts w:ascii="Times New Roman" w:hAnsi="Times New Roman" w:cs="Times New Roman"/>
+          <w:color w:val="000000"/>
+          <w:sz w:val="24"/>
+          <w:szCs w:val="24"/>
+        </w:rPr>
+        <w:t xml:space="preserve">: criado para registrar o limite do débito que pode ser adquirido pelo cliente, este valor será calculado automaticamente subtraindo-se o ValorDebito do ValorCredito e o resultado será registrado no Saldo;  </w:t>
+      </w:r>
+    </w:p>
+    <w:p>
+      <w:pPr>
+        <w:pStyle w:val="PargrafodaLista"/>
+        <w:numPr>
+          <w:ilvl w:val="0"/>
+          <w:numId w:val="7"/>
+        </w:numPr>
+        <w:tabs>
+          <w:tab w:val="left" w:pos="1134"/>
+        </w:tabs>
+        <w:autoSpaceDE w:val="0"/>
+        <w:autoSpaceDN w:val="0"/>
+        <w:adjustRightInd w:val="0"/>
+        <w:spacing w:after="0" w:line="240" w:lineRule="auto"/>
+        <w:ind w:left="0" w:firstLine="360"/>
+        <w:jc w:val="both"/>
+        <w:rPr>
+          <w:rFonts w:ascii="Times New Roman" w:hAnsi="Times New Roman" w:cs="Times New Roman"/>
+          <w:color w:val="000000"/>
+          <w:sz w:val="24"/>
+          <w:szCs w:val="24"/>
+        </w:rPr>
+      </w:pPr>
+      <w:r>
+        <w:rPr>
+          <w:rFonts w:ascii="Times New Roman" w:hAnsi="Times New Roman" w:cs="Times New Roman"/>
+          <w:color w:val="000000"/>
+          <w:sz w:val="24"/>
+          <w:szCs w:val="24"/>
+        </w:rPr>
+        <w:t>ValorDebito</w:t>
+      </w:r>
+      <w:r>
+        <w:rPr>
+          <w:rFonts w:ascii="Times New Roman" w:hAnsi="Times New Roman" w:cs="Times New Roman"/>
+          <w:color w:val="000000"/>
+          <w:sz w:val="24"/>
+          <w:szCs w:val="24"/>
+        </w:rPr>
+        <w:t>: criado para registrar a soma do valor de todas as compras que foram feitas pelo cliente e inseridas no débito;</w:t>
+      </w:r>
+    </w:p>
+    <w:p>
+      <w:pPr>
+        <w:pStyle w:val="PargrafodaLista"/>
+        <w:numPr>
+          <w:ilvl w:val="0"/>
+          <w:numId w:val="7"/>
+        </w:numPr>
+        <w:tabs>
+          <w:tab w:val="left" w:pos="1134"/>
+        </w:tabs>
+        <w:autoSpaceDE w:val="0"/>
+        <w:autoSpaceDN w:val="0"/>
+        <w:adjustRightInd w:val="0"/>
+        <w:spacing w:after="0" w:line="240" w:lineRule="auto"/>
+        <w:ind w:left="0" w:firstLine="360"/>
+        <w:jc w:val="both"/>
+        <w:rPr>
+          <w:rFonts w:ascii="Times New Roman" w:hAnsi="Times New Roman" w:cs="Times New Roman"/>
+          <w:color w:val="000000"/>
+          <w:sz w:val="24"/>
+          <w:szCs w:val="24"/>
+        </w:rPr>
+      </w:pPr>
+      <w:r>
+        <w:rPr>
+          <w:rFonts w:ascii="Times New Roman" w:hAnsi="Times New Roman" w:cs="Times New Roman"/>
+          <w:color w:val="000000"/>
+          <w:sz w:val="24"/>
+          <w:szCs w:val="24"/>
+        </w:rPr>
+        <w:t>NumParcelas</w:t>
+      </w:r>
+      <w:r>
+        <w:rPr>
+          <w:rFonts w:ascii="Times New Roman" w:hAnsi="Times New Roman" w:cs="Times New Roman"/>
+          <w:color w:val="000000"/>
+          <w:sz w:val="24"/>
+          <w:szCs w:val="24"/>
+        </w:rPr>
+        <w:t>: criado para registrar o número de parcelar em que o valor do debito foi dividido;</w:t>
+      </w:r>
+    </w:p>
+    <w:p>
+      <w:pPr>
+        <w:tabs>
+          <w:tab w:val="left" w:pos="1134"/>
+        </w:tabs>
+        <w:autoSpaceDE w:val="0"/>
+        <w:autoSpaceDN w:val="0"/>
+        <w:adjustRightInd w:val="0"/>
+        <w:spacing w:after="0" w:line="240" w:lineRule="auto"/>
+        <w:jc w:val="both"/>
+        <w:rPr>
+          <w:rFonts w:ascii="Times New Roman" w:hAnsi="Times New Roman" w:cs="Times New Roman"/>
+          <w:color w:val="000000"/>
+          <w:sz w:val="24"/>
+          <w:szCs w:val="24"/>
+        </w:rPr>
+      </w:pPr>
+    </w:p>
+    <w:p>
+      <w:pPr>
+        <w:tabs>
+          <w:tab w:val="left" w:pos="1134"/>
+        </w:tabs>
+        <w:autoSpaceDE w:val="0"/>
+        <w:autoSpaceDN w:val="0"/>
+        <w:adjustRightInd w:val="0"/>
+        <w:spacing w:after="0" w:line="240" w:lineRule="auto"/>
+        <w:jc w:val="both"/>
+        <w:rPr>
+          <w:rFonts w:ascii="Times New Roman" w:hAnsi="Times New Roman" w:cs="Times New Roman"/>
+          <w:color w:val="000000"/>
+          <w:sz w:val="24"/>
+          <w:szCs w:val="24"/>
+        </w:rPr>
+      </w:pPr>
+      <w:r>
+        <w:rPr>
+          <w:rFonts w:ascii="Times New Roman" w:hAnsi="Times New Roman" w:cs="Times New Roman"/>
+          <w:color w:val="000000"/>
+          <w:sz w:val="24"/>
+          <w:szCs w:val="24"/>
+        </w:rPr>
+        <w:t>Entidade Compra</w:t>
+      </w:r>
+    </w:p>
+    <w:p>
+      <w:pPr>
+        <w:tabs>
+          <w:tab w:val="left" w:pos="1134"/>
+        </w:tabs>
+        <w:autoSpaceDE w:val="0"/>
+        <w:autoSpaceDN w:val="0"/>
+        <w:adjustRightInd w:val="0"/>
+        <w:spacing w:after="0" w:line="240" w:lineRule="auto"/>
+        <w:jc w:val="both"/>
+        <w:rPr>
+          <w:rFonts w:ascii="Times New Roman" w:hAnsi="Times New Roman" w:cs="Times New Roman"/>
+          <w:color w:val="000000"/>
+          <w:sz w:val="24"/>
+          <w:szCs w:val="24"/>
+        </w:rPr>
+      </w:pPr>
+    </w:p>
+    <w:p>
+      <w:pPr>
+        <w:tabs>
+          <w:tab w:val="left" w:pos="1134"/>
+        </w:tabs>
+        <w:autoSpaceDE w:val="0"/>
+        <w:autoSpaceDN w:val="0"/>
+        <w:adjustRightInd w:val="0"/>
+        <w:spacing w:after="0" w:line="240" w:lineRule="auto"/>
+        <w:jc w:val="both"/>
+        <w:rPr>
+          <w:rFonts w:ascii="Times New Roman" w:hAnsi="Times New Roman" w:cs="Times New Roman"/>
+          <w:color w:val="000000"/>
+          <w:sz w:val="24"/>
+          <w:szCs w:val="24"/>
+        </w:rPr>
+      </w:pPr>
+      <w:r>
+        <w:rPr>
+          <w:rFonts w:ascii="Times New Roman" w:hAnsi="Times New Roman" w:cs="Times New Roman"/>
+          <w:color w:val="000000"/>
+          <w:sz w:val="24"/>
+          <w:szCs w:val="24"/>
+        </w:rPr>
+        <w:tab/>
+        <w:t>Esta entidade foi criada para registrar cada compra feita pelo cliente contendo os seus respectivos produtos.</w:t>
+      </w:r>
+    </w:p>
+    <w:p>
+      <w:pPr>
+        <w:tabs>
+          <w:tab w:val="left" w:pos="1134"/>
+        </w:tabs>
+        <w:autoSpaceDE w:val="0"/>
+        <w:autoSpaceDN w:val="0"/>
+        <w:adjustRightInd w:val="0"/>
+        <w:spacing w:after="0" w:line="240" w:lineRule="auto"/>
+        <w:jc w:val="both"/>
+        <w:rPr>
+          <w:rFonts w:ascii="Times New Roman" w:hAnsi="Times New Roman" w:cs="Times New Roman"/>
+          <w:color w:val="000000"/>
+          <w:sz w:val="24"/>
+          <w:szCs w:val="24"/>
+        </w:rPr>
+      </w:pPr>
+    </w:p>
+    <w:p>
+      <w:pPr>
+        <w:tabs>
+          <w:tab w:val="left" w:pos="1134"/>
+        </w:tabs>
+        <w:autoSpaceDE w:val="0"/>
+        <w:autoSpaceDN w:val="0"/>
+        <w:adjustRightInd w:val="0"/>
+        <w:spacing w:after="0" w:line="240" w:lineRule="auto"/>
+        <w:jc w:val="both"/>
+        <w:rPr>
+          <w:rFonts w:ascii="Times New Roman" w:hAnsi="Times New Roman" w:cs="Times New Roman"/>
+          <w:color w:val="000000"/>
+          <w:sz w:val="24"/>
+          <w:szCs w:val="24"/>
+        </w:rPr>
+      </w:pPr>
+      <w:r>
+        <w:rPr>
+          <w:rFonts w:ascii="Times New Roman" w:hAnsi="Times New Roman" w:cs="Times New Roman"/>
+          <w:color w:val="000000"/>
+          <w:sz w:val="24"/>
+          <w:szCs w:val="24"/>
+        </w:rPr>
+        <w:t>Atributos da entidade Compra:</w:t>
+      </w:r>
+    </w:p>
+    <w:p>
+      <w:pPr>
+        <w:tabs>
+          <w:tab w:val="left" w:pos="1134"/>
+        </w:tabs>
+        <w:autoSpaceDE w:val="0"/>
+        <w:autoSpaceDN w:val="0"/>
+        <w:adjustRightInd w:val="0"/>
+        <w:spacing w:after="0" w:line="240" w:lineRule="auto"/>
+        <w:jc w:val="both"/>
+        <w:rPr>
+          <w:rFonts w:ascii="Times New Roman" w:hAnsi="Times New Roman" w:cs="Times New Roman"/>
+          <w:color w:val="000000"/>
+          <w:sz w:val="24"/>
+          <w:szCs w:val="24"/>
+        </w:rPr>
+      </w:pPr>
+    </w:p>
+    <w:p>
+      <w:pPr>
+        <w:pStyle w:val="PargrafodaLista"/>
+        <w:numPr>
+          <w:ilvl w:val="0"/>
+          <w:numId w:val="7"/>
+        </w:numPr>
+        <w:tabs>
+          <w:tab w:val="left" w:pos="1134"/>
+        </w:tabs>
+        <w:autoSpaceDE w:val="0"/>
+        <w:autoSpaceDN w:val="0"/>
+        <w:adjustRightInd w:val="0"/>
+        <w:spacing w:after="0" w:line="240" w:lineRule="auto"/>
+        <w:ind w:left="0" w:firstLine="360"/>
+        <w:jc w:val="both"/>
+        <w:rPr>
+          <w:rFonts w:ascii="Times New Roman" w:hAnsi="Times New Roman" w:cs="Times New Roman"/>
+          <w:color w:val="000000"/>
+          <w:sz w:val="24"/>
+          <w:szCs w:val="24"/>
+        </w:rPr>
+      </w:pPr>
+      <w:r>
+        <w:rPr>
+          <w:rFonts w:ascii="Times New Roman" w:hAnsi="Times New Roman" w:cs="Times New Roman"/>
+          <w:color w:val="000000"/>
+          <w:sz w:val="24"/>
+          <w:szCs w:val="24"/>
+        </w:rPr>
+        <w:t>CodCompra</w:t>
+      </w:r>
+      <w:r>
+        <w:rPr>
+          <w:rFonts w:ascii="Times New Roman" w:hAnsi="Times New Roman" w:cs="Times New Roman"/>
+          <w:color w:val="000000"/>
+          <w:sz w:val="24"/>
+          <w:szCs w:val="24"/>
+        </w:rPr>
+        <w:t>: neste atributo será registrado um código com o número da compra para que assim esta</w:t>
+      </w:r>
+      <w:r>
+        <w:rPr>
+          <w:rFonts w:ascii="Times New Roman" w:hAnsi="Times New Roman" w:cs="Times New Roman"/>
+          <w:color w:val="000000"/>
+          <w:sz w:val="24"/>
+          <w:szCs w:val="24"/>
+        </w:rPr>
+        <w:t xml:space="preserve"> seja identificada de forma única;</w:t>
+      </w:r>
+    </w:p>
+    <w:p>
+      <w:pPr>
+        <w:pStyle w:val="PargrafodaLista"/>
+        <w:numPr>
+          <w:ilvl w:val="0"/>
+          <w:numId w:val="7"/>
+        </w:numPr>
+        <w:tabs>
+          <w:tab w:val="left" w:pos="1134"/>
+        </w:tabs>
+        <w:autoSpaceDE w:val="0"/>
+        <w:autoSpaceDN w:val="0"/>
+        <w:adjustRightInd w:val="0"/>
+        <w:spacing w:after="0" w:line="240" w:lineRule="auto"/>
+        <w:ind w:left="0" w:firstLine="360"/>
+        <w:jc w:val="both"/>
+        <w:rPr>
+          <w:rFonts w:ascii="Times New Roman" w:hAnsi="Times New Roman" w:cs="Times New Roman"/>
+          <w:color w:val="000000"/>
+          <w:sz w:val="24"/>
+          <w:szCs w:val="24"/>
+        </w:rPr>
+      </w:pPr>
+      <w:r>
+        <w:rPr>
+          <w:rFonts w:ascii="Times New Roman" w:hAnsi="Times New Roman" w:cs="Times New Roman"/>
+          <w:color w:val="000000"/>
+          <w:sz w:val="24"/>
+          <w:szCs w:val="24"/>
+        </w:rPr>
+        <w:t>Data</w:t>
+      </w:r>
+      <w:r>
+        <w:rPr>
+          <w:rFonts w:ascii="Times New Roman" w:hAnsi="Times New Roman" w:cs="Times New Roman"/>
+          <w:color w:val="000000"/>
+          <w:sz w:val="24"/>
+          <w:szCs w:val="24"/>
+        </w:rPr>
+        <w:t>: registro de data da compra;</w:t>
+      </w:r>
+    </w:p>
+    <w:p>
+      <w:pPr>
+        <w:pStyle w:val="PargrafodaLista"/>
+        <w:numPr>
+          <w:ilvl w:val="0"/>
+          <w:numId w:val="7"/>
+        </w:numPr>
+        <w:tabs>
+          <w:tab w:val="left" w:pos="1134"/>
+        </w:tabs>
+        <w:autoSpaceDE w:val="0"/>
+        <w:autoSpaceDN w:val="0"/>
+        <w:adjustRightInd w:val="0"/>
+        <w:spacing w:after="0" w:line="240" w:lineRule="auto"/>
+        <w:ind w:left="0" w:firstLine="360"/>
+        <w:jc w:val="both"/>
+        <w:rPr>
+          <w:rFonts w:ascii="Times New Roman" w:hAnsi="Times New Roman" w:cs="Times New Roman"/>
+          <w:color w:val="000000"/>
+          <w:sz w:val="24"/>
+          <w:szCs w:val="24"/>
+        </w:rPr>
+      </w:pPr>
+      <w:r>
+        <w:rPr>
+          <w:rFonts w:ascii="Times New Roman" w:hAnsi="Times New Roman" w:cs="Times New Roman"/>
+          <w:color w:val="000000"/>
+          <w:sz w:val="24"/>
+          <w:szCs w:val="24"/>
+        </w:rPr>
+        <w:t>Valor</w:t>
+      </w:r>
+      <w:r>
+        <w:rPr>
+          <w:rFonts w:ascii="Times New Roman" w:hAnsi="Times New Roman" w:cs="Times New Roman"/>
+          <w:color w:val="000000"/>
+          <w:sz w:val="24"/>
+          <w:szCs w:val="24"/>
+        </w:rPr>
+        <w:t>: criado para registrar o valor total da compra, sendo assim um somatório do valor de todos os produtos adquiridos naquela compra;</w:t>
+      </w:r>
+    </w:p>
+    <w:p>
+      <w:pPr>
+        <w:pStyle w:val="PargrafodaLista"/>
+        <w:numPr>
+          <w:ilvl w:val="0"/>
+          <w:numId w:val="7"/>
+        </w:numPr>
+        <w:tabs>
+          <w:tab w:val="left" w:pos="1134"/>
+        </w:tabs>
+        <w:autoSpaceDE w:val="0"/>
+        <w:autoSpaceDN w:val="0"/>
+        <w:adjustRightInd w:val="0"/>
+        <w:spacing w:after="0" w:line="240" w:lineRule="auto"/>
+        <w:ind w:left="0" w:firstLine="360"/>
+        <w:jc w:val="both"/>
+        <w:rPr>
+          <w:rFonts w:ascii="Times New Roman" w:hAnsi="Times New Roman" w:cs="Times New Roman"/>
+          <w:color w:val="000000"/>
+          <w:sz w:val="24"/>
+          <w:szCs w:val="24"/>
+        </w:rPr>
+      </w:pPr>
+      <w:r>
+        <w:rPr>
+          <w:rFonts w:ascii="Times New Roman" w:hAnsi="Times New Roman" w:cs="Times New Roman"/>
+          <w:color w:val="000000"/>
+          <w:sz w:val="24"/>
+          <w:szCs w:val="24"/>
+        </w:rPr>
+        <w:t>Hora</w:t>
+      </w:r>
+      <w:r>
+        <w:rPr>
+          <w:rFonts w:ascii="Times New Roman" w:hAnsi="Times New Roman" w:cs="Times New Roman"/>
+          <w:color w:val="000000"/>
+          <w:sz w:val="24"/>
+          <w:szCs w:val="24"/>
+        </w:rPr>
+        <w:t>: registro de hora da compra.</w:t>
+      </w:r>
+    </w:p>
+    <w:p>
+      <w:pPr>
+        <w:pStyle w:val="PargrafodaLista"/>
+        <w:tabs>
+          <w:tab w:val="left" w:pos="1134"/>
+        </w:tabs>
+        <w:autoSpaceDE w:val="0"/>
+        <w:autoSpaceDN w:val="0"/>
+        <w:adjustRightInd w:val="0"/>
+        <w:spacing w:after="0" w:line="240" w:lineRule="auto"/>
+        <w:ind w:left="360"/>
+        <w:jc w:val="both"/>
+        <w:rPr>
+          <w:rFonts w:ascii="Times New Roman" w:hAnsi="Times New Roman" w:cs="Times New Roman"/>
+          <w:color w:val="000000"/>
+          <w:sz w:val="24"/>
+          <w:szCs w:val="24"/>
+        </w:rPr>
+      </w:pPr>
+    </w:p>
+    <w:p>
+      <w:pPr>
+        <w:tabs>
+          <w:tab w:val="left" w:pos="1134"/>
+        </w:tabs>
+        <w:autoSpaceDE w:val="0"/>
+        <w:autoSpaceDN w:val="0"/>
+        <w:adjustRightInd w:val="0"/>
+        <w:spacing w:after="0" w:line="240" w:lineRule="auto"/>
+        <w:jc w:val="both"/>
+        <w:rPr>
+          <w:rFonts w:ascii="Times New Roman" w:hAnsi="Times New Roman" w:cs="Times New Roman"/>
+          <w:color w:val="000000"/>
+          <w:sz w:val="24"/>
+          <w:szCs w:val="24"/>
+        </w:rPr>
+      </w:pPr>
+      <w:r>
+        <w:rPr>
+          <w:rFonts w:ascii="Times New Roman" w:hAnsi="Times New Roman" w:cs="Times New Roman"/>
+          <w:color w:val="000000"/>
+          <w:sz w:val="24"/>
+          <w:szCs w:val="24"/>
+        </w:rPr>
+        <w:lastRenderedPageBreak/>
+        <w:t>Entidade Funcionario</w:t>
+      </w:r>
+    </w:p>
+    <w:p>
+      <w:pPr>
+        <w:tabs>
+          <w:tab w:val="left" w:pos="1134"/>
+        </w:tabs>
+        <w:autoSpaceDE w:val="0"/>
+        <w:autoSpaceDN w:val="0"/>
+        <w:adjustRightInd w:val="0"/>
+        <w:spacing w:after="0" w:line="240" w:lineRule="auto"/>
+        <w:jc w:val="both"/>
+        <w:rPr>
+          <w:rFonts w:ascii="Times New Roman" w:hAnsi="Times New Roman" w:cs="Times New Roman"/>
+          <w:color w:val="000000"/>
+          <w:sz w:val="24"/>
+          <w:szCs w:val="24"/>
+        </w:rPr>
+      </w:pPr>
+    </w:p>
+    <w:p>
+      <w:pPr>
+        <w:tabs>
+          <w:tab w:val="left" w:pos="1134"/>
+        </w:tabs>
+        <w:autoSpaceDE w:val="0"/>
+        <w:autoSpaceDN w:val="0"/>
+        <w:adjustRightInd w:val="0"/>
+        <w:spacing w:after="0" w:line="240" w:lineRule="auto"/>
+        <w:jc w:val="both"/>
+        <w:rPr>
+          <w:rFonts w:ascii="Times New Roman" w:hAnsi="Times New Roman" w:cs="Times New Roman"/>
+          <w:color w:val="000000"/>
+          <w:sz w:val="24"/>
+          <w:szCs w:val="24"/>
+        </w:rPr>
+      </w:pPr>
+      <w:r>
+        <w:rPr>
+          <w:rFonts w:ascii="Times New Roman" w:hAnsi="Times New Roman" w:cs="Times New Roman"/>
+          <w:color w:val="000000"/>
+          <w:sz w:val="24"/>
+          <w:szCs w:val="24"/>
+        </w:rPr>
+        <w:tab/>
+        <w:t xml:space="preserve">Endidade genérica, que engloba todos os funcionários, criada para registrar os dados específicos de cada funcionário como matrícula, cpf, nome, telefones e o valor do salário.   </w:t>
+      </w:r>
+    </w:p>
+    <w:p>
+      <w:pPr>
+        <w:tabs>
+          <w:tab w:val="left" w:pos="1134"/>
+        </w:tabs>
+        <w:autoSpaceDE w:val="0"/>
+        <w:autoSpaceDN w:val="0"/>
+        <w:adjustRightInd w:val="0"/>
+        <w:spacing w:after="0" w:line="240" w:lineRule="auto"/>
+        <w:jc w:val="both"/>
+        <w:rPr>
+          <w:rFonts w:ascii="Times New Roman" w:hAnsi="Times New Roman" w:cs="Times New Roman"/>
+          <w:color w:val="000000"/>
+          <w:sz w:val="24"/>
+          <w:szCs w:val="24"/>
+        </w:rPr>
+      </w:pPr>
+    </w:p>
+    <w:p>
+      <w:pPr>
+        <w:tabs>
+          <w:tab w:val="left" w:pos="1134"/>
+        </w:tabs>
+        <w:autoSpaceDE w:val="0"/>
+        <w:autoSpaceDN w:val="0"/>
+        <w:adjustRightInd w:val="0"/>
+        <w:spacing w:after="0" w:line="240" w:lineRule="auto"/>
+        <w:jc w:val="both"/>
+        <w:rPr>
+          <w:rFonts w:ascii="Times New Roman" w:hAnsi="Times New Roman" w:cs="Times New Roman"/>
+          <w:color w:val="000000"/>
+          <w:sz w:val="24"/>
+          <w:szCs w:val="24"/>
+        </w:rPr>
+      </w:pPr>
+      <w:r>
+        <w:rPr>
+          <w:rFonts w:ascii="Times New Roman" w:hAnsi="Times New Roman" w:cs="Times New Roman"/>
+          <w:color w:val="000000"/>
+          <w:sz w:val="24"/>
+          <w:szCs w:val="24"/>
+        </w:rPr>
+        <w:t>Atributos da entidade Funcionario:</w:t>
+      </w:r>
+    </w:p>
+    <w:p>
+      <w:pPr>
+        <w:tabs>
+          <w:tab w:val="left" w:pos="1134"/>
+        </w:tabs>
+        <w:autoSpaceDE w:val="0"/>
+        <w:autoSpaceDN w:val="0"/>
+        <w:adjustRightInd w:val="0"/>
+        <w:spacing w:after="0" w:line="240" w:lineRule="auto"/>
+        <w:jc w:val="both"/>
+        <w:rPr>
+          <w:rFonts w:ascii="Times New Roman" w:hAnsi="Times New Roman" w:cs="Times New Roman"/>
+          <w:color w:val="000000"/>
+          <w:sz w:val="24"/>
+          <w:szCs w:val="24"/>
+        </w:rPr>
+      </w:pPr>
+    </w:p>
+    <w:p>
+      <w:pPr>
+        <w:pStyle w:val="PargrafodaLista"/>
+        <w:numPr>
+          <w:ilvl w:val="0"/>
+          <w:numId w:val="7"/>
+        </w:numPr>
+        <w:tabs>
+          <w:tab w:val="left" w:pos="1134"/>
+        </w:tabs>
+        <w:autoSpaceDE w:val="0"/>
+        <w:autoSpaceDN w:val="0"/>
+        <w:adjustRightInd w:val="0"/>
+        <w:spacing w:after="0" w:line="240" w:lineRule="auto"/>
+        <w:ind w:left="0" w:firstLine="360"/>
+        <w:jc w:val="both"/>
+        <w:rPr>
+          <w:rFonts w:ascii="Times New Roman" w:hAnsi="Times New Roman" w:cs="Times New Roman"/>
+          <w:color w:val="000000"/>
+          <w:sz w:val="24"/>
+          <w:szCs w:val="24"/>
+        </w:rPr>
+      </w:pPr>
+      <w:r>
+        <w:rPr>
+          <w:rFonts w:ascii="Times New Roman" w:hAnsi="Times New Roman" w:cs="Times New Roman"/>
+          <w:color w:val="000000"/>
+          <w:sz w:val="24"/>
+          <w:szCs w:val="24"/>
+        </w:rPr>
+        <w:t>Matricula</w:t>
+      </w:r>
+      <w:r>
+        <w:rPr>
+          <w:rFonts w:ascii="Times New Roman" w:hAnsi="Times New Roman" w:cs="Times New Roman"/>
+          <w:color w:val="000000"/>
+          <w:sz w:val="24"/>
+          <w:szCs w:val="24"/>
+        </w:rPr>
+        <w:t>: atributo criado para registrar o número de matrícula do funcionário;</w:t>
+      </w:r>
+    </w:p>
+    <w:p>
+      <w:pPr>
+        <w:pStyle w:val="PargrafodaLista"/>
+        <w:numPr>
+          <w:ilvl w:val="0"/>
+          <w:numId w:val="7"/>
+        </w:numPr>
+        <w:tabs>
+          <w:tab w:val="left" w:pos="1134"/>
+        </w:tabs>
+        <w:autoSpaceDE w:val="0"/>
+        <w:autoSpaceDN w:val="0"/>
+        <w:adjustRightInd w:val="0"/>
+        <w:spacing w:after="0" w:line="240" w:lineRule="auto"/>
+        <w:ind w:left="0" w:firstLine="360"/>
+        <w:jc w:val="both"/>
+        <w:rPr>
+          <w:rFonts w:ascii="Times New Roman" w:hAnsi="Times New Roman" w:cs="Times New Roman"/>
+          <w:color w:val="000000"/>
+          <w:sz w:val="24"/>
+          <w:szCs w:val="24"/>
+        </w:rPr>
+      </w:pPr>
+      <w:r>
+        <w:rPr>
+          <w:rFonts w:ascii="Times New Roman" w:hAnsi="Times New Roman" w:cs="Times New Roman"/>
+          <w:color w:val="000000"/>
+          <w:sz w:val="24"/>
+          <w:szCs w:val="24"/>
+        </w:rPr>
+        <w:t>CPF</w:t>
+      </w:r>
+      <w:r>
+        <w:rPr>
+          <w:rFonts w:ascii="Times New Roman" w:hAnsi="Times New Roman" w:cs="Times New Roman"/>
+          <w:color w:val="000000"/>
+          <w:sz w:val="24"/>
+          <w:szCs w:val="24"/>
+        </w:rPr>
+        <w:t>: atributo criado para</w:t>
+      </w:r>
+      <w:r>
+        <w:rPr>
+          <w:rFonts w:ascii="Times New Roman" w:hAnsi="Times New Roman" w:cs="Times New Roman"/>
+          <w:color w:val="000000"/>
+          <w:sz w:val="24"/>
+          <w:szCs w:val="24"/>
+        </w:rPr>
+        <w:t xml:space="preserve"> armazenar</w:t>
+      </w:r>
+      <w:r>
+        <w:rPr>
+          <w:rFonts w:ascii="Times New Roman" w:hAnsi="Times New Roman" w:cs="Times New Roman"/>
+          <w:color w:val="000000"/>
+          <w:sz w:val="24"/>
+          <w:szCs w:val="24"/>
+        </w:rPr>
+        <w:t xml:space="preserve"> o número</w:t>
+      </w:r>
+      <w:r>
+        <w:rPr>
+          <w:rFonts w:ascii="Times New Roman" w:hAnsi="Times New Roman" w:cs="Times New Roman"/>
+          <w:color w:val="000000"/>
+          <w:sz w:val="24"/>
+          <w:szCs w:val="24"/>
+        </w:rPr>
+        <w:t xml:space="preserve"> em que o funcionário foi registrado no Cadastro de Pessoa Física (CPF);</w:t>
+      </w:r>
+      <w:r>
+        <w:rPr>
+          <w:rFonts w:ascii="Times New Roman" w:hAnsi="Times New Roman" w:cs="Times New Roman"/>
+          <w:color w:val="000000"/>
+          <w:sz w:val="24"/>
+          <w:szCs w:val="24"/>
+        </w:rPr>
+        <w:t xml:space="preserve"> </w:t>
+      </w:r>
+    </w:p>
+    <w:p>
+      <w:pPr>
+        <w:pStyle w:val="PargrafodaLista"/>
+        <w:numPr>
+          <w:ilvl w:val="0"/>
+          <w:numId w:val="7"/>
+        </w:numPr>
+        <w:tabs>
+          <w:tab w:val="left" w:pos="1134"/>
+        </w:tabs>
+        <w:autoSpaceDE w:val="0"/>
+        <w:autoSpaceDN w:val="0"/>
+        <w:adjustRightInd w:val="0"/>
+        <w:spacing w:after="0" w:line="240" w:lineRule="auto"/>
+        <w:ind w:left="0" w:firstLine="360"/>
+        <w:jc w:val="both"/>
+        <w:rPr>
+          <w:rFonts w:ascii="Times New Roman" w:hAnsi="Times New Roman" w:cs="Times New Roman"/>
+          <w:color w:val="000000"/>
+          <w:sz w:val="24"/>
+          <w:szCs w:val="24"/>
+        </w:rPr>
+      </w:pPr>
+      <w:r>
+        <w:rPr>
+          <w:rFonts w:ascii="Times New Roman" w:hAnsi="Times New Roman" w:cs="Times New Roman"/>
+          <w:color w:val="000000"/>
+          <w:sz w:val="24"/>
+          <w:szCs w:val="24"/>
+        </w:rPr>
+        <w:t>Nome</w:t>
+      </w:r>
+      <w:r>
+        <w:rPr>
+          <w:rFonts w:ascii="Times New Roman" w:hAnsi="Times New Roman" w:cs="Times New Roman"/>
+          <w:color w:val="000000"/>
+          <w:sz w:val="24"/>
+          <w:szCs w:val="24"/>
+        </w:rPr>
+        <w:t>: atributo criado para registrar o nome do funcionário;</w:t>
+      </w:r>
+    </w:p>
+    <w:p>
+      <w:pPr>
+        <w:pStyle w:val="PargrafodaLista"/>
+        <w:numPr>
+          <w:ilvl w:val="0"/>
+          <w:numId w:val="7"/>
+        </w:numPr>
+        <w:tabs>
+          <w:tab w:val="left" w:pos="1134"/>
+        </w:tabs>
+        <w:autoSpaceDE w:val="0"/>
+        <w:autoSpaceDN w:val="0"/>
+        <w:adjustRightInd w:val="0"/>
+        <w:spacing w:after="0" w:line="240" w:lineRule="auto"/>
+        <w:ind w:left="0" w:firstLine="360"/>
+        <w:jc w:val="both"/>
+        <w:rPr>
+          <w:rFonts w:ascii="Times New Roman" w:hAnsi="Times New Roman" w:cs="Times New Roman"/>
+          <w:color w:val="000000"/>
+          <w:sz w:val="24"/>
+          <w:szCs w:val="24"/>
+        </w:rPr>
+      </w:pPr>
+      <w:r>
+        <w:rPr>
+          <w:rFonts w:ascii="Times New Roman" w:hAnsi="Times New Roman" w:cs="Times New Roman"/>
+          <w:color w:val="000000"/>
+          <w:sz w:val="24"/>
+          <w:szCs w:val="24"/>
+        </w:rPr>
+        <w:t>Telefone</w:t>
+      </w:r>
+      <w:r>
+        <w:rPr>
+          <w:rFonts w:ascii="Times New Roman" w:hAnsi="Times New Roman" w:cs="Times New Roman"/>
+          <w:color w:val="000000"/>
+          <w:sz w:val="24"/>
+          <w:szCs w:val="24"/>
+        </w:rPr>
+        <w:t>: atributo criado para registrar os números dos telefones de contato dos funcionários;</w:t>
+      </w:r>
+    </w:p>
+    <w:p>
+      <w:pPr>
+        <w:pStyle w:val="PargrafodaLista"/>
+        <w:numPr>
+          <w:ilvl w:val="0"/>
+          <w:numId w:val="7"/>
+        </w:numPr>
+        <w:tabs>
+          <w:tab w:val="left" w:pos="1134"/>
+        </w:tabs>
+        <w:autoSpaceDE w:val="0"/>
+        <w:autoSpaceDN w:val="0"/>
+        <w:adjustRightInd w:val="0"/>
+        <w:spacing w:after="0" w:line="240" w:lineRule="auto"/>
+        <w:ind w:left="0" w:firstLine="360"/>
+        <w:jc w:val="both"/>
+        <w:rPr>
+          <w:rFonts w:ascii="Times New Roman" w:hAnsi="Times New Roman" w:cs="Times New Roman"/>
+          <w:color w:val="000000"/>
+          <w:sz w:val="24"/>
+          <w:szCs w:val="24"/>
+        </w:rPr>
+      </w:pPr>
+      <w:r>
+        <w:rPr>
+          <w:rFonts w:ascii="Times New Roman" w:hAnsi="Times New Roman" w:cs="Times New Roman"/>
+          <w:color w:val="000000"/>
+          <w:sz w:val="24"/>
+          <w:szCs w:val="24"/>
+        </w:rPr>
+        <w:t>Salario</w:t>
+      </w:r>
+      <w:r>
+        <w:rPr>
+          <w:rFonts w:ascii="Times New Roman" w:hAnsi="Times New Roman" w:cs="Times New Roman"/>
+          <w:color w:val="000000"/>
+          <w:sz w:val="24"/>
+          <w:szCs w:val="24"/>
+        </w:rPr>
+        <w:t>: atributo criado para registrar o valor do salário de cada funcionário.</w:t>
+      </w:r>
+    </w:p>
+    <w:p>
+      <w:pPr>
+        <w:tabs>
+          <w:tab w:val="left" w:pos="1134"/>
+        </w:tabs>
+        <w:autoSpaceDE w:val="0"/>
+        <w:autoSpaceDN w:val="0"/>
+        <w:adjustRightInd w:val="0"/>
+        <w:spacing w:after="0" w:line="240" w:lineRule="auto"/>
+        <w:jc w:val="both"/>
+        <w:rPr>
+          <w:rFonts w:ascii="Times New Roman" w:hAnsi="Times New Roman" w:cs="Times New Roman"/>
+          <w:color w:val="000000"/>
+          <w:sz w:val="24"/>
+          <w:szCs w:val="24"/>
+        </w:rPr>
+      </w:pPr>
+    </w:p>
+    <w:p>
+      <w:pPr>
+        <w:tabs>
+          <w:tab w:val="left" w:pos="1134"/>
+        </w:tabs>
+        <w:autoSpaceDE w:val="0"/>
+        <w:autoSpaceDN w:val="0"/>
+        <w:adjustRightInd w:val="0"/>
+        <w:spacing w:after="0" w:line="240" w:lineRule="auto"/>
+        <w:jc w:val="both"/>
+        <w:rPr>
+          <w:rFonts w:ascii="Times New Roman" w:hAnsi="Times New Roman" w:cs="Times New Roman"/>
+          <w:color w:val="000000"/>
+          <w:sz w:val="24"/>
+          <w:szCs w:val="24"/>
+        </w:rPr>
+      </w:pPr>
+      <w:r>
+        <w:rPr>
+          <w:rFonts w:ascii="Times New Roman" w:hAnsi="Times New Roman" w:cs="Times New Roman"/>
+          <w:color w:val="000000"/>
+          <w:sz w:val="24"/>
+          <w:szCs w:val="24"/>
+        </w:rPr>
+        <w:t>Entidade Dependente</w:t>
+      </w:r>
+    </w:p>
+    <w:p>
+      <w:pPr>
+        <w:tabs>
+          <w:tab w:val="left" w:pos="1134"/>
+        </w:tabs>
+        <w:autoSpaceDE w:val="0"/>
+        <w:autoSpaceDN w:val="0"/>
+        <w:adjustRightInd w:val="0"/>
+        <w:spacing w:after="0" w:line="240" w:lineRule="auto"/>
+        <w:jc w:val="both"/>
+        <w:rPr>
+          <w:rFonts w:ascii="Times New Roman" w:hAnsi="Times New Roman" w:cs="Times New Roman"/>
+          <w:color w:val="000000"/>
+          <w:sz w:val="24"/>
+          <w:szCs w:val="24"/>
+        </w:rPr>
+      </w:pPr>
+    </w:p>
+    <w:p>
+      <w:pPr>
+        <w:tabs>
+          <w:tab w:val="left" w:pos="1134"/>
+        </w:tabs>
+        <w:autoSpaceDE w:val="0"/>
+        <w:autoSpaceDN w:val="0"/>
+        <w:adjustRightInd w:val="0"/>
+        <w:spacing w:after="0" w:line="240" w:lineRule="auto"/>
+        <w:jc w:val="both"/>
+        <w:rPr>
+          <w:rFonts w:ascii="Times New Roman" w:hAnsi="Times New Roman" w:cs="Times New Roman"/>
+          <w:color w:val="000000"/>
+          <w:sz w:val="24"/>
+          <w:szCs w:val="24"/>
+        </w:rPr>
+      </w:pPr>
+      <w:r>
+        <w:rPr>
+          <w:rFonts w:ascii="Times New Roman" w:hAnsi="Times New Roman" w:cs="Times New Roman"/>
+          <w:color w:val="000000"/>
+          <w:sz w:val="24"/>
+          <w:szCs w:val="24"/>
+        </w:rPr>
+        <w:tab/>
+        <w:t>Entidade criada para registra os dados dos dependentes do funcionário caso o mesmo o tenha, sendo assim uma entidade fraca;</w:t>
+      </w:r>
+    </w:p>
+    <w:p>
+      <w:pPr>
+        <w:tabs>
+          <w:tab w:val="left" w:pos="1134"/>
+        </w:tabs>
+        <w:autoSpaceDE w:val="0"/>
+        <w:autoSpaceDN w:val="0"/>
+        <w:adjustRightInd w:val="0"/>
+        <w:spacing w:after="0" w:line="240" w:lineRule="auto"/>
+        <w:jc w:val="both"/>
+        <w:rPr>
+          <w:rFonts w:ascii="Times New Roman" w:hAnsi="Times New Roman" w:cs="Times New Roman"/>
+          <w:color w:val="000000"/>
+          <w:sz w:val="24"/>
+          <w:szCs w:val="24"/>
+        </w:rPr>
+      </w:pPr>
+    </w:p>
+    <w:p>
+      <w:pPr>
+        <w:tabs>
+          <w:tab w:val="left" w:pos="1134"/>
+        </w:tabs>
+        <w:autoSpaceDE w:val="0"/>
+        <w:autoSpaceDN w:val="0"/>
+        <w:adjustRightInd w:val="0"/>
+        <w:spacing w:after="0" w:line="240" w:lineRule="auto"/>
+        <w:jc w:val="both"/>
+        <w:rPr>
+          <w:rFonts w:ascii="Times New Roman" w:hAnsi="Times New Roman" w:cs="Times New Roman"/>
+          <w:color w:val="000000"/>
+          <w:sz w:val="24"/>
+          <w:szCs w:val="24"/>
+        </w:rPr>
+      </w:pPr>
+      <w:r>
+        <w:rPr>
+          <w:rFonts w:ascii="Times New Roman" w:hAnsi="Times New Roman" w:cs="Times New Roman"/>
+          <w:color w:val="000000"/>
+          <w:sz w:val="24"/>
+          <w:szCs w:val="24"/>
+        </w:rPr>
+        <w:t>Atributos da entidade Dependente:</w:t>
+      </w:r>
+    </w:p>
+    <w:p>
+      <w:pPr>
+        <w:tabs>
+          <w:tab w:val="left" w:pos="1134"/>
+        </w:tabs>
+        <w:autoSpaceDE w:val="0"/>
+        <w:autoSpaceDN w:val="0"/>
+        <w:adjustRightInd w:val="0"/>
+        <w:spacing w:after="0" w:line="240" w:lineRule="auto"/>
+        <w:jc w:val="both"/>
+        <w:rPr>
+          <w:rFonts w:ascii="Times New Roman" w:hAnsi="Times New Roman" w:cs="Times New Roman"/>
+          <w:color w:val="000000"/>
+          <w:sz w:val="24"/>
+          <w:szCs w:val="24"/>
+        </w:rPr>
+      </w:pPr>
+    </w:p>
+    <w:p>
+      <w:pPr>
+        <w:pStyle w:val="PargrafodaLista"/>
+        <w:numPr>
+          <w:ilvl w:val="0"/>
+          <w:numId w:val="7"/>
+        </w:numPr>
+        <w:tabs>
+          <w:tab w:val="left" w:pos="1134"/>
+        </w:tabs>
+        <w:autoSpaceDE w:val="0"/>
+        <w:autoSpaceDN w:val="0"/>
+        <w:adjustRightInd w:val="0"/>
+        <w:spacing w:after="0" w:line="240" w:lineRule="auto"/>
+        <w:ind w:left="0" w:firstLine="360"/>
+        <w:jc w:val="both"/>
+        <w:rPr>
+          <w:rFonts w:ascii="Times New Roman" w:hAnsi="Times New Roman" w:cs="Times New Roman"/>
+          <w:color w:val="000000"/>
+          <w:sz w:val="24"/>
+          <w:szCs w:val="24"/>
+        </w:rPr>
+      </w:pPr>
+      <w:r>
+        <w:rPr>
+          <w:rFonts w:ascii="Times New Roman" w:hAnsi="Times New Roman" w:cs="Times New Roman"/>
+          <w:color w:val="000000"/>
+          <w:sz w:val="24"/>
+          <w:szCs w:val="24"/>
+        </w:rPr>
+        <w:t>Nome</w:t>
+      </w:r>
+      <w:r>
+        <w:rPr>
+          <w:rFonts w:ascii="Times New Roman" w:hAnsi="Times New Roman" w:cs="Times New Roman"/>
+          <w:color w:val="000000"/>
+          <w:sz w:val="24"/>
+          <w:szCs w:val="24"/>
+        </w:rPr>
+        <w:t>: atributo criado para registrar o nome do dependente do funcionário;</w:t>
+      </w:r>
+    </w:p>
+    <w:p>
+      <w:pPr>
+        <w:pStyle w:val="PargrafodaLista"/>
+        <w:numPr>
+          <w:ilvl w:val="0"/>
+          <w:numId w:val="7"/>
+        </w:numPr>
+        <w:tabs>
+          <w:tab w:val="left" w:pos="1134"/>
+        </w:tabs>
+        <w:autoSpaceDE w:val="0"/>
+        <w:autoSpaceDN w:val="0"/>
+        <w:adjustRightInd w:val="0"/>
+        <w:spacing w:after="0" w:line="240" w:lineRule="auto"/>
+        <w:ind w:left="0" w:firstLine="360"/>
+        <w:jc w:val="both"/>
+        <w:rPr>
+          <w:rFonts w:ascii="Times New Roman" w:hAnsi="Times New Roman" w:cs="Times New Roman"/>
+          <w:color w:val="000000"/>
+          <w:sz w:val="24"/>
+          <w:szCs w:val="24"/>
+        </w:rPr>
+      </w:pPr>
+      <w:r>
+        <w:rPr>
+          <w:rFonts w:ascii="Times New Roman" w:hAnsi="Times New Roman" w:cs="Times New Roman"/>
+          <w:color w:val="000000"/>
+          <w:sz w:val="24"/>
+          <w:szCs w:val="24"/>
+        </w:rPr>
+        <w:t>Parentesco</w:t>
+      </w:r>
+      <w:r>
+        <w:rPr>
+          <w:rFonts w:ascii="Times New Roman" w:hAnsi="Times New Roman" w:cs="Times New Roman"/>
+          <w:color w:val="000000"/>
+          <w:sz w:val="24"/>
+          <w:szCs w:val="24"/>
+        </w:rPr>
+        <w:t>: criado para registra o tipo de parentesco que o dependente tem com o funcionário;</w:t>
+      </w:r>
+    </w:p>
+    <w:p>
+      <w:pPr>
+        <w:pStyle w:val="PargrafodaLista"/>
+        <w:numPr>
+          <w:ilvl w:val="0"/>
+          <w:numId w:val="7"/>
+        </w:numPr>
+        <w:tabs>
+          <w:tab w:val="left" w:pos="1134"/>
+        </w:tabs>
+        <w:autoSpaceDE w:val="0"/>
+        <w:autoSpaceDN w:val="0"/>
+        <w:adjustRightInd w:val="0"/>
+        <w:spacing w:after="0" w:line="240" w:lineRule="auto"/>
+        <w:ind w:left="0" w:firstLine="360"/>
+        <w:jc w:val="both"/>
+        <w:rPr>
+          <w:rFonts w:ascii="Times New Roman" w:hAnsi="Times New Roman" w:cs="Times New Roman"/>
+          <w:color w:val="000000"/>
+          <w:sz w:val="24"/>
+          <w:szCs w:val="24"/>
+        </w:rPr>
+      </w:pPr>
+      <w:r>
+        <w:rPr>
+          <w:rFonts w:ascii="Times New Roman" w:hAnsi="Times New Roman" w:cs="Times New Roman"/>
+          <w:color w:val="000000"/>
+          <w:sz w:val="24"/>
+          <w:szCs w:val="24"/>
+        </w:rPr>
+        <w:t>DataNascimento</w:t>
+      </w:r>
+      <w:r>
+        <w:rPr>
+          <w:rFonts w:ascii="Times New Roman" w:hAnsi="Times New Roman" w:cs="Times New Roman"/>
+          <w:color w:val="000000"/>
+          <w:sz w:val="24"/>
+          <w:szCs w:val="24"/>
+        </w:rPr>
+        <w:t>: criado para registrar a data de nascimento do dependente.</w:t>
+      </w:r>
+    </w:p>
+    <w:p>
+      <w:pPr>
+        <w:tabs>
+          <w:tab w:val="left" w:pos="1134"/>
+        </w:tabs>
+        <w:autoSpaceDE w:val="0"/>
+        <w:autoSpaceDN w:val="0"/>
+        <w:adjustRightInd w:val="0"/>
+        <w:spacing w:after="0" w:line="240" w:lineRule="auto"/>
+        <w:jc w:val="both"/>
+        <w:rPr>
+          <w:rFonts w:ascii="Times New Roman" w:hAnsi="Times New Roman" w:cs="Times New Roman"/>
+          <w:color w:val="000000"/>
+          <w:sz w:val="24"/>
+          <w:szCs w:val="24"/>
+        </w:rPr>
+      </w:pPr>
+    </w:p>
+    <w:p>
+      <w:pPr>
+        <w:tabs>
+          <w:tab w:val="left" w:pos="1134"/>
+        </w:tabs>
+        <w:autoSpaceDE w:val="0"/>
+        <w:autoSpaceDN w:val="0"/>
+        <w:adjustRightInd w:val="0"/>
+        <w:spacing w:after="0" w:line="240" w:lineRule="auto"/>
+        <w:jc w:val="both"/>
+        <w:rPr>
+          <w:rFonts w:ascii="Times New Roman" w:hAnsi="Times New Roman" w:cs="Times New Roman"/>
+          <w:color w:val="000000"/>
+          <w:sz w:val="24"/>
+          <w:szCs w:val="24"/>
+        </w:rPr>
+      </w:pPr>
+      <w:r>
+        <w:rPr>
+          <w:rFonts w:ascii="Times New Roman" w:hAnsi="Times New Roman" w:cs="Times New Roman"/>
+          <w:color w:val="000000"/>
+          <w:sz w:val="24"/>
+          <w:szCs w:val="24"/>
+        </w:rPr>
+        <w:t>Entidade Gerente</w:t>
+      </w:r>
+    </w:p>
+    <w:p>
+      <w:pPr>
+        <w:tabs>
+          <w:tab w:val="left" w:pos="1134"/>
+        </w:tabs>
+        <w:autoSpaceDE w:val="0"/>
+        <w:autoSpaceDN w:val="0"/>
+        <w:adjustRightInd w:val="0"/>
+        <w:spacing w:after="0" w:line="240" w:lineRule="auto"/>
+        <w:jc w:val="both"/>
+        <w:rPr>
+          <w:rFonts w:ascii="Times New Roman" w:hAnsi="Times New Roman" w:cs="Times New Roman"/>
+          <w:color w:val="000000"/>
+          <w:sz w:val="24"/>
+          <w:szCs w:val="24"/>
+        </w:rPr>
+      </w:pPr>
+    </w:p>
+    <w:p>
+      <w:pPr>
+        <w:tabs>
+          <w:tab w:val="left" w:pos="1134"/>
+        </w:tabs>
+        <w:autoSpaceDE w:val="0"/>
+        <w:autoSpaceDN w:val="0"/>
+        <w:adjustRightInd w:val="0"/>
+        <w:spacing w:after="0" w:line="240" w:lineRule="auto"/>
+        <w:jc w:val="both"/>
+        <w:rPr>
+          <w:rFonts w:ascii="Times New Roman" w:hAnsi="Times New Roman" w:cs="Times New Roman"/>
+          <w:color w:val="000000"/>
+          <w:sz w:val="24"/>
+          <w:szCs w:val="24"/>
+        </w:rPr>
+      </w:pPr>
+      <w:r>
+        <w:rPr>
+          <w:rFonts w:ascii="Times New Roman" w:hAnsi="Times New Roman" w:cs="Times New Roman"/>
+          <w:color w:val="000000"/>
+          <w:sz w:val="24"/>
+          <w:szCs w:val="24"/>
+        </w:rPr>
+        <w:tab/>
+        <w:t xml:space="preserve">Especialização da entidade Funcionario, a entidade Gerente foi criada para registrar relações específicas a esta entidade. </w:t>
+      </w:r>
+    </w:p>
+    <w:p>
+      <w:pPr>
+        <w:tabs>
+          <w:tab w:val="left" w:pos="1134"/>
+        </w:tabs>
+        <w:autoSpaceDE w:val="0"/>
+        <w:autoSpaceDN w:val="0"/>
+        <w:adjustRightInd w:val="0"/>
+        <w:spacing w:after="0" w:line="240" w:lineRule="auto"/>
+        <w:jc w:val="both"/>
+        <w:rPr>
+          <w:rFonts w:ascii="Times New Roman" w:hAnsi="Times New Roman" w:cs="Times New Roman"/>
+          <w:color w:val="000000"/>
+          <w:sz w:val="24"/>
+          <w:szCs w:val="24"/>
+        </w:rPr>
+      </w:pPr>
+    </w:p>
+    <w:p>
+      <w:pPr>
+        <w:tabs>
+          <w:tab w:val="left" w:pos="1134"/>
+        </w:tabs>
+        <w:autoSpaceDE w:val="0"/>
+        <w:autoSpaceDN w:val="0"/>
+        <w:adjustRightInd w:val="0"/>
+        <w:spacing w:after="0" w:line="240" w:lineRule="auto"/>
+        <w:jc w:val="both"/>
+        <w:rPr>
+          <w:rFonts w:ascii="Times New Roman" w:hAnsi="Times New Roman" w:cs="Times New Roman"/>
+          <w:color w:val="000000"/>
+          <w:sz w:val="24"/>
+          <w:szCs w:val="24"/>
+        </w:rPr>
+      </w:pPr>
+      <w:r>
+        <w:rPr>
+          <w:rFonts w:ascii="Times New Roman" w:hAnsi="Times New Roman" w:cs="Times New Roman"/>
+          <w:color w:val="000000"/>
+          <w:sz w:val="24"/>
+          <w:szCs w:val="24"/>
+        </w:rPr>
+        <w:t>Entidade Farmaceutico</w:t>
+      </w:r>
+    </w:p>
+    <w:p>
+      <w:pPr>
+        <w:tabs>
+          <w:tab w:val="left" w:pos="1134"/>
+        </w:tabs>
+        <w:autoSpaceDE w:val="0"/>
+        <w:autoSpaceDN w:val="0"/>
+        <w:adjustRightInd w:val="0"/>
+        <w:spacing w:after="0" w:line="240" w:lineRule="auto"/>
+        <w:jc w:val="both"/>
+        <w:rPr>
+          <w:rFonts w:ascii="Times New Roman" w:hAnsi="Times New Roman" w:cs="Times New Roman"/>
+          <w:color w:val="000000"/>
+          <w:sz w:val="24"/>
+          <w:szCs w:val="24"/>
+        </w:rPr>
+      </w:pPr>
+    </w:p>
+    <w:p>
+      <w:pPr>
+        <w:tabs>
+          <w:tab w:val="left" w:pos="1134"/>
+        </w:tabs>
+        <w:autoSpaceDE w:val="0"/>
+        <w:autoSpaceDN w:val="0"/>
+        <w:adjustRightInd w:val="0"/>
+        <w:spacing w:after="0" w:line="240" w:lineRule="auto"/>
+        <w:jc w:val="both"/>
+        <w:rPr>
+          <w:rFonts w:ascii="Times New Roman" w:hAnsi="Times New Roman" w:cs="Times New Roman"/>
+          <w:color w:val="000000"/>
+          <w:sz w:val="24"/>
+          <w:szCs w:val="24"/>
+        </w:rPr>
+      </w:pPr>
+      <w:r>
+        <w:rPr>
+          <w:rFonts w:ascii="Times New Roman" w:hAnsi="Times New Roman" w:cs="Times New Roman"/>
+          <w:color w:val="000000"/>
+          <w:sz w:val="24"/>
+          <w:szCs w:val="24"/>
+        </w:rPr>
+        <w:tab/>
+      </w:r>
+      <w:bookmarkStart w:id="0" w:name="_GoBack"/>
+      <w:bookmarkEnd w:id="0"/>
+    </w:p>
+    <w:p>
+      <w:pPr>
+        <w:tabs>
+          <w:tab w:val="left" w:pos="2438"/>
+        </w:tabs>
+      </w:pPr>
+    </w:p>
+    <w:p>
+      <w:pPr>
+        <w:tabs>
+          <w:tab w:val="left" w:pos="1134"/>
+        </w:tabs>
+        <w:autoSpaceDE w:val="0"/>
+        <w:autoSpaceDN w:val="0"/>
+        <w:adjustRightInd w:val="0"/>
+        <w:spacing w:after="0" w:line="240" w:lineRule="auto"/>
+        <w:jc w:val="both"/>
+        <w:rPr>
+          <w:rFonts w:ascii="Times New Roman" w:hAnsi="Times New Roman" w:cs="Times New Roman"/>
+          <w:color w:val="000000"/>
+          <w:sz w:val="24"/>
+          <w:szCs w:val="24"/>
+        </w:rPr>
+      </w:pPr>
+      <w:r>
+        <w:rPr>
+          <w:rFonts w:ascii="Times New Roman" w:hAnsi="Times New Roman" w:cs="Times New Roman"/>
+          <w:color w:val="000000"/>
+          <w:sz w:val="24"/>
+          <w:szCs w:val="24"/>
+        </w:rPr>
+        <w:t>Atributos da entidade Farmaceutico:</w:t>
+      </w:r>
+    </w:p>
+    <w:p>
+      <w:pPr>
+        <w:pStyle w:val="PargrafodaLista"/>
+        <w:numPr>
+          <w:ilvl w:val="0"/>
+          <w:numId w:val="7"/>
+        </w:numPr>
+        <w:tabs>
+          <w:tab w:val="left" w:pos="1134"/>
+        </w:tabs>
+        <w:autoSpaceDE w:val="0"/>
+        <w:autoSpaceDN w:val="0"/>
+        <w:adjustRightInd w:val="0"/>
+        <w:spacing w:after="0" w:line="240" w:lineRule="auto"/>
+        <w:ind w:left="0" w:firstLine="360"/>
+        <w:jc w:val="both"/>
+        <w:rPr>
+          <w:rFonts w:ascii="Times New Roman" w:hAnsi="Times New Roman" w:cs="Times New Roman"/>
+          <w:color w:val="000000"/>
+          <w:sz w:val="24"/>
+          <w:szCs w:val="24"/>
+        </w:rPr>
+      </w:pPr>
+      <w:r>
+        <w:rPr>
+          <w:rFonts w:ascii="Times New Roman" w:hAnsi="Times New Roman" w:cs="Times New Roman"/>
+          <w:color w:val="000000"/>
+          <w:sz w:val="24"/>
+          <w:szCs w:val="24"/>
+        </w:rPr>
+        <w:t>CRF</w:t>
+      </w:r>
+    </w:p>
+    <w:p>
+      <w:pPr>
+        <w:tabs>
+          <w:tab w:val="left" w:pos="1134"/>
+        </w:tabs>
+        <w:autoSpaceDE w:val="0"/>
+        <w:autoSpaceDN w:val="0"/>
+        <w:adjustRightInd w:val="0"/>
+        <w:spacing w:after="0" w:line="240" w:lineRule="auto"/>
+        <w:jc w:val="both"/>
+        <w:rPr>
+          <w:rFonts w:ascii="Times New Roman" w:hAnsi="Times New Roman" w:cs="Times New Roman"/>
+          <w:color w:val="000000"/>
+          <w:sz w:val="24"/>
+          <w:szCs w:val="24"/>
+        </w:rPr>
+      </w:pPr>
+    </w:p>
+    <w:p>
+      <w:pPr>
+        <w:tabs>
+          <w:tab w:val="left" w:pos="1134"/>
+        </w:tabs>
+        <w:autoSpaceDE w:val="0"/>
+        <w:autoSpaceDN w:val="0"/>
+        <w:adjustRightInd w:val="0"/>
+        <w:spacing w:after="0" w:line="240" w:lineRule="auto"/>
+        <w:jc w:val="both"/>
+        <w:rPr>
+          <w:rFonts w:ascii="Times New Roman" w:hAnsi="Times New Roman" w:cs="Times New Roman"/>
+          <w:color w:val="000000"/>
+          <w:sz w:val="24"/>
+          <w:szCs w:val="24"/>
+        </w:rPr>
+      </w:pPr>
+      <w:r>
+        <w:rPr>
+          <w:rFonts w:ascii="Times New Roman" w:hAnsi="Times New Roman" w:cs="Times New Roman"/>
+          <w:color w:val="000000"/>
+          <w:sz w:val="24"/>
+          <w:szCs w:val="24"/>
+        </w:rPr>
+        <w:t>Entidade Balconista</w:t>
+      </w:r>
+    </w:p>
+    <w:p>
+      <w:pPr>
+        <w:tabs>
+          <w:tab w:val="left" w:pos="1134"/>
+        </w:tabs>
+        <w:autoSpaceDE w:val="0"/>
+        <w:autoSpaceDN w:val="0"/>
+        <w:adjustRightInd w:val="0"/>
+        <w:spacing w:after="0" w:line="240" w:lineRule="auto"/>
+        <w:jc w:val="both"/>
+        <w:rPr>
+          <w:rFonts w:ascii="Times New Roman" w:hAnsi="Times New Roman" w:cs="Times New Roman"/>
+          <w:color w:val="000000"/>
+          <w:sz w:val="24"/>
+          <w:szCs w:val="24"/>
+        </w:rPr>
+      </w:pPr>
+    </w:p>
+    <w:p>
+      <w:pPr>
+        <w:tabs>
+          <w:tab w:val="left" w:pos="1134"/>
+        </w:tabs>
+        <w:autoSpaceDE w:val="0"/>
+        <w:autoSpaceDN w:val="0"/>
+        <w:adjustRightInd w:val="0"/>
+        <w:spacing w:after="0" w:line="240" w:lineRule="auto"/>
+        <w:jc w:val="both"/>
+        <w:rPr>
+          <w:rFonts w:ascii="Times New Roman" w:hAnsi="Times New Roman" w:cs="Times New Roman"/>
+          <w:color w:val="000000"/>
+          <w:sz w:val="24"/>
+          <w:szCs w:val="24"/>
+        </w:rPr>
+      </w:pPr>
+      <w:r>
+        <w:rPr>
+          <w:rFonts w:ascii="Times New Roman" w:hAnsi="Times New Roman" w:cs="Times New Roman"/>
+          <w:color w:val="000000"/>
+          <w:sz w:val="24"/>
+          <w:szCs w:val="24"/>
+        </w:rPr>
+        <w:t>Atributos da entidade Balconista</w:t>
+      </w:r>
+      <w:r>
+        <w:rPr>
+          <w:rFonts w:ascii="Times New Roman" w:hAnsi="Times New Roman" w:cs="Times New Roman"/>
+          <w:color w:val="000000"/>
+          <w:sz w:val="24"/>
+          <w:szCs w:val="24"/>
+        </w:rPr>
+        <w:t>:</w:t>
+      </w:r>
+    </w:p>
+    <w:p>
+      <w:pPr>
+        <w:pStyle w:val="PargrafodaLista"/>
+        <w:numPr>
+          <w:ilvl w:val="0"/>
+          <w:numId w:val="7"/>
+        </w:numPr>
+        <w:tabs>
+          <w:tab w:val="left" w:pos="1134"/>
+        </w:tabs>
+        <w:autoSpaceDE w:val="0"/>
+        <w:autoSpaceDN w:val="0"/>
+        <w:adjustRightInd w:val="0"/>
+        <w:spacing w:after="0" w:line="240" w:lineRule="auto"/>
+        <w:ind w:left="0" w:firstLine="360"/>
+        <w:jc w:val="both"/>
+        <w:rPr>
+          <w:rFonts w:ascii="Times New Roman" w:hAnsi="Times New Roman" w:cs="Times New Roman"/>
+          <w:color w:val="000000"/>
+          <w:sz w:val="24"/>
+          <w:szCs w:val="24"/>
+        </w:rPr>
+      </w:pPr>
+      <w:r>
+        <w:rPr>
+          <w:rFonts w:ascii="Times New Roman" w:hAnsi="Times New Roman" w:cs="Times New Roman"/>
+          <w:color w:val="000000"/>
+          <w:sz w:val="24"/>
+          <w:szCs w:val="24"/>
+        </w:rPr>
+        <w:t>Adcional</w:t>
+      </w:r>
+    </w:p>
+    <w:p>
+      <w:pPr>
+        <w:pStyle w:val="PargrafodaLista"/>
+        <w:numPr>
+          <w:ilvl w:val="0"/>
+          <w:numId w:val="7"/>
+        </w:numPr>
+        <w:tabs>
+          <w:tab w:val="left" w:pos="1134"/>
+        </w:tabs>
+        <w:autoSpaceDE w:val="0"/>
+        <w:autoSpaceDN w:val="0"/>
+        <w:adjustRightInd w:val="0"/>
+        <w:spacing w:after="0" w:line="240" w:lineRule="auto"/>
+        <w:ind w:left="0" w:firstLine="360"/>
+        <w:jc w:val="both"/>
+        <w:rPr>
+          <w:rFonts w:ascii="Times New Roman" w:hAnsi="Times New Roman" w:cs="Times New Roman"/>
+          <w:color w:val="000000"/>
+          <w:sz w:val="24"/>
+          <w:szCs w:val="24"/>
+        </w:rPr>
+      </w:pPr>
+      <w:r>
+        <w:rPr>
+          <w:rFonts w:ascii="Times New Roman" w:hAnsi="Times New Roman" w:cs="Times New Roman"/>
+          <w:color w:val="000000"/>
+          <w:sz w:val="24"/>
+          <w:szCs w:val="24"/>
+        </w:rPr>
+        <w:t>Noturno</w:t>
+      </w:r>
+    </w:p>
+    <w:p>
+      <w:pPr>
+        <w:pStyle w:val="PargrafodaLista"/>
+        <w:numPr>
+          <w:ilvl w:val="0"/>
+          <w:numId w:val="7"/>
+        </w:numPr>
+        <w:tabs>
+          <w:tab w:val="left" w:pos="1134"/>
+        </w:tabs>
+        <w:autoSpaceDE w:val="0"/>
+        <w:autoSpaceDN w:val="0"/>
+        <w:adjustRightInd w:val="0"/>
+        <w:spacing w:after="0" w:line="240" w:lineRule="auto"/>
+        <w:ind w:left="0" w:firstLine="360"/>
+        <w:jc w:val="both"/>
+        <w:rPr>
+          <w:rFonts w:ascii="Times New Roman" w:hAnsi="Times New Roman" w:cs="Times New Roman"/>
+          <w:color w:val="000000"/>
+          <w:sz w:val="24"/>
+          <w:szCs w:val="24"/>
+        </w:rPr>
+      </w:pPr>
+      <w:r>
+        <w:rPr>
+          <w:rFonts w:ascii="Times New Roman" w:hAnsi="Times New Roman" w:cs="Times New Roman"/>
+          <w:color w:val="000000"/>
+          <w:sz w:val="24"/>
+          <w:szCs w:val="24"/>
+        </w:rPr>
+        <w:t>HoraExtra</w:t>
+      </w:r>
+    </w:p>
+    <w:p>
+      <w:pPr>
+        <w:pStyle w:val="PargrafodaLista"/>
+        <w:numPr>
+          <w:ilvl w:val="0"/>
+          <w:numId w:val="7"/>
+        </w:numPr>
+        <w:tabs>
+          <w:tab w:val="left" w:pos="1134"/>
+        </w:tabs>
+        <w:autoSpaceDE w:val="0"/>
+        <w:autoSpaceDN w:val="0"/>
+        <w:adjustRightInd w:val="0"/>
+        <w:spacing w:after="0" w:line="240" w:lineRule="auto"/>
+        <w:ind w:left="0" w:firstLine="360"/>
+        <w:jc w:val="both"/>
+        <w:rPr>
+          <w:rFonts w:ascii="Times New Roman" w:hAnsi="Times New Roman" w:cs="Times New Roman"/>
+          <w:color w:val="000000"/>
+          <w:sz w:val="24"/>
+          <w:szCs w:val="24"/>
+        </w:rPr>
+      </w:pPr>
+      <w:r>
+        <w:rPr>
+          <w:rFonts w:ascii="Times New Roman" w:hAnsi="Times New Roman" w:cs="Times New Roman"/>
+          <w:color w:val="000000"/>
+          <w:sz w:val="24"/>
+          <w:szCs w:val="24"/>
+        </w:rPr>
+        <w:t>NumHoras</w:t>
+      </w:r>
+    </w:p>
+    <w:p>
+      <w:pPr>
+        <w:pStyle w:val="PargrafodaLista"/>
+        <w:numPr>
+          <w:ilvl w:val="0"/>
+          <w:numId w:val="7"/>
+        </w:numPr>
+        <w:tabs>
+          <w:tab w:val="left" w:pos="1134"/>
+        </w:tabs>
+        <w:autoSpaceDE w:val="0"/>
+        <w:autoSpaceDN w:val="0"/>
+        <w:adjustRightInd w:val="0"/>
+        <w:spacing w:after="0" w:line="240" w:lineRule="auto"/>
+        <w:ind w:left="0" w:firstLine="360"/>
+        <w:jc w:val="both"/>
+        <w:rPr>
+          <w:rFonts w:ascii="Times New Roman" w:hAnsi="Times New Roman" w:cs="Times New Roman"/>
+          <w:color w:val="000000"/>
+          <w:sz w:val="24"/>
+          <w:szCs w:val="24"/>
+        </w:rPr>
+      </w:pPr>
+      <w:r>
+        <w:rPr>
+          <w:rFonts w:ascii="Times New Roman" w:hAnsi="Times New Roman" w:cs="Times New Roman"/>
+          <w:color w:val="000000"/>
+          <w:sz w:val="24"/>
+          <w:szCs w:val="24"/>
+        </w:rPr>
+        <w:t>ValorHora</w:t>
+      </w:r>
+    </w:p>
+    <w:p>
+      <w:pPr>
+        <w:tabs>
+          <w:tab w:val="left" w:pos="1134"/>
+        </w:tabs>
+        <w:autoSpaceDE w:val="0"/>
+        <w:autoSpaceDN w:val="0"/>
+        <w:adjustRightInd w:val="0"/>
+        <w:spacing w:after="0" w:line="240" w:lineRule="auto"/>
+        <w:jc w:val="both"/>
+        <w:rPr>
+          <w:rFonts w:ascii="Times New Roman" w:hAnsi="Times New Roman" w:cs="Times New Roman"/>
+          <w:color w:val="000000"/>
+          <w:sz w:val="24"/>
+          <w:szCs w:val="24"/>
+        </w:rPr>
+      </w:pPr>
+    </w:p>
+    <w:p>
+      <w:pPr>
+        <w:tabs>
+          <w:tab w:val="left" w:pos="1134"/>
+        </w:tabs>
+        <w:autoSpaceDE w:val="0"/>
+        <w:autoSpaceDN w:val="0"/>
+        <w:adjustRightInd w:val="0"/>
+        <w:spacing w:after="0" w:line="240" w:lineRule="auto"/>
+        <w:jc w:val="both"/>
+        <w:rPr>
+          <w:rFonts w:ascii="Times New Roman" w:hAnsi="Times New Roman" w:cs="Times New Roman"/>
+          <w:color w:val="000000"/>
+          <w:sz w:val="24"/>
+          <w:szCs w:val="24"/>
+        </w:rPr>
+      </w:pPr>
+      <w:r>
+        <w:rPr>
+          <w:rFonts w:ascii="Times New Roman" w:hAnsi="Times New Roman" w:cs="Times New Roman"/>
+          <w:color w:val="000000"/>
+          <w:sz w:val="24"/>
+          <w:szCs w:val="24"/>
+        </w:rPr>
+        <w:t>Entidade Produto</w:t>
+      </w:r>
+    </w:p>
+    <w:p>
+      <w:pPr>
+        <w:tabs>
+          <w:tab w:val="left" w:pos="1134"/>
+        </w:tabs>
+        <w:autoSpaceDE w:val="0"/>
+        <w:autoSpaceDN w:val="0"/>
+        <w:adjustRightInd w:val="0"/>
+        <w:spacing w:after="0" w:line="240" w:lineRule="auto"/>
+        <w:jc w:val="both"/>
+        <w:rPr>
+          <w:rFonts w:ascii="Times New Roman" w:hAnsi="Times New Roman" w:cs="Times New Roman"/>
+          <w:color w:val="000000"/>
+          <w:sz w:val="24"/>
+          <w:szCs w:val="24"/>
+        </w:rPr>
+      </w:pPr>
+    </w:p>
+    <w:p>
+      <w:pPr>
+        <w:tabs>
+          <w:tab w:val="left" w:pos="1134"/>
+        </w:tabs>
+        <w:autoSpaceDE w:val="0"/>
+        <w:autoSpaceDN w:val="0"/>
+        <w:adjustRightInd w:val="0"/>
+        <w:spacing w:after="0" w:line="240" w:lineRule="auto"/>
+        <w:jc w:val="both"/>
+        <w:rPr>
+          <w:rFonts w:ascii="Times New Roman" w:hAnsi="Times New Roman" w:cs="Times New Roman"/>
+          <w:color w:val="000000"/>
+          <w:sz w:val="24"/>
+          <w:szCs w:val="24"/>
+        </w:rPr>
+      </w:pPr>
+      <w:r>
+        <w:rPr>
+          <w:rFonts w:ascii="Times New Roman" w:hAnsi="Times New Roman" w:cs="Times New Roman"/>
+          <w:color w:val="000000"/>
+          <w:sz w:val="24"/>
+          <w:szCs w:val="24"/>
+        </w:rPr>
+        <w:lastRenderedPageBreak/>
+        <w:t>Atributos da entidade Produto</w:t>
+      </w:r>
+      <w:r>
+        <w:rPr>
+          <w:rFonts w:ascii="Times New Roman" w:hAnsi="Times New Roman" w:cs="Times New Roman"/>
+          <w:color w:val="000000"/>
+          <w:sz w:val="24"/>
+          <w:szCs w:val="24"/>
+        </w:rPr>
+        <w:t>:</w:t>
+      </w:r>
+    </w:p>
+    <w:p>
+      <w:pPr>
+        <w:pStyle w:val="PargrafodaLista"/>
+        <w:numPr>
+          <w:ilvl w:val="0"/>
+          <w:numId w:val="7"/>
+        </w:numPr>
+        <w:tabs>
+          <w:tab w:val="left" w:pos="1134"/>
+        </w:tabs>
+        <w:autoSpaceDE w:val="0"/>
+        <w:autoSpaceDN w:val="0"/>
+        <w:adjustRightInd w:val="0"/>
+        <w:spacing w:after="0" w:line="240" w:lineRule="auto"/>
+        <w:ind w:left="0" w:firstLine="360"/>
+        <w:jc w:val="both"/>
+        <w:rPr>
+          <w:rFonts w:ascii="Times New Roman" w:hAnsi="Times New Roman" w:cs="Times New Roman"/>
+          <w:color w:val="000000"/>
+          <w:sz w:val="24"/>
+          <w:szCs w:val="24"/>
+        </w:rPr>
+      </w:pPr>
+      <w:r>
+        <w:rPr>
+          <w:rFonts w:ascii="Times New Roman" w:hAnsi="Times New Roman" w:cs="Times New Roman"/>
+          <w:color w:val="000000"/>
+          <w:sz w:val="24"/>
+          <w:szCs w:val="24"/>
+        </w:rPr>
+        <w:t>CodProduto</w:t>
+      </w:r>
+    </w:p>
+    <w:p>
+      <w:pPr>
+        <w:pStyle w:val="PargrafodaLista"/>
+        <w:numPr>
+          <w:ilvl w:val="0"/>
+          <w:numId w:val="7"/>
+        </w:numPr>
+        <w:tabs>
+          <w:tab w:val="left" w:pos="1134"/>
+        </w:tabs>
+        <w:autoSpaceDE w:val="0"/>
+        <w:autoSpaceDN w:val="0"/>
+        <w:adjustRightInd w:val="0"/>
+        <w:spacing w:after="0" w:line="240" w:lineRule="auto"/>
+        <w:ind w:left="0" w:firstLine="360"/>
+        <w:jc w:val="both"/>
+        <w:rPr>
+          <w:rFonts w:ascii="Times New Roman" w:hAnsi="Times New Roman" w:cs="Times New Roman"/>
+          <w:color w:val="000000"/>
+          <w:sz w:val="24"/>
+          <w:szCs w:val="24"/>
+        </w:rPr>
+      </w:pPr>
+      <w:r>
+        <w:rPr>
+          <w:rFonts w:ascii="Times New Roman" w:hAnsi="Times New Roman" w:cs="Times New Roman"/>
+          <w:color w:val="000000"/>
+          <w:sz w:val="24"/>
+          <w:szCs w:val="24"/>
+        </w:rPr>
+        <w:t>Nome</w:t>
+      </w:r>
+    </w:p>
+    <w:p>
+      <w:pPr>
+        <w:pStyle w:val="PargrafodaLista"/>
+        <w:numPr>
+          <w:ilvl w:val="0"/>
+          <w:numId w:val="7"/>
+        </w:numPr>
+        <w:tabs>
+          <w:tab w:val="left" w:pos="1134"/>
+        </w:tabs>
+        <w:autoSpaceDE w:val="0"/>
+        <w:autoSpaceDN w:val="0"/>
+        <w:adjustRightInd w:val="0"/>
+        <w:spacing w:after="0" w:line="240" w:lineRule="auto"/>
+        <w:ind w:left="0" w:firstLine="360"/>
+        <w:jc w:val="both"/>
+        <w:rPr>
+          <w:rFonts w:ascii="Times New Roman" w:hAnsi="Times New Roman" w:cs="Times New Roman"/>
+          <w:color w:val="000000"/>
+          <w:sz w:val="24"/>
+          <w:szCs w:val="24"/>
+        </w:rPr>
+      </w:pPr>
+      <w:r>
+        <w:rPr>
+          <w:rFonts w:ascii="Times New Roman" w:hAnsi="Times New Roman" w:cs="Times New Roman"/>
+          <w:color w:val="000000"/>
+          <w:sz w:val="24"/>
+          <w:szCs w:val="24"/>
+        </w:rPr>
+        <w:t>Validade</w:t>
+      </w:r>
+    </w:p>
+    <w:p>
+      <w:pPr>
+        <w:pStyle w:val="PargrafodaLista"/>
+        <w:numPr>
+          <w:ilvl w:val="0"/>
+          <w:numId w:val="7"/>
+        </w:numPr>
+        <w:tabs>
+          <w:tab w:val="left" w:pos="1134"/>
+        </w:tabs>
+        <w:autoSpaceDE w:val="0"/>
+        <w:autoSpaceDN w:val="0"/>
+        <w:adjustRightInd w:val="0"/>
+        <w:spacing w:after="0" w:line="240" w:lineRule="auto"/>
+        <w:ind w:left="0" w:firstLine="360"/>
+        <w:jc w:val="both"/>
+        <w:rPr>
+          <w:rFonts w:ascii="Times New Roman" w:hAnsi="Times New Roman" w:cs="Times New Roman"/>
+          <w:color w:val="000000"/>
+          <w:sz w:val="24"/>
+          <w:szCs w:val="24"/>
+        </w:rPr>
+      </w:pPr>
+      <w:r>
+        <w:rPr>
+          <w:rFonts w:ascii="Times New Roman" w:hAnsi="Times New Roman" w:cs="Times New Roman"/>
+          <w:color w:val="000000"/>
+          <w:sz w:val="24"/>
+          <w:szCs w:val="24"/>
+        </w:rPr>
+        <w:t>Estoque</w:t>
+      </w:r>
+    </w:p>
+    <w:p>
+      <w:pPr>
+        <w:pStyle w:val="PargrafodaLista"/>
+        <w:numPr>
+          <w:ilvl w:val="0"/>
+          <w:numId w:val="7"/>
+        </w:numPr>
+        <w:tabs>
+          <w:tab w:val="left" w:pos="1134"/>
+        </w:tabs>
+        <w:autoSpaceDE w:val="0"/>
+        <w:autoSpaceDN w:val="0"/>
+        <w:adjustRightInd w:val="0"/>
+        <w:spacing w:after="0" w:line="240" w:lineRule="auto"/>
+        <w:ind w:left="0" w:firstLine="360"/>
+        <w:jc w:val="both"/>
+        <w:rPr>
+          <w:rFonts w:ascii="Times New Roman" w:hAnsi="Times New Roman" w:cs="Times New Roman"/>
+          <w:color w:val="000000"/>
+          <w:sz w:val="24"/>
+          <w:szCs w:val="24"/>
+        </w:rPr>
+      </w:pPr>
+      <w:r>
+        <w:rPr>
+          <w:rFonts w:ascii="Times New Roman" w:hAnsi="Times New Roman" w:cs="Times New Roman"/>
+          <w:color w:val="000000"/>
+          <w:sz w:val="24"/>
+          <w:szCs w:val="24"/>
+        </w:rPr>
+        <w:t>Fabricante</w:t>
+      </w:r>
+    </w:p>
+    <w:p>
+      <w:pPr>
+        <w:pStyle w:val="PargrafodaLista"/>
+        <w:numPr>
+          <w:ilvl w:val="0"/>
+          <w:numId w:val="7"/>
+        </w:numPr>
+        <w:tabs>
+          <w:tab w:val="left" w:pos="1134"/>
+        </w:tabs>
+        <w:autoSpaceDE w:val="0"/>
+        <w:autoSpaceDN w:val="0"/>
+        <w:adjustRightInd w:val="0"/>
+        <w:spacing w:after="0" w:line="240" w:lineRule="auto"/>
+        <w:ind w:left="0" w:firstLine="360"/>
+        <w:jc w:val="both"/>
+        <w:rPr>
+          <w:rFonts w:ascii="Times New Roman" w:hAnsi="Times New Roman" w:cs="Times New Roman"/>
+          <w:color w:val="000000"/>
+          <w:sz w:val="24"/>
+          <w:szCs w:val="24"/>
+        </w:rPr>
+      </w:pPr>
+      <w:r>
+        <w:rPr>
+          <w:rFonts w:ascii="Times New Roman" w:hAnsi="Times New Roman" w:cs="Times New Roman"/>
+          <w:color w:val="000000"/>
+          <w:sz w:val="24"/>
+          <w:szCs w:val="24"/>
+        </w:rPr>
+        <w:t>ValorProduto</w:t>
+      </w:r>
+    </w:p>
+    <w:p>
+      <w:pPr>
+        <w:tabs>
+          <w:tab w:val="left" w:pos="1134"/>
+        </w:tabs>
+        <w:autoSpaceDE w:val="0"/>
+        <w:autoSpaceDN w:val="0"/>
+        <w:adjustRightInd w:val="0"/>
+        <w:spacing w:after="0" w:line="240" w:lineRule="auto"/>
+        <w:jc w:val="both"/>
+        <w:rPr>
+          <w:rFonts w:ascii="Times New Roman" w:hAnsi="Times New Roman" w:cs="Times New Roman"/>
+          <w:color w:val="000000"/>
+          <w:sz w:val="24"/>
+          <w:szCs w:val="24"/>
+        </w:rPr>
+      </w:pPr>
+    </w:p>
+    <w:p>
+      <w:pPr>
+        <w:tabs>
+          <w:tab w:val="left" w:pos="1134"/>
+        </w:tabs>
+        <w:autoSpaceDE w:val="0"/>
+        <w:autoSpaceDN w:val="0"/>
+        <w:adjustRightInd w:val="0"/>
+        <w:spacing w:after="0" w:line="240" w:lineRule="auto"/>
+        <w:jc w:val="both"/>
+        <w:rPr>
+          <w:rFonts w:ascii="Times New Roman" w:hAnsi="Times New Roman" w:cs="Times New Roman"/>
+          <w:color w:val="000000"/>
+          <w:sz w:val="24"/>
+          <w:szCs w:val="24"/>
+        </w:rPr>
+      </w:pPr>
+      <w:r>
+        <w:rPr>
+          <w:rFonts w:ascii="Times New Roman" w:hAnsi="Times New Roman" w:cs="Times New Roman"/>
+          <w:color w:val="000000"/>
+          <w:sz w:val="24"/>
+          <w:szCs w:val="24"/>
+        </w:rPr>
+        <w:t>Entidade Medicamento</w:t>
+      </w:r>
+    </w:p>
+    <w:p>
+      <w:pPr>
+        <w:tabs>
+          <w:tab w:val="left" w:pos="1134"/>
+        </w:tabs>
+        <w:autoSpaceDE w:val="0"/>
+        <w:autoSpaceDN w:val="0"/>
+        <w:adjustRightInd w:val="0"/>
+        <w:spacing w:after="0" w:line="240" w:lineRule="auto"/>
+        <w:jc w:val="both"/>
+        <w:rPr>
+          <w:rFonts w:ascii="Times New Roman" w:hAnsi="Times New Roman" w:cs="Times New Roman"/>
+          <w:color w:val="000000"/>
+          <w:sz w:val="24"/>
+          <w:szCs w:val="24"/>
+        </w:rPr>
+      </w:pPr>
+    </w:p>
+    <w:p>
+      <w:pPr>
+        <w:tabs>
+          <w:tab w:val="left" w:pos="1134"/>
+        </w:tabs>
+        <w:autoSpaceDE w:val="0"/>
+        <w:autoSpaceDN w:val="0"/>
+        <w:adjustRightInd w:val="0"/>
+        <w:spacing w:after="0" w:line="240" w:lineRule="auto"/>
+        <w:jc w:val="both"/>
+        <w:rPr>
+          <w:rFonts w:ascii="Times New Roman" w:hAnsi="Times New Roman" w:cs="Times New Roman"/>
+          <w:color w:val="000000"/>
+          <w:sz w:val="24"/>
+          <w:szCs w:val="24"/>
+        </w:rPr>
+      </w:pPr>
+      <w:r>
+        <w:rPr>
+          <w:rFonts w:ascii="Times New Roman" w:hAnsi="Times New Roman" w:cs="Times New Roman"/>
+          <w:color w:val="000000"/>
+          <w:sz w:val="24"/>
+          <w:szCs w:val="24"/>
+        </w:rPr>
+        <w:t>Atributos da entidade Medicamento</w:t>
+      </w:r>
+    </w:p>
+    <w:p>
+      <w:pPr>
+        <w:pStyle w:val="PargrafodaLista"/>
+        <w:numPr>
+          <w:ilvl w:val="0"/>
+          <w:numId w:val="7"/>
+        </w:numPr>
+        <w:tabs>
+          <w:tab w:val="left" w:pos="1134"/>
+        </w:tabs>
+        <w:autoSpaceDE w:val="0"/>
+        <w:autoSpaceDN w:val="0"/>
+        <w:adjustRightInd w:val="0"/>
+        <w:spacing w:after="0" w:line="240" w:lineRule="auto"/>
+        <w:ind w:left="0" w:firstLine="360"/>
+        <w:jc w:val="both"/>
+        <w:rPr>
+          <w:rFonts w:ascii="Times New Roman" w:hAnsi="Times New Roman" w:cs="Times New Roman"/>
+          <w:color w:val="000000"/>
+          <w:sz w:val="24"/>
+          <w:szCs w:val="24"/>
+        </w:rPr>
+      </w:pPr>
+      <w:r>
+        <w:rPr>
+          <w:rFonts w:ascii="Times New Roman" w:hAnsi="Times New Roman" w:cs="Times New Roman"/>
+          <w:color w:val="000000"/>
+          <w:sz w:val="24"/>
+          <w:szCs w:val="24"/>
+        </w:rPr>
+        <w:t>PrincipioAtivo</w:t>
+      </w:r>
+    </w:p>
+    <w:p>
+      <w:pPr>
+        <w:tabs>
+          <w:tab w:val="left" w:pos="1134"/>
+        </w:tabs>
+        <w:autoSpaceDE w:val="0"/>
+        <w:autoSpaceDN w:val="0"/>
+        <w:adjustRightInd w:val="0"/>
+        <w:spacing w:after="0" w:line="240" w:lineRule="auto"/>
+        <w:jc w:val="both"/>
+        <w:rPr>
+          <w:rFonts w:ascii="Times New Roman" w:hAnsi="Times New Roman" w:cs="Times New Roman"/>
+          <w:color w:val="000000"/>
+          <w:sz w:val="24"/>
+          <w:szCs w:val="24"/>
+        </w:rPr>
+      </w:pPr>
+    </w:p>
+    <w:p>
+      <w:pPr>
+        <w:tabs>
+          <w:tab w:val="left" w:pos="1134"/>
+        </w:tabs>
+        <w:autoSpaceDE w:val="0"/>
+        <w:autoSpaceDN w:val="0"/>
+        <w:adjustRightInd w:val="0"/>
+        <w:spacing w:after="0" w:line="240" w:lineRule="auto"/>
+        <w:jc w:val="both"/>
+        <w:rPr>
+          <w:rFonts w:ascii="Times New Roman" w:hAnsi="Times New Roman" w:cs="Times New Roman"/>
+          <w:color w:val="000000"/>
+          <w:sz w:val="24"/>
+          <w:szCs w:val="24"/>
+        </w:rPr>
+      </w:pPr>
+      <w:r>
+        <w:rPr>
+          <w:rFonts w:ascii="Times New Roman" w:hAnsi="Times New Roman" w:cs="Times New Roman"/>
+          <w:color w:val="000000"/>
+          <w:sz w:val="24"/>
+          <w:szCs w:val="24"/>
+        </w:rPr>
+        <w:t>Entidade PerfuCosmetic</w:t>
+      </w:r>
+    </w:p>
+    <w:p>
+      <w:pPr>
+        <w:tabs>
+          <w:tab w:val="left" w:pos="1134"/>
+        </w:tabs>
+        <w:autoSpaceDE w:val="0"/>
+        <w:autoSpaceDN w:val="0"/>
+        <w:adjustRightInd w:val="0"/>
+        <w:spacing w:after="0" w:line="240" w:lineRule="auto"/>
+        <w:jc w:val="both"/>
+        <w:rPr>
+          <w:rFonts w:ascii="Times New Roman" w:hAnsi="Times New Roman" w:cs="Times New Roman"/>
+          <w:color w:val="000000"/>
+          <w:sz w:val="24"/>
+          <w:szCs w:val="24"/>
+        </w:rPr>
+      </w:pPr>
+    </w:p>
+    <w:p>
+      <w:pPr>
+        <w:tabs>
+          <w:tab w:val="left" w:pos="1134"/>
+        </w:tabs>
+        <w:autoSpaceDE w:val="0"/>
+        <w:autoSpaceDN w:val="0"/>
+        <w:adjustRightInd w:val="0"/>
+        <w:spacing w:after="0" w:line="240" w:lineRule="auto"/>
+        <w:jc w:val="both"/>
+        <w:rPr>
+          <w:rFonts w:ascii="Times New Roman" w:hAnsi="Times New Roman" w:cs="Times New Roman"/>
+          <w:color w:val="000000"/>
+          <w:sz w:val="24"/>
+          <w:szCs w:val="24"/>
+        </w:rPr>
+      </w:pPr>
+      <w:r>
+        <w:rPr>
+          <w:rFonts w:ascii="Times New Roman" w:hAnsi="Times New Roman" w:cs="Times New Roman"/>
+          <w:color w:val="000000"/>
+          <w:sz w:val="24"/>
+          <w:szCs w:val="24"/>
+        </w:rPr>
+        <w:t>Atributos da entidade PerfuCosmetic</w:t>
+      </w:r>
+    </w:p>
+    <w:p>
+      <w:pPr>
+        <w:pStyle w:val="PargrafodaLista"/>
+        <w:numPr>
+          <w:ilvl w:val="0"/>
+          <w:numId w:val="7"/>
+        </w:numPr>
+        <w:tabs>
+          <w:tab w:val="left" w:pos="1134"/>
+        </w:tabs>
+        <w:autoSpaceDE w:val="0"/>
+        <w:autoSpaceDN w:val="0"/>
+        <w:adjustRightInd w:val="0"/>
+        <w:spacing w:after="0" w:line="240" w:lineRule="auto"/>
+        <w:ind w:left="0" w:firstLine="360"/>
+        <w:jc w:val="both"/>
+        <w:rPr>
+          <w:rFonts w:ascii="Times New Roman" w:hAnsi="Times New Roman" w:cs="Times New Roman"/>
+          <w:color w:val="000000"/>
+          <w:sz w:val="24"/>
+          <w:szCs w:val="24"/>
+        </w:rPr>
+      </w:pPr>
+      <w:r>
+        <w:rPr>
+          <w:rFonts w:ascii="Times New Roman" w:hAnsi="Times New Roman" w:cs="Times New Roman"/>
+          <w:color w:val="000000"/>
+          <w:sz w:val="24"/>
+          <w:szCs w:val="24"/>
+        </w:rPr>
+        <w:t>Fragrancia</w:t>
+      </w:r>
+    </w:p>
+    <w:p>
+      <w:pPr>
+        <w:pStyle w:val="PargrafodaLista"/>
+        <w:numPr>
+          <w:ilvl w:val="0"/>
+          <w:numId w:val="7"/>
+        </w:numPr>
+        <w:tabs>
+          <w:tab w:val="left" w:pos="1134"/>
+        </w:tabs>
+        <w:autoSpaceDE w:val="0"/>
+        <w:autoSpaceDN w:val="0"/>
+        <w:adjustRightInd w:val="0"/>
+        <w:spacing w:after="0" w:line="240" w:lineRule="auto"/>
+        <w:ind w:left="0" w:firstLine="360"/>
+        <w:jc w:val="both"/>
+        <w:rPr>
+          <w:rFonts w:ascii="Times New Roman" w:hAnsi="Times New Roman" w:cs="Times New Roman"/>
+          <w:color w:val="000000"/>
+          <w:sz w:val="24"/>
+          <w:szCs w:val="24"/>
+        </w:rPr>
+      </w:pPr>
+      <w:r>
+        <w:rPr>
+          <w:rFonts w:ascii="Times New Roman" w:hAnsi="Times New Roman" w:cs="Times New Roman"/>
+          <w:color w:val="000000"/>
+          <w:sz w:val="24"/>
+          <w:szCs w:val="24"/>
+        </w:rPr>
+        <w:t>Tipo</w:t>
+      </w:r>
+    </w:p>
+    <w:p>
+      <w:pPr>
+        <w:pStyle w:val="PargrafodaLista"/>
+        <w:numPr>
+          <w:ilvl w:val="0"/>
+          <w:numId w:val="7"/>
+        </w:numPr>
+        <w:tabs>
+          <w:tab w:val="left" w:pos="1134"/>
+        </w:tabs>
+        <w:autoSpaceDE w:val="0"/>
+        <w:autoSpaceDN w:val="0"/>
+        <w:adjustRightInd w:val="0"/>
+        <w:spacing w:after="0" w:line="240" w:lineRule="auto"/>
+        <w:ind w:left="0" w:firstLine="360"/>
+        <w:jc w:val="both"/>
+        <w:rPr>
+          <w:rFonts w:ascii="Times New Roman" w:hAnsi="Times New Roman" w:cs="Times New Roman"/>
+          <w:color w:val="000000"/>
+          <w:sz w:val="24"/>
+          <w:szCs w:val="24"/>
+        </w:rPr>
+      </w:pPr>
+      <w:r>
+        <w:rPr>
+          <w:rFonts w:ascii="Times New Roman" w:hAnsi="Times New Roman" w:cs="Times New Roman"/>
+          <w:color w:val="000000"/>
+          <w:sz w:val="24"/>
+          <w:szCs w:val="24"/>
+        </w:rPr>
+        <w:t>Textura</w:t>
+      </w:r>
+    </w:p>
+    <w:p>
+      <w:pPr>
+        <w:pStyle w:val="PargrafodaLista"/>
+        <w:numPr>
+          <w:ilvl w:val="0"/>
+          <w:numId w:val="7"/>
+        </w:numPr>
+        <w:tabs>
+          <w:tab w:val="left" w:pos="1134"/>
+        </w:tabs>
+        <w:autoSpaceDE w:val="0"/>
+        <w:autoSpaceDN w:val="0"/>
+        <w:adjustRightInd w:val="0"/>
+        <w:spacing w:after="0" w:line="240" w:lineRule="auto"/>
+        <w:ind w:left="0" w:firstLine="360"/>
+        <w:jc w:val="both"/>
+        <w:rPr>
+          <w:rFonts w:ascii="Times New Roman" w:hAnsi="Times New Roman" w:cs="Times New Roman"/>
+          <w:color w:val="000000"/>
+          <w:sz w:val="24"/>
+          <w:szCs w:val="24"/>
+        </w:rPr>
+      </w:pPr>
+      <w:r>
+        <w:rPr>
+          <w:rFonts w:ascii="Times New Roman" w:hAnsi="Times New Roman" w:cs="Times New Roman"/>
+          <w:color w:val="000000"/>
+          <w:sz w:val="24"/>
+          <w:szCs w:val="24"/>
+        </w:rPr>
+        <w:t>LocalAplicacao</w:t>
+      </w:r>
+    </w:p>
+    <w:p>
+      <w:pPr>
+        <w:tabs>
+          <w:tab w:val="left" w:pos="1134"/>
+        </w:tabs>
+        <w:autoSpaceDE w:val="0"/>
+        <w:autoSpaceDN w:val="0"/>
+        <w:adjustRightInd w:val="0"/>
+        <w:spacing w:after="0" w:line="240" w:lineRule="auto"/>
+        <w:jc w:val="both"/>
+        <w:rPr>
+          <w:rFonts w:ascii="Times New Roman" w:hAnsi="Times New Roman" w:cs="Times New Roman"/>
+          <w:color w:val="000000"/>
+          <w:sz w:val="24"/>
+          <w:szCs w:val="24"/>
+        </w:rPr>
+      </w:pPr>
+    </w:p>
+    <w:p>
+      <w:pPr>
+        <w:tabs>
+          <w:tab w:val="left" w:pos="1134"/>
+        </w:tabs>
+        <w:autoSpaceDE w:val="0"/>
+        <w:autoSpaceDN w:val="0"/>
+        <w:adjustRightInd w:val="0"/>
+        <w:spacing w:after="0" w:line="240" w:lineRule="auto"/>
+        <w:jc w:val="both"/>
+        <w:rPr>
+          <w:rFonts w:ascii="Times New Roman" w:hAnsi="Times New Roman" w:cs="Times New Roman"/>
+          <w:color w:val="000000"/>
+          <w:sz w:val="24"/>
+          <w:szCs w:val="24"/>
+        </w:rPr>
+      </w:pPr>
+      <w:r>
+        <w:rPr>
+          <w:rFonts w:ascii="Times New Roman" w:hAnsi="Times New Roman" w:cs="Times New Roman"/>
+          <w:color w:val="000000"/>
+          <w:sz w:val="24"/>
+          <w:szCs w:val="24"/>
+        </w:rPr>
+        <w:t>Entidade Pedido</w:t>
+      </w:r>
+    </w:p>
+    <w:p>
+      <w:pPr>
+        <w:tabs>
+          <w:tab w:val="left" w:pos="1134"/>
+        </w:tabs>
+        <w:autoSpaceDE w:val="0"/>
+        <w:autoSpaceDN w:val="0"/>
+        <w:adjustRightInd w:val="0"/>
+        <w:spacing w:after="0" w:line="240" w:lineRule="auto"/>
+        <w:jc w:val="both"/>
+        <w:rPr>
+          <w:rFonts w:ascii="Times New Roman" w:hAnsi="Times New Roman" w:cs="Times New Roman"/>
+          <w:color w:val="000000"/>
+          <w:sz w:val="24"/>
+          <w:szCs w:val="24"/>
+        </w:rPr>
+      </w:pPr>
+    </w:p>
+    <w:p>
+      <w:pPr>
+        <w:tabs>
+          <w:tab w:val="left" w:pos="1134"/>
+        </w:tabs>
+        <w:autoSpaceDE w:val="0"/>
+        <w:autoSpaceDN w:val="0"/>
+        <w:adjustRightInd w:val="0"/>
+        <w:spacing w:after="0" w:line="240" w:lineRule="auto"/>
+        <w:jc w:val="both"/>
+        <w:rPr>
+          <w:rFonts w:ascii="Times New Roman" w:hAnsi="Times New Roman" w:cs="Times New Roman"/>
+          <w:color w:val="000000"/>
+          <w:sz w:val="24"/>
+          <w:szCs w:val="24"/>
+        </w:rPr>
+      </w:pPr>
+      <w:r>
+        <w:rPr>
+          <w:rFonts w:ascii="Times New Roman" w:hAnsi="Times New Roman" w:cs="Times New Roman"/>
+          <w:color w:val="000000"/>
+          <w:sz w:val="24"/>
+          <w:szCs w:val="24"/>
+        </w:rPr>
+        <w:t>Atributos da entidade Pedido</w:t>
+      </w:r>
+    </w:p>
+    <w:p>
+      <w:pPr>
+        <w:pStyle w:val="PargrafodaLista"/>
+        <w:numPr>
+          <w:ilvl w:val="0"/>
+          <w:numId w:val="7"/>
+        </w:numPr>
+        <w:tabs>
+          <w:tab w:val="left" w:pos="1134"/>
+        </w:tabs>
+        <w:autoSpaceDE w:val="0"/>
+        <w:autoSpaceDN w:val="0"/>
+        <w:adjustRightInd w:val="0"/>
+        <w:spacing w:after="0" w:line="240" w:lineRule="auto"/>
+        <w:ind w:left="0" w:firstLine="360"/>
+        <w:jc w:val="both"/>
+        <w:rPr>
+          <w:rFonts w:ascii="Times New Roman" w:hAnsi="Times New Roman" w:cs="Times New Roman"/>
+          <w:color w:val="000000"/>
+          <w:sz w:val="24"/>
+          <w:szCs w:val="24"/>
+        </w:rPr>
+      </w:pPr>
+      <w:r>
+        <w:rPr>
+          <w:rFonts w:ascii="Times New Roman" w:hAnsi="Times New Roman" w:cs="Times New Roman"/>
+          <w:color w:val="000000"/>
+          <w:sz w:val="24"/>
+          <w:szCs w:val="24"/>
+        </w:rPr>
+        <w:t>DataPedido</w:t>
+      </w:r>
+    </w:p>
+    <w:p>
+      <w:pPr>
+        <w:pStyle w:val="PargrafodaLista"/>
+        <w:numPr>
+          <w:ilvl w:val="0"/>
+          <w:numId w:val="7"/>
+        </w:numPr>
+        <w:tabs>
+          <w:tab w:val="left" w:pos="1134"/>
+        </w:tabs>
+        <w:autoSpaceDE w:val="0"/>
+        <w:autoSpaceDN w:val="0"/>
+        <w:adjustRightInd w:val="0"/>
+        <w:spacing w:after="0" w:line="240" w:lineRule="auto"/>
+        <w:ind w:left="0" w:firstLine="360"/>
+        <w:jc w:val="both"/>
+        <w:rPr>
+          <w:rFonts w:ascii="Times New Roman" w:hAnsi="Times New Roman" w:cs="Times New Roman"/>
+          <w:color w:val="000000"/>
+          <w:sz w:val="24"/>
+          <w:szCs w:val="24"/>
+        </w:rPr>
+      </w:pPr>
+      <w:r>
+        <w:rPr>
+          <w:rFonts w:ascii="Times New Roman" w:hAnsi="Times New Roman" w:cs="Times New Roman"/>
+          <w:color w:val="000000"/>
+          <w:sz w:val="24"/>
+          <w:szCs w:val="24"/>
+        </w:rPr>
+        <w:t>NumProtocolo</w:t>
+      </w:r>
+    </w:p>
+    <w:p>
+      <w:pPr>
+        <w:pStyle w:val="PargrafodaLista"/>
+        <w:numPr>
+          <w:ilvl w:val="0"/>
+          <w:numId w:val="7"/>
+        </w:numPr>
+        <w:tabs>
+          <w:tab w:val="left" w:pos="1134"/>
+        </w:tabs>
+        <w:autoSpaceDE w:val="0"/>
+        <w:autoSpaceDN w:val="0"/>
+        <w:adjustRightInd w:val="0"/>
+        <w:spacing w:after="0" w:line="240" w:lineRule="auto"/>
+        <w:ind w:left="0" w:firstLine="360"/>
+        <w:jc w:val="both"/>
+        <w:rPr>
+          <w:rFonts w:ascii="Times New Roman" w:hAnsi="Times New Roman" w:cs="Times New Roman"/>
+          <w:color w:val="000000"/>
+          <w:sz w:val="24"/>
+          <w:szCs w:val="24"/>
+        </w:rPr>
+      </w:pPr>
+      <w:r>
+        <w:rPr>
+          <w:rFonts w:ascii="Times New Roman" w:hAnsi="Times New Roman" w:cs="Times New Roman"/>
+          <w:color w:val="000000"/>
+          <w:sz w:val="24"/>
+          <w:szCs w:val="24"/>
+        </w:rPr>
+        <w:t>DataEntrega</w:t>
+      </w:r>
+    </w:p>
+    <w:p>
+      <w:pPr>
+        <w:pStyle w:val="PargrafodaLista"/>
+        <w:numPr>
+          <w:ilvl w:val="0"/>
+          <w:numId w:val="7"/>
+        </w:numPr>
+        <w:tabs>
+          <w:tab w:val="left" w:pos="1134"/>
+        </w:tabs>
+        <w:autoSpaceDE w:val="0"/>
+        <w:autoSpaceDN w:val="0"/>
+        <w:adjustRightInd w:val="0"/>
+        <w:spacing w:after="0" w:line="240" w:lineRule="auto"/>
+        <w:ind w:left="0" w:firstLine="360"/>
+        <w:jc w:val="both"/>
+        <w:rPr>
+          <w:rFonts w:ascii="Times New Roman" w:hAnsi="Times New Roman" w:cs="Times New Roman"/>
+          <w:color w:val="000000"/>
+          <w:sz w:val="24"/>
+          <w:szCs w:val="24"/>
+        </w:rPr>
+      </w:pPr>
+      <w:r>
+        <w:rPr>
+          <w:rFonts w:ascii="Times New Roman" w:hAnsi="Times New Roman" w:cs="Times New Roman"/>
+          <w:color w:val="000000"/>
+          <w:sz w:val="24"/>
+          <w:szCs w:val="24"/>
+        </w:rPr>
+        <w:t>ValorPedido</w:t>
+      </w:r>
+    </w:p>
+    <w:p>
+      <w:pPr>
+        <w:tabs>
+          <w:tab w:val="left" w:pos="1134"/>
+        </w:tabs>
+        <w:autoSpaceDE w:val="0"/>
+        <w:autoSpaceDN w:val="0"/>
+        <w:adjustRightInd w:val="0"/>
+        <w:spacing w:after="0" w:line="240" w:lineRule="auto"/>
+        <w:jc w:val="both"/>
+        <w:rPr>
+          <w:rFonts w:ascii="Times New Roman" w:hAnsi="Times New Roman" w:cs="Times New Roman"/>
+          <w:color w:val="000000"/>
+          <w:sz w:val="24"/>
+          <w:szCs w:val="24"/>
+        </w:rPr>
+      </w:pPr>
+    </w:p>
+    <w:p>
+      <w:pPr>
+        <w:tabs>
+          <w:tab w:val="left" w:pos="1134"/>
+        </w:tabs>
+        <w:autoSpaceDE w:val="0"/>
+        <w:autoSpaceDN w:val="0"/>
+        <w:adjustRightInd w:val="0"/>
+        <w:spacing w:after="0" w:line="240" w:lineRule="auto"/>
+        <w:jc w:val="both"/>
+        <w:rPr>
+          <w:rFonts w:ascii="Times New Roman" w:hAnsi="Times New Roman" w:cs="Times New Roman"/>
+          <w:color w:val="000000"/>
+          <w:sz w:val="24"/>
+          <w:szCs w:val="24"/>
+        </w:rPr>
+      </w:pPr>
+      <w:r>
+        <w:rPr>
+          <w:rFonts w:ascii="Times New Roman" w:hAnsi="Times New Roman" w:cs="Times New Roman"/>
+          <w:color w:val="000000"/>
+          <w:sz w:val="24"/>
+          <w:szCs w:val="24"/>
+        </w:rPr>
+        <w:t>Entidade Fornecedor</w:t>
+      </w:r>
+    </w:p>
+    <w:p>
+      <w:pPr>
+        <w:tabs>
+          <w:tab w:val="left" w:pos="1134"/>
+        </w:tabs>
+        <w:autoSpaceDE w:val="0"/>
+        <w:autoSpaceDN w:val="0"/>
+        <w:adjustRightInd w:val="0"/>
+        <w:spacing w:after="0" w:line="240" w:lineRule="auto"/>
+        <w:jc w:val="both"/>
+        <w:rPr>
+          <w:rFonts w:ascii="Times New Roman" w:hAnsi="Times New Roman" w:cs="Times New Roman"/>
+          <w:color w:val="000000"/>
+          <w:sz w:val="24"/>
+          <w:szCs w:val="24"/>
+        </w:rPr>
+      </w:pPr>
+    </w:p>
+    <w:p>
+      <w:pPr>
+        <w:tabs>
+          <w:tab w:val="left" w:pos="1134"/>
+        </w:tabs>
+        <w:autoSpaceDE w:val="0"/>
+        <w:autoSpaceDN w:val="0"/>
+        <w:adjustRightInd w:val="0"/>
+        <w:spacing w:after="0" w:line="240" w:lineRule="auto"/>
+        <w:jc w:val="both"/>
+        <w:rPr>
+          <w:rFonts w:ascii="Times New Roman" w:hAnsi="Times New Roman" w:cs="Times New Roman"/>
+          <w:color w:val="000000"/>
+          <w:sz w:val="24"/>
+          <w:szCs w:val="24"/>
+        </w:rPr>
+      </w:pPr>
+      <w:r>
+        <w:rPr>
+          <w:rFonts w:ascii="Times New Roman" w:hAnsi="Times New Roman" w:cs="Times New Roman"/>
+          <w:color w:val="000000"/>
+          <w:sz w:val="24"/>
+          <w:szCs w:val="24"/>
+        </w:rPr>
+        <w:t>Atributos da entidade Fornecedor</w:t>
+      </w:r>
+    </w:p>
+    <w:p>
+      <w:pPr>
+        <w:pStyle w:val="PargrafodaLista"/>
+        <w:numPr>
+          <w:ilvl w:val="0"/>
+          <w:numId w:val="7"/>
+        </w:numPr>
+        <w:tabs>
+          <w:tab w:val="left" w:pos="1134"/>
+        </w:tabs>
+        <w:autoSpaceDE w:val="0"/>
+        <w:autoSpaceDN w:val="0"/>
+        <w:adjustRightInd w:val="0"/>
+        <w:spacing w:after="0" w:line="240" w:lineRule="auto"/>
+        <w:ind w:left="0" w:firstLine="360"/>
+        <w:jc w:val="both"/>
+        <w:rPr>
+          <w:rFonts w:ascii="Times New Roman" w:hAnsi="Times New Roman" w:cs="Times New Roman"/>
+          <w:color w:val="000000"/>
+          <w:sz w:val="24"/>
+          <w:szCs w:val="24"/>
+        </w:rPr>
+      </w:pPr>
+      <w:r>
+        <w:rPr>
+          <w:rFonts w:ascii="Times New Roman" w:hAnsi="Times New Roman" w:cs="Times New Roman"/>
+          <w:color w:val="000000"/>
+          <w:sz w:val="24"/>
+          <w:szCs w:val="24"/>
+        </w:rPr>
+        <w:t>Nome</w:t>
+      </w:r>
+    </w:p>
+    <w:p>
+      <w:pPr>
+        <w:pStyle w:val="PargrafodaLista"/>
+        <w:numPr>
+          <w:ilvl w:val="0"/>
+          <w:numId w:val="7"/>
+        </w:numPr>
+        <w:tabs>
+          <w:tab w:val="left" w:pos="1134"/>
+        </w:tabs>
+        <w:autoSpaceDE w:val="0"/>
+        <w:autoSpaceDN w:val="0"/>
+        <w:adjustRightInd w:val="0"/>
+        <w:spacing w:after="0" w:line="240" w:lineRule="auto"/>
+        <w:ind w:left="0" w:firstLine="360"/>
+        <w:jc w:val="both"/>
+        <w:rPr>
+          <w:rFonts w:ascii="Times New Roman" w:hAnsi="Times New Roman" w:cs="Times New Roman"/>
+          <w:color w:val="000000"/>
+          <w:sz w:val="24"/>
+          <w:szCs w:val="24"/>
+        </w:rPr>
+      </w:pPr>
+      <w:r>
+        <w:rPr>
+          <w:rFonts w:ascii="Times New Roman" w:hAnsi="Times New Roman" w:cs="Times New Roman"/>
+          <w:color w:val="000000"/>
+          <w:sz w:val="24"/>
+          <w:szCs w:val="24"/>
+        </w:rPr>
+        <w:t>CNPJ</w:t>
+      </w:r>
+    </w:p>
+    <w:p>
+      <w:pPr>
+        <w:pStyle w:val="PargrafodaLista"/>
+        <w:numPr>
+          <w:ilvl w:val="0"/>
+          <w:numId w:val="7"/>
+        </w:numPr>
+        <w:tabs>
+          <w:tab w:val="left" w:pos="1134"/>
+        </w:tabs>
+        <w:autoSpaceDE w:val="0"/>
+        <w:autoSpaceDN w:val="0"/>
+        <w:adjustRightInd w:val="0"/>
+        <w:spacing w:after="0" w:line="240" w:lineRule="auto"/>
+        <w:ind w:left="0" w:firstLine="360"/>
+        <w:jc w:val="both"/>
+        <w:rPr>
+          <w:rFonts w:ascii="Times New Roman" w:hAnsi="Times New Roman" w:cs="Times New Roman"/>
+          <w:color w:val="000000"/>
+          <w:sz w:val="24"/>
+          <w:szCs w:val="24"/>
+        </w:rPr>
+      </w:pPr>
+      <w:r>
+        <w:rPr>
+          <w:rFonts w:ascii="Times New Roman" w:hAnsi="Times New Roman" w:cs="Times New Roman"/>
+          <w:color w:val="000000"/>
+          <w:sz w:val="24"/>
+          <w:szCs w:val="24"/>
+        </w:rPr>
+        <w:t>Telefone</w:t>
+      </w:r>
+    </w:p>
+    <w:p>
+      <w:pPr>
+        <w:pStyle w:val="PargrafodaLista"/>
+        <w:numPr>
+          <w:ilvl w:val="0"/>
+          <w:numId w:val="7"/>
+        </w:numPr>
+        <w:tabs>
+          <w:tab w:val="left" w:pos="1134"/>
+        </w:tabs>
+        <w:autoSpaceDE w:val="0"/>
+        <w:autoSpaceDN w:val="0"/>
+        <w:adjustRightInd w:val="0"/>
+        <w:spacing w:after="0" w:line="240" w:lineRule="auto"/>
+        <w:ind w:left="0" w:firstLine="360"/>
+        <w:jc w:val="both"/>
+        <w:rPr>
+          <w:rFonts w:ascii="Times New Roman" w:hAnsi="Times New Roman" w:cs="Times New Roman"/>
+          <w:color w:val="000000"/>
+          <w:sz w:val="24"/>
+          <w:szCs w:val="24"/>
+        </w:rPr>
+      </w:pPr>
+      <w:r>
+        <w:rPr>
+          <w:rFonts w:ascii="Times New Roman" w:hAnsi="Times New Roman" w:cs="Times New Roman"/>
+          <w:color w:val="000000"/>
+          <w:sz w:val="24"/>
+          <w:szCs w:val="24"/>
+        </w:rPr>
+        <w:t>Email</w:t>
+      </w:r>
+    </w:p>
+    <w:p>
+      <w:pPr>
+        <w:tabs>
+          <w:tab w:val="left" w:pos="1134"/>
+        </w:tabs>
+        <w:autoSpaceDE w:val="0"/>
+        <w:autoSpaceDN w:val="0"/>
+        <w:adjustRightInd w:val="0"/>
+        <w:spacing w:after="0" w:line="240" w:lineRule="auto"/>
+        <w:jc w:val="both"/>
+        <w:rPr>
+          <w:rFonts w:ascii="Times New Roman" w:hAnsi="Times New Roman" w:cs="Times New Roman"/>
+          <w:color w:val="000000"/>
+          <w:sz w:val="24"/>
+          <w:szCs w:val="24"/>
+        </w:rPr>
+      </w:pPr>
+    </w:p>
+    <w:p>
+      <w:pPr>
+        <w:tabs>
+          <w:tab w:val="left" w:pos="1134"/>
+        </w:tabs>
+        <w:autoSpaceDE w:val="0"/>
+        <w:autoSpaceDN w:val="0"/>
+        <w:adjustRightInd w:val="0"/>
+        <w:spacing w:after="0" w:line="240" w:lineRule="auto"/>
+        <w:jc w:val="both"/>
+        <w:rPr>
+          <w:rFonts w:ascii="Times New Roman" w:hAnsi="Times New Roman" w:cs="Times New Roman"/>
+          <w:color w:val="000000"/>
+          <w:sz w:val="24"/>
+          <w:szCs w:val="24"/>
+        </w:rPr>
+      </w:pPr>
+      <w:r>
+        <w:rPr>
+          <w:rFonts w:ascii="Times New Roman" w:hAnsi="Times New Roman" w:cs="Times New Roman"/>
+          <w:color w:val="000000"/>
+          <w:sz w:val="24"/>
+          <w:szCs w:val="24"/>
+        </w:rPr>
+        <w:t>Entidade Duplicata</w:t>
+      </w:r>
+    </w:p>
+    <w:p>
+      <w:pPr>
+        <w:tabs>
+          <w:tab w:val="left" w:pos="1134"/>
+        </w:tabs>
+        <w:autoSpaceDE w:val="0"/>
+        <w:autoSpaceDN w:val="0"/>
+        <w:adjustRightInd w:val="0"/>
+        <w:spacing w:after="0" w:line="240" w:lineRule="auto"/>
+        <w:jc w:val="both"/>
+        <w:rPr>
+          <w:rFonts w:ascii="Times New Roman" w:hAnsi="Times New Roman" w:cs="Times New Roman"/>
+          <w:color w:val="000000"/>
+          <w:sz w:val="24"/>
+          <w:szCs w:val="24"/>
+        </w:rPr>
+      </w:pPr>
+    </w:p>
+    <w:p>
+      <w:pPr>
+        <w:tabs>
+          <w:tab w:val="left" w:pos="1134"/>
+        </w:tabs>
+        <w:autoSpaceDE w:val="0"/>
+        <w:autoSpaceDN w:val="0"/>
+        <w:adjustRightInd w:val="0"/>
+        <w:spacing w:after="0" w:line="240" w:lineRule="auto"/>
+        <w:jc w:val="both"/>
+        <w:rPr>
+          <w:rFonts w:ascii="Times New Roman" w:hAnsi="Times New Roman" w:cs="Times New Roman"/>
+          <w:color w:val="000000"/>
+          <w:sz w:val="24"/>
+          <w:szCs w:val="24"/>
+        </w:rPr>
+      </w:pPr>
+      <w:r>
+        <w:rPr>
+          <w:rFonts w:ascii="Times New Roman" w:hAnsi="Times New Roman" w:cs="Times New Roman"/>
+          <w:color w:val="000000"/>
+          <w:sz w:val="24"/>
+          <w:szCs w:val="24"/>
+        </w:rPr>
+        <w:t>Atributos da entidade Duplicata</w:t>
+      </w:r>
+      <w:r>
+        <w:rPr>
+          <w:rFonts w:ascii="Times New Roman" w:hAnsi="Times New Roman" w:cs="Times New Roman"/>
+          <w:color w:val="000000"/>
+          <w:sz w:val="24"/>
+          <w:szCs w:val="24"/>
+        </w:rPr>
+        <w:t>:</w:t>
+      </w:r>
+    </w:p>
+    <w:p>
+      <w:pPr>
+        <w:pStyle w:val="PargrafodaLista"/>
+        <w:numPr>
+          <w:ilvl w:val="0"/>
+          <w:numId w:val="7"/>
+        </w:numPr>
+        <w:tabs>
+          <w:tab w:val="left" w:pos="1134"/>
+        </w:tabs>
+        <w:autoSpaceDE w:val="0"/>
+        <w:autoSpaceDN w:val="0"/>
+        <w:adjustRightInd w:val="0"/>
+        <w:spacing w:after="0" w:line="240" w:lineRule="auto"/>
+        <w:ind w:left="0" w:firstLine="360"/>
+        <w:jc w:val="both"/>
+        <w:rPr>
+          <w:rFonts w:ascii="Times New Roman" w:hAnsi="Times New Roman" w:cs="Times New Roman"/>
+          <w:color w:val="000000"/>
+          <w:sz w:val="24"/>
+          <w:szCs w:val="24"/>
+        </w:rPr>
+      </w:pPr>
+      <w:r>
+        <w:rPr>
+          <w:rFonts w:ascii="Times New Roman" w:hAnsi="Times New Roman" w:cs="Times New Roman"/>
+          <w:color w:val="000000"/>
+          <w:sz w:val="24"/>
+          <w:szCs w:val="24"/>
+        </w:rPr>
+        <w:t>Numero</w:t>
+      </w:r>
+    </w:p>
+    <w:p>
+      <w:pPr>
+        <w:pStyle w:val="PargrafodaLista"/>
+        <w:numPr>
+          <w:ilvl w:val="0"/>
+          <w:numId w:val="7"/>
+        </w:numPr>
+        <w:tabs>
+          <w:tab w:val="left" w:pos="1134"/>
+        </w:tabs>
+        <w:autoSpaceDE w:val="0"/>
+        <w:autoSpaceDN w:val="0"/>
+        <w:adjustRightInd w:val="0"/>
+        <w:spacing w:after="0" w:line="240" w:lineRule="auto"/>
+        <w:ind w:left="0" w:firstLine="360"/>
+        <w:jc w:val="both"/>
+        <w:rPr>
+          <w:rFonts w:ascii="Times New Roman" w:hAnsi="Times New Roman" w:cs="Times New Roman"/>
+          <w:color w:val="000000"/>
+          <w:sz w:val="24"/>
+          <w:szCs w:val="24"/>
+        </w:rPr>
+      </w:pPr>
+      <w:r>
+        <w:rPr>
+          <w:rFonts w:ascii="Times New Roman" w:hAnsi="Times New Roman" w:cs="Times New Roman"/>
+          <w:color w:val="000000"/>
+          <w:sz w:val="24"/>
+          <w:szCs w:val="24"/>
+        </w:rPr>
+        <w:t>Valor</w:t>
+      </w:r>
+    </w:p>
+    <w:p>
+      <w:pPr>
+        <w:pStyle w:val="PargrafodaLista"/>
+        <w:numPr>
+          <w:ilvl w:val="0"/>
+          <w:numId w:val="7"/>
+        </w:numPr>
+        <w:tabs>
+          <w:tab w:val="left" w:pos="1134"/>
+        </w:tabs>
+        <w:autoSpaceDE w:val="0"/>
+        <w:autoSpaceDN w:val="0"/>
+        <w:adjustRightInd w:val="0"/>
+        <w:spacing w:after="0" w:line="240" w:lineRule="auto"/>
+        <w:ind w:left="0" w:firstLine="360"/>
+        <w:jc w:val="both"/>
+        <w:rPr>
+          <w:rFonts w:ascii="Times New Roman" w:hAnsi="Times New Roman" w:cs="Times New Roman"/>
+          <w:color w:val="000000"/>
+          <w:sz w:val="24"/>
+          <w:szCs w:val="24"/>
+        </w:rPr>
+      </w:pPr>
+      <w:r>
+        <w:rPr>
+          <w:rFonts w:ascii="Times New Roman" w:hAnsi="Times New Roman" w:cs="Times New Roman"/>
+          <w:color w:val="000000"/>
+          <w:sz w:val="24"/>
+          <w:szCs w:val="24"/>
+        </w:rPr>
+        <w:t>Vencimento</w:t>
+      </w:r>
+    </w:p>
+    <w:p>
+      <w:pPr>
+        <w:pStyle w:val="PargrafodaLista"/>
+        <w:numPr>
+          <w:ilvl w:val="0"/>
+          <w:numId w:val="7"/>
+        </w:numPr>
+        <w:tabs>
+          <w:tab w:val="left" w:pos="1134"/>
+        </w:tabs>
+        <w:autoSpaceDE w:val="0"/>
+        <w:autoSpaceDN w:val="0"/>
+        <w:adjustRightInd w:val="0"/>
+        <w:spacing w:after="0" w:line="240" w:lineRule="auto"/>
+        <w:ind w:left="0" w:firstLine="360"/>
+        <w:jc w:val="both"/>
+        <w:rPr>
+          <w:rFonts w:ascii="Times New Roman" w:hAnsi="Times New Roman" w:cs="Times New Roman"/>
+          <w:color w:val="000000"/>
+          <w:sz w:val="24"/>
+          <w:szCs w:val="24"/>
+        </w:rPr>
+      </w:pPr>
+      <w:r>
+        <w:rPr>
+          <w:rFonts w:ascii="Times New Roman" w:hAnsi="Times New Roman" w:cs="Times New Roman"/>
+          <w:color w:val="000000"/>
+          <w:sz w:val="24"/>
+          <w:szCs w:val="24"/>
+        </w:rPr>
+        <w:t>Status</w:t>
+      </w:r>
+    </w:p>
+    <w:p>
+      <w:pPr>
+        <w:tabs>
+          <w:tab w:val="left" w:pos="1134"/>
+        </w:tabs>
+        <w:autoSpaceDE w:val="0"/>
+        <w:autoSpaceDN w:val="0"/>
+        <w:adjustRightInd w:val="0"/>
+        <w:spacing w:after="0" w:line="240" w:lineRule="auto"/>
+        <w:jc w:val="both"/>
+        <w:rPr>
+          <w:rFonts w:ascii="Times New Roman" w:hAnsi="Times New Roman" w:cs="Times New Roman"/>
+          <w:color w:val="000000"/>
+          <w:sz w:val="24"/>
+          <w:szCs w:val="24"/>
+        </w:rPr>
+      </w:pPr>
+    </w:p>
+    <w:p>
+      <w:pPr>
+        <w:tabs>
+          <w:tab w:val="left" w:pos="1134"/>
+        </w:tabs>
+        <w:autoSpaceDE w:val="0"/>
+        <w:autoSpaceDN w:val="0"/>
+        <w:adjustRightInd w:val="0"/>
+        <w:spacing w:after="0" w:line="240" w:lineRule="auto"/>
+        <w:jc w:val="both"/>
+        <w:rPr>
+          <w:rFonts w:ascii="Times New Roman" w:hAnsi="Times New Roman" w:cs="Times New Roman"/>
+          <w:color w:val="000000"/>
+          <w:sz w:val="24"/>
+          <w:szCs w:val="24"/>
+        </w:rPr>
+      </w:pPr>
+    </w:p>
+    <w:p>
+      <w:pPr>
+        <w:tabs>
+          <w:tab w:val="left" w:pos="1134"/>
+        </w:tabs>
+        <w:autoSpaceDE w:val="0"/>
+        <w:autoSpaceDN w:val="0"/>
+        <w:adjustRightInd w:val="0"/>
+        <w:spacing w:after="0" w:line="240" w:lineRule="auto"/>
+        <w:jc w:val="both"/>
+        <w:rPr>
+          <w:rFonts w:ascii="Times New Roman" w:hAnsi="Times New Roman" w:cs="Times New Roman"/>
+          <w:color w:val="000000"/>
+          <w:sz w:val="24"/>
+          <w:szCs w:val="24"/>
+        </w:rPr>
+      </w:pPr>
+      <w:r>
+        <w:rPr>
+          <w:rFonts w:ascii="Times New Roman" w:hAnsi="Times New Roman" w:cs="Times New Roman"/>
+          <w:color w:val="000000"/>
+          <w:sz w:val="24"/>
+          <w:szCs w:val="24"/>
+        </w:rPr>
+        <w:t>Entidade Pagamento</w:t>
+      </w:r>
+    </w:p>
+    <w:p>
+      <w:pPr>
+        <w:tabs>
+          <w:tab w:val="left" w:pos="1134"/>
+        </w:tabs>
+        <w:autoSpaceDE w:val="0"/>
+        <w:autoSpaceDN w:val="0"/>
+        <w:adjustRightInd w:val="0"/>
+        <w:spacing w:after="0" w:line="240" w:lineRule="auto"/>
+        <w:jc w:val="both"/>
+        <w:rPr>
+          <w:rFonts w:ascii="Times New Roman" w:hAnsi="Times New Roman" w:cs="Times New Roman"/>
+          <w:color w:val="000000"/>
+          <w:sz w:val="24"/>
+          <w:szCs w:val="24"/>
+        </w:rPr>
+      </w:pPr>
+    </w:p>
+    <w:p>
+      <w:pPr>
+        <w:tabs>
+          <w:tab w:val="left" w:pos="1134"/>
+        </w:tabs>
+        <w:autoSpaceDE w:val="0"/>
+        <w:autoSpaceDN w:val="0"/>
+        <w:adjustRightInd w:val="0"/>
+        <w:spacing w:after="0" w:line="240" w:lineRule="auto"/>
+        <w:jc w:val="both"/>
+        <w:rPr>
+          <w:rFonts w:ascii="Times New Roman" w:hAnsi="Times New Roman" w:cs="Times New Roman"/>
+          <w:color w:val="000000"/>
+          <w:sz w:val="24"/>
+          <w:szCs w:val="24"/>
+        </w:rPr>
+      </w:pPr>
+      <w:r>
+        <w:rPr>
+          <w:rFonts w:ascii="Times New Roman" w:hAnsi="Times New Roman" w:cs="Times New Roman"/>
+          <w:color w:val="000000"/>
+          <w:sz w:val="24"/>
+          <w:szCs w:val="24"/>
+        </w:rPr>
+        <w:t>Atributos da entidade Pagamento</w:t>
+      </w:r>
+    </w:p>
+    <w:p>
+      <w:pPr>
+        <w:pStyle w:val="PargrafodaLista"/>
+        <w:numPr>
+          <w:ilvl w:val="0"/>
+          <w:numId w:val="7"/>
+        </w:numPr>
+        <w:tabs>
+          <w:tab w:val="left" w:pos="1134"/>
+        </w:tabs>
+        <w:autoSpaceDE w:val="0"/>
+        <w:autoSpaceDN w:val="0"/>
+        <w:adjustRightInd w:val="0"/>
+        <w:spacing w:after="0" w:line="240" w:lineRule="auto"/>
+        <w:ind w:left="0" w:firstLine="360"/>
+        <w:jc w:val="both"/>
+        <w:rPr>
+          <w:rFonts w:ascii="Times New Roman" w:hAnsi="Times New Roman" w:cs="Times New Roman"/>
+          <w:color w:val="000000"/>
+          <w:sz w:val="24"/>
+          <w:szCs w:val="24"/>
+        </w:rPr>
+      </w:pPr>
+      <w:r>
+        <w:rPr>
+          <w:rFonts w:ascii="Times New Roman" w:hAnsi="Times New Roman" w:cs="Times New Roman"/>
+          <w:color w:val="000000"/>
+          <w:sz w:val="24"/>
+          <w:szCs w:val="24"/>
+        </w:rPr>
+        <w:t>Data</w:t>
+      </w:r>
+    </w:p>
+    <w:p>
+      <w:pPr>
+        <w:pStyle w:val="PargrafodaLista"/>
+        <w:numPr>
+          <w:ilvl w:val="0"/>
+          <w:numId w:val="7"/>
+        </w:numPr>
+        <w:tabs>
+          <w:tab w:val="left" w:pos="1134"/>
+        </w:tabs>
+        <w:autoSpaceDE w:val="0"/>
+        <w:autoSpaceDN w:val="0"/>
+        <w:adjustRightInd w:val="0"/>
+        <w:spacing w:after="0" w:line="240" w:lineRule="auto"/>
+        <w:ind w:left="0" w:firstLine="360"/>
+        <w:jc w:val="both"/>
+        <w:rPr>
+          <w:rFonts w:ascii="Times New Roman" w:hAnsi="Times New Roman" w:cs="Times New Roman"/>
+          <w:color w:val="000000"/>
+          <w:sz w:val="24"/>
+          <w:szCs w:val="24"/>
+        </w:rPr>
+      </w:pPr>
+      <w:r>
+        <w:rPr>
+          <w:rFonts w:ascii="Times New Roman" w:hAnsi="Times New Roman" w:cs="Times New Roman"/>
+          <w:color w:val="000000"/>
+          <w:sz w:val="24"/>
+          <w:szCs w:val="24"/>
+        </w:rPr>
+        <w:lastRenderedPageBreak/>
+        <w:t>Forma</w:t>
+      </w:r>
+    </w:p>
+    <w:p>
+      <w:pPr>
+        <w:pStyle w:val="PargrafodaLista"/>
+        <w:numPr>
+          <w:ilvl w:val="0"/>
+          <w:numId w:val="7"/>
+        </w:numPr>
+        <w:tabs>
+          <w:tab w:val="left" w:pos="1134"/>
+        </w:tabs>
+        <w:autoSpaceDE w:val="0"/>
+        <w:autoSpaceDN w:val="0"/>
+        <w:adjustRightInd w:val="0"/>
+        <w:spacing w:after="0" w:line="240" w:lineRule="auto"/>
+        <w:ind w:left="0" w:firstLine="360"/>
+        <w:jc w:val="both"/>
+        <w:rPr>
+          <w:rFonts w:ascii="Times New Roman" w:hAnsi="Times New Roman" w:cs="Times New Roman"/>
+          <w:color w:val="000000"/>
+          <w:sz w:val="24"/>
+          <w:szCs w:val="24"/>
+        </w:rPr>
+      </w:pPr>
+      <w:r>
+        <w:rPr>
+          <w:rFonts w:ascii="Times New Roman" w:hAnsi="Times New Roman" w:cs="Times New Roman"/>
+          <w:color w:val="000000"/>
+          <w:sz w:val="24"/>
+          <w:szCs w:val="24"/>
+        </w:rPr>
+        <w:t>Dinheiro</w:t>
+      </w:r>
+    </w:p>
+    <w:p>
+      <w:pPr>
+        <w:pStyle w:val="PargrafodaLista"/>
+        <w:numPr>
+          <w:ilvl w:val="0"/>
+          <w:numId w:val="7"/>
+        </w:numPr>
+        <w:tabs>
+          <w:tab w:val="left" w:pos="1134"/>
+        </w:tabs>
+        <w:autoSpaceDE w:val="0"/>
+        <w:autoSpaceDN w:val="0"/>
+        <w:adjustRightInd w:val="0"/>
+        <w:spacing w:after="0" w:line="240" w:lineRule="auto"/>
+        <w:ind w:left="0" w:firstLine="360"/>
+        <w:jc w:val="both"/>
+        <w:rPr>
+          <w:rFonts w:ascii="Times New Roman" w:hAnsi="Times New Roman" w:cs="Times New Roman"/>
+          <w:color w:val="000000"/>
+          <w:sz w:val="24"/>
+          <w:szCs w:val="24"/>
+        </w:rPr>
+      </w:pPr>
+      <w:r>
+        <w:rPr>
+          <w:rFonts w:ascii="Times New Roman" w:hAnsi="Times New Roman" w:cs="Times New Roman"/>
+          <w:color w:val="000000"/>
+          <w:sz w:val="24"/>
+          <w:szCs w:val="24"/>
+        </w:rPr>
+        <w:t>Cartao</w:t>
+      </w:r>
+    </w:p>
+    <w:p>
+      <w:pPr>
+        <w:pStyle w:val="PargrafodaLista"/>
+        <w:numPr>
+          <w:ilvl w:val="0"/>
+          <w:numId w:val="7"/>
+        </w:numPr>
+        <w:tabs>
+          <w:tab w:val="left" w:pos="1134"/>
+        </w:tabs>
+        <w:autoSpaceDE w:val="0"/>
+        <w:autoSpaceDN w:val="0"/>
+        <w:adjustRightInd w:val="0"/>
+        <w:spacing w:after="0" w:line="240" w:lineRule="auto"/>
+        <w:ind w:left="0" w:firstLine="360"/>
+        <w:jc w:val="both"/>
+        <w:rPr>
+          <w:rFonts w:ascii="Times New Roman" w:hAnsi="Times New Roman" w:cs="Times New Roman"/>
+          <w:color w:val="000000"/>
+          <w:sz w:val="24"/>
+          <w:szCs w:val="24"/>
+        </w:rPr>
+      </w:pPr>
+      <w:r>
+        <w:rPr>
+          <w:rFonts w:ascii="Times New Roman" w:hAnsi="Times New Roman" w:cs="Times New Roman"/>
+          <w:color w:val="000000"/>
+          <w:sz w:val="24"/>
+          <w:szCs w:val="24"/>
+        </w:rPr>
+        <w:t xml:space="preserve">Cheque </w:t>
+      </w:r>
+    </w:p>
+    <w:p>
+      <w:pPr>
+        <w:pStyle w:val="PargrafodaLista"/>
+        <w:numPr>
+          <w:ilvl w:val="0"/>
+          <w:numId w:val="7"/>
+        </w:numPr>
+        <w:tabs>
+          <w:tab w:val="left" w:pos="1134"/>
+        </w:tabs>
+        <w:autoSpaceDE w:val="0"/>
+        <w:autoSpaceDN w:val="0"/>
+        <w:adjustRightInd w:val="0"/>
+        <w:spacing w:after="0" w:line="240" w:lineRule="auto"/>
+        <w:ind w:left="0" w:firstLine="360"/>
+        <w:jc w:val="both"/>
+        <w:rPr>
+          <w:rFonts w:ascii="Times New Roman" w:hAnsi="Times New Roman" w:cs="Times New Roman"/>
+          <w:color w:val="000000"/>
+          <w:sz w:val="24"/>
+          <w:szCs w:val="24"/>
+        </w:rPr>
+      </w:pPr>
+      <w:r>
+        <w:rPr>
+          <w:rFonts w:ascii="Times New Roman" w:hAnsi="Times New Roman" w:cs="Times New Roman"/>
+          <w:color w:val="000000"/>
+          <w:sz w:val="24"/>
+          <w:szCs w:val="24"/>
+        </w:rPr>
+        <w:t>Valor</w:t>
+      </w:r>
+    </w:p>
+    <w:p>
+      <w:pPr>
+        <w:pStyle w:val="PargrafodaLista"/>
+        <w:numPr>
+          <w:ilvl w:val="0"/>
+          <w:numId w:val="7"/>
+        </w:numPr>
+        <w:tabs>
+          <w:tab w:val="left" w:pos="1134"/>
+        </w:tabs>
+        <w:autoSpaceDE w:val="0"/>
+        <w:autoSpaceDN w:val="0"/>
+        <w:adjustRightInd w:val="0"/>
+        <w:spacing w:after="0" w:line="240" w:lineRule="auto"/>
+        <w:ind w:left="0" w:firstLine="360"/>
+        <w:jc w:val="both"/>
+        <w:rPr>
+          <w:rFonts w:ascii="Times New Roman" w:hAnsi="Times New Roman" w:cs="Times New Roman"/>
+          <w:color w:val="000000"/>
+          <w:sz w:val="24"/>
+          <w:szCs w:val="24"/>
+        </w:rPr>
+      </w:pPr>
+      <w:r>
+        <w:rPr>
+          <w:rFonts w:ascii="Times New Roman" w:hAnsi="Times New Roman" w:cs="Times New Roman"/>
+          <w:color w:val="000000"/>
+          <w:sz w:val="24"/>
+          <w:szCs w:val="24"/>
+        </w:rPr>
+        <w:t>Troco</w:t>
+      </w:r>
+    </w:p>
+    <w:p>
+      <w:pPr>
+        <w:tabs>
+          <w:tab w:val="left" w:pos="1134"/>
+        </w:tabs>
+        <w:autoSpaceDE w:val="0"/>
+        <w:autoSpaceDN w:val="0"/>
+        <w:adjustRightInd w:val="0"/>
+        <w:spacing w:after="0" w:line="240" w:lineRule="auto"/>
+        <w:jc w:val="both"/>
+        <w:rPr>
+          <w:rFonts w:ascii="Times New Roman" w:hAnsi="Times New Roman" w:cs="Times New Roman"/>
+          <w:color w:val="000000"/>
+          <w:sz w:val="24"/>
+          <w:szCs w:val="24"/>
+        </w:rPr>
+      </w:pPr>
+    </w:p>
+    <w:p>
+      <w:pPr>
+        <w:tabs>
+          <w:tab w:val="left" w:pos="1134"/>
+        </w:tabs>
+        <w:autoSpaceDE w:val="0"/>
+        <w:autoSpaceDN w:val="0"/>
+        <w:adjustRightInd w:val="0"/>
+        <w:spacing w:after="0" w:line="240" w:lineRule="auto"/>
+        <w:jc w:val="both"/>
+        <w:rPr>
+          <w:rFonts w:ascii="Times New Roman" w:hAnsi="Times New Roman" w:cs="Times New Roman"/>
+          <w:color w:val="000000"/>
+          <w:sz w:val="24"/>
+          <w:szCs w:val="24"/>
+        </w:rPr>
+      </w:pPr>
+    </w:p>
+    <w:p>
+      <w:pPr>
+        <w:tabs>
+          <w:tab w:val="left" w:pos="1134"/>
+        </w:tabs>
+        <w:autoSpaceDE w:val="0"/>
+        <w:autoSpaceDN w:val="0"/>
+        <w:adjustRightInd w:val="0"/>
+        <w:spacing w:after="0" w:line="240" w:lineRule="auto"/>
+        <w:jc w:val="both"/>
+        <w:rPr>
+          <w:rFonts w:ascii="Times New Roman" w:hAnsi="Times New Roman" w:cs="Times New Roman"/>
+          <w:color w:val="000000"/>
+          <w:sz w:val="24"/>
+          <w:szCs w:val="24"/>
+        </w:rPr>
+      </w:pPr>
     </w:p>
     <w:p>
       <w:pPr>
@@ -4975,7 +8631,7 @@
 </file>
 
 <file path=customXml/itemProps1.xml><?xml version="1.0" encoding="utf-8"?>
-<ds:datastoreItem xmlns:ds="http://schemas.openxmlformats.org/officeDocument/2006/customXml" ds:itemID="{42E8D35F-98A4-4FEF-8B92-400F72CB2F1C}">
+<ds:datastoreItem xmlns:ds="http://schemas.openxmlformats.org/officeDocument/2006/customXml" ds:itemID="{563057B7-41B0-4098-B382-DC2C30795335}">
   <ds:schemaRefs>
     <ds:schemaRef ds:uri="http://schemas.openxmlformats.org/officeDocument/2006/bibliography"/>
   </ds:schemaRefs>

</xml_diff>